<commit_message>
[VM:Susmitha.palacherla@7/2/2014 8:00:16 AM] Updated per SCR 12982.
git-tfs-id: [https://tfs.omnicloud.local/tfs/cco%20program/]$/eCoaching_V2;C13628
</commit_message>
<xml_diff>
--- a/Design/CCO_eCoaching_Employee_Hierarchy_ETL_DD.docx
+++ b/Design/CCO_eCoaching_Employee_Hierarchy_ETL_DD.docx
@@ -1166,6 +1166,9 @@
               <w:ind w:left="0"/>
               <w:jc w:val="left"/>
             </w:pPr>
+            <w:r>
+              <w:t>06/30/2014</w:t>
+            </w:r>
           </w:p>
         </w:tc>
         <w:tc>
@@ -1178,6 +1181,25 @@
               <w:ind w:left="0"/>
               <w:jc w:val="left"/>
             </w:pPr>
+            <w:r>
+              <w:t xml:space="preserve">Updated per </w:t>
+            </w:r>
+            <w:proofErr w:type="spellStart"/>
+            <w:r>
+              <w:t>scr</w:t>
+            </w:r>
+            <w:proofErr w:type="spellEnd"/>
+            <w:r>
+              <w:t xml:space="preserve"> 12982 to move the updates for migrated logs above the employee id to </w:t>
+            </w:r>
+            <w:proofErr w:type="spellStart"/>
+            <w:r>
+              <w:t>lanid</w:t>
+            </w:r>
+            <w:proofErr w:type="spellEnd"/>
+            <w:r>
+              <w:t xml:space="preserve"> process.</w:t>
+            </w:r>
           </w:p>
         </w:tc>
         <w:tc>
@@ -1190,6 +1212,9 @@
               <w:ind w:left="0"/>
               <w:jc w:val="left"/>
             </w:pPr>
+            <w:r>
+              <w:t>Susmitha Palacherla</w:t>
+            </w:r>
           </w:p>
         </w:tc>
       </w:tr>
@@ -3040,8 +3065,6 @@
         <w:adjustRightInd w:val="0"/>
         <w:spacing w:after="0" w:line="240" w:lineRule="auto"/>
       </w:pPr>
-      <w:bookmarkStart w:id="2" w:name="_GoBack"/>
-      <w:bookmarkEnd w:id="2"/>
     </w:p>
     <w:p>
       <w:pPr>
@@ -3090,7 +3113,7 @@
           <w:color w:val="auto"/>
         </w:rPr>
       </w:pPr>
-      <w:bookmarkStart w:id="3" w:name="_Toc387758805"/>
+      <w:bookmarkStart w:id="2" w:name="_Toc387758805"/>
       <w:r>
         <w:rPr>
           <w:color w:val="auto"/>
@@ -3098,7 +3121,7 @@
         <w:lastRenderedPageBreak/>
         <w:t>Overview</w:t>
       </w:r>
-      <w:bookmarkEnd w:id="3"/>
+      <w:bookmarkEnd w:id="2"/>
     </w:p>
     <w:p>
       <w:pPr>
@@ -3110,7 +3133,7 @@
           <w:szCs w:val="22"/>
         </w:rPr>
       </w:pPr>
-      <w:bookmarkStart w:id="4" w:name="_Toc387758806"/>
+      <w:bookmarkStart w:id="3" w:name="_Toc387758806"/>
       <w:r>
         <w:rPr>
           <w:rFonts w:ascii="Calibri" w:hAnsi="Calibri" w:cs="Times New Roman"/>
@@ -3129,7 +3152,7 @@
         </w:rPr>
         <w:t>Description</w:t>
       </w:r>
-      <w:bookmarkEnd w:id="4"/>
+      <w:bookmarkEnd w:id="3"/>
     </w:p>
     <w:p>
       <w:pPr>
@@ -3277,7 +3300,7 @@
           <w:szCs w:val="22"/>
         </w:rPr>
       </w:pPr>
-      <w:bookmarkStart w:id="5" w:name="_Toc387758807"/>
+      <w:bookmarkStart w:id="4" w:name="_Toc387758807"/>
       <w:r>
         <w:rPr>
           <w:rFonts w:ascii="Calibri" w:hAnsi="Calibri" w:cs="Times New Roman"/>
@@ -3296,7 +3319,7 @@
         </w:rPr>
         <w:t xml:space="preserve"> Scope</w:t>
       </w:r>
-      <w:bookmarkEnd w:id="5"/>
+      <w:bookmarkEnd w:id="4"/>
     </w:p>
     <w:p>
       <w:pPr>
@@ -3362,7 +3385,7 @@
           <w:szCs w:val="22"/>
         </w:rPr>
       </w:pPr>
-      <w:bookmarkStart w:id="6" w:name="_Toc387758808"/>
+      <w:bookmarkStart w:id="5" w:name="_Toc387758808"/>
       <w:r>
         <w:rPr>
           <w:rFonts w:ascii="Calibri" w:hAnsi="Calibri" w:cs="Times New Roman"/>
@@ -3372,7 +3395,7 @@
         </w:rPr>
         <w:t>Source Files</w:t>
       </w:r>
-      <w:bookmarkEnd w:id="6"/>
+      <w:bookmarkEnd w:id="5"/>
     </w:p>
     <w:p>
       <w:pPr>
@@ -3472,7 +3495,7 @@
           <w:szCs w:val="22"/>
         </w:rPr>
       </w:pPr>
-      <w:bookmarkStart w:id="7" w:name="_Toc387758809"/>
+      <w:bookmarkStart w:id="6" w:name="_Toc387758809"/>
       <w:r>
         <w:rPr>
           <w:rFonts w:ascii="Calibri" w:hAnsi="Calibri" w:cs="Times New Roman"/>
@@ -3482,7 +3505,7 @@
         </w:rPr>
         <w:t>Module List</w:t>
       </w:r>
-      <w:bookmarkEnd w:id="7"/>
+      <w:bookmarkEnd w:id="6"/>
     </w:p>
     <w:p>
       <w:pPr>
@@ -3640,7 +3663,7 @@
           <w:szCs w:val="22"/>
         </w:rPr>
       </w:pPr>
-      <w:bookmarkStart w:id="8" w:name="_Toc387758810"/>
+      <w:bookmarkStart w:id="7" w:name="_Toc387758810"/>
       <w:r>
         <w:rPr>
           <w:rFonts w:ascii="Calibri" w:hAnsi="Calibri" w:cs="Times New Roman"/>
@@ -3650,23 +3673,23 @@
         </w:rPr>
         <w:t>Software and Hardware Interfaces</w:t>
       </w:r>
+      <w:bookmarkEnd w:id="7"/>
+    </w:p>
+    <w:p>
+      <w:pPr>
+        <w:pStyle w:val="Heading3"/>
+        <w:rPr>
+          <w:color w:val="auto"/>
+        </w:rPr>
+      </w:pPr>
+      <w:bookmarkStart w:id="8" w:name="_Toc387758811"/>
+      <w:r>
+        <w:rPr>
+          <w:color w:val="auto"/>
+        </w:rPr>
+        <w:t>Software</w:t>
+      </w:r>
       <w:bookmarkEnd w:id="8"/>
-    </w:p>
-    <w:p>
-      <w:pPr>
-        <w:pStyle w:val="Heading3"/>
-        <w:rPr>
-          <w:color w:val="auto"/>
-        </w:rPr>
-      </w:pPr>
-      <w:bookmarkStart w:id="9" w:name="_Toc387758811"/>
-      <w:r>
-        <w:rPr>
-          <w:color w:val="auto"/>
-        </w:rPr>
-        <w:t>Software</w:t>
-      </w:r>
-      <w:bookmarkEnd w:id="9"/>
     </w:p>
     <w:p>
       <w:pPr>
@@ -3719,14 +3742,14 @@
           <w:color w:val="auto"/>
         </w:rPr>
       </w:pPr>
-      <w:bookmarkStart w:id="10" w:name="_Toc387758812"/>
+      <w:bookmarkStart w:id="9" w:name="_Toc387758812"/>
       <w:r>
         <w:rPr>
           <w:color w:val="auto"/>
         </w:rPr>
         <w:t>Hardware</w:t>
       </w:r>
-      <w:bookmarkEnd w:id="10"/>
+      <w:bookmarkEnd w:id="9"/>
     </w:p>
     <w:p>
       <w:pPr>
@@ -3895,7 +3918,7 @@
           <w:szCs w:val="22"/>
         </w:rPr>
       </w:pPr>
-      <w:bookmarkStart w:id="11" w:name="_Toc387758813"/>
+      <w:bookmarkStart w:id="10" w:name="_Toc387758813"/>
       <w:r>
         <w:rPr>
           <w:rFonts w:ascii="Calibri" w:hAnsi="Calibri" w:cs="Times New Roman"/>
@@ -3905,7 +3928,7 @@
         </w:rPr>
         <w:t>Users</w:t>
       </w:r>
-      <w:bookmarkEnd w:id="11"/>
+      <w:bookmarkEnd w:id="10"/>
       <w:r>
         <w:rPr>
           <w:rFonts w:ascii="Calibri" w:hAnsi="Calibri" w:cs="Times New Roman"/>
@@ -3991,14 +4014,14 @@
           <w:color w:val="auto"/>
         </w:rPr>
       </w:pPr>
-      <w:bookmarkStart w:id="12" w:name="_Toc387758814"/>
+      <w:bookmarkStart w:id="11" w:name="_Toc387758814"/>
       <w:r>
         <w:rPr>
           <w:color w:val="auto"/>
         </w:rPr>
         <w:t>Details</w:t>
       </w:r>
-      <w:bookmarkEnd w:id="12"/>
+      <w:bookmarkEnd w:id="11"/>
     </w:p>
     <w:p>
       <w:pPr>
@@ -4043,10 +4066,10 @@
           <w:vanish/>
         </w:rPr>
       </w:pPr>
-      <w:bookmarkStart w:id="13" w:name="_Toc387654370"/>
-      <w:bookmarkStart w:id="14" w:name="_Toc387758815"/>
+      <w:bookmarkStart w:id="12" w:name="_Toc387654370"/>
+      <w:bookmarkStart w:id="13" w:name="_Toc387758815"/>
+      <w:bookmarkEnd w:id="12"/>
       <w:bookmarkEnd w:id="13"/>
-      <w:bookmarkEnd w:id="14"/>
     </w:p>
     <w:p>
       <w:pPr>
@@ -4067,10 +4090,10 @@
           <w:vanish/>
         </w:rPr>
       </w:pPr>
-      <w:bookmarkStart w:id="15" w:name="_Toc387654371"/>
-      <w:bookmarkStart w:id="16" w:name="_Toc387758816"/>
+      <w:bookmarkStart w:id="14" w:name="_Toc387654371"/>
+      <w:bookmarkStart w:id="15" w:name="_Toc387758816"/>
+      <w:bookmarkEnd w:id="14"/>
       <w:bookmarkEnd w:id="15"/>
-      <w:bookmarkEnd w:id="16"/>
     </w:p>
     <w:p>
       <w:pPr>
@@ -4086,7 +4109,7 @@
           <w:szCs w:val="22"/>
         </w:rPr>
       </w:pPr>
-      <w:bookmarkStart w:id="17" w:name="_Toc387758817"/>
+      <w:bookmarkStart w:id="16" w:name="_Toc387758817"/>
       <w:r>
         <w:rPr>
           <w:rFonts w:ascii="Calibri" w:hAnsi="Calibri" w:cs="Times New Roman"/>
@@ -4096,7 +4119,7 @@
         </w:rPr>
         <w:t>Source Files</w:t>
       </w:r>
-      <w:bookmarkEnd w:id="17"/>
+      <w:bookmarkEnd w:id="16"/>
     </w:p>
     <w:p>
       <w:pPr>
@@ -4110,7 +4133,7 @@
           <w:color w:val="auto"/>
         </w:rPr>
       </w:pPr>
-      <w:bookmarkStart w:id="18" w:name="_Toc387758818"/>
+      <w:bookmarkStart w:id="17" w:name="_Toc387758818"/>
       <w:r>
         <w:rPr>
           <w:rFonts w:ascii="Calibri" w:hAnsi="Calibri" w:cs="Times New Roman"/>
@@ -4118,7 +4141,7 @@
         </w:rPr>
         <w:t>PS_Employee_Information_mmddyyyy.csv</w:t>
       </w:r>
-      <w:bookmarkEnd w:id="18"/>
+      <w:bookmarkEnd w:id="17"/>
     </w:p>
     <w:p>
       <w:pPr>
@@ -4320,7 +4343,7 @@
           <w:color w:val="auto"/>
         </w:rPr>
       </w:pPr>
-      <w:bookmarkStart w:id="19" w:name="_Toc387758819"/>
+      <w:bookmarkStart w:id="18" w:name="_Toc387758819"/>
       <w:r>
         <w:rPr>
           <w:rFonts w:ascii="Calibri" w:hAnsi="Calibri" w:cs="Times New Roman"/>
@@ -4328,7 +4351,7 @@
         </w:rPr>
         <w:t>Employee_Information_WithProgram.csv</w:t>
       </w:r>
-      <w:bookmarkEnd w:id="19"/>
+      <w:bookmarkEnd w:id="18"/>
     </w:p>
     <w:p>
       <w:pPr>
@@ -4504,7 +4527,7 @@
           <w:szCs w:val="22"/>
         </w:rPr>
       </w:pPr>
-      <w:bookmarkStart w:id="20" w:name="_Toc387758820"/>
+      <w:bookmarkStart w:id="19" w:name="_Toc387758820"/>
       <w:r>
         <w:rPr>
           <w:rFonts w:ascii="Calibri" w:hAnsi="Calibri" w:cs="Times New Roman"/>
@@ -4514,7 +4537,7 @@
         </w:rPr>
         <w:t>Module Details</w:t>
       </w:r>
-      <w:bookmarkEnd w:id="20"/>
+      <w:bookmarkEnd w:id="19"/>
     </w:p>
     <w:p>
       <w:pPr>
@@ -4528,7 +4551,7 @@
           <w:color w:val="auto"/>
         </w:rPr>
       </w:pPr>
-      <w:bookmarkStart w:id="21" w:name="_Toc387758821"/>
+      <w:bookmarkStart w:id="20" w:name="_Toc387758821"/>
       <w:r>
         <w:rPr>
           <w:rFonts w:ascii="Calibri" w:hAnsi="Calibri" w:cs="Times New Roman"/>
@@ -4536,7 +4559,7 @@
         </w:rPr>
         <w:t>SQL agent job</w:t>
       </w:r>
-      <w:bookmarkEnd w:id="21"/>
+      <w:bookmarkEnd w:id="20"/>
     </w:p>
     <w:p>
       <w:pPr>
@@ -4727,7 +4750,7 @@
           <w:color w:val="auto"/>
         </w:rPr>
       </w:pPr>
-      <w:bookmarkStart w:id="22" w:name="_Toc387758822"/>
+      <w:bookmarkStart w:id="21" w:name="_Toc387758822"/>
       <w:r>
         <w:rPr>
           <w:rFonts w:ascii="Calibri" w:hAnsi="Calibri" w:cs="Times New Roman"/>
@@ -4735,7 +4758,7 @@
         </w:rPr>
         <w:t>SSIS Package</w:t>
       </w:r>
-      <w:bookmarkEnd w:id="22"/>
+      <w:bookmarkEnd w:id="21"/>
     </w:p>
     <w:p>
       <w:pPr>
@@ -5923,10 +5946,10 @@
           <w:noProof/>
         </w:rPr>
         <w:drawing>
-          <wp:inline distT="0" distB="0" distL="0" distR="0" wp14:anchorId="4C7BC0B1" wp14:editId="429C1400">
-            <wp:extent cx="2314575" cy="6334125"/>
-            <wp:effectExtent l="0" t="0" r="9525" b="9525"/>
-            <wp:docPr id="27" name="Picture 27"/>
+          <wp:inline distT="0" distB="0" distL="0" distR="0" wp14:anchorId="02BB081E" wp14:editId="2C9C482D">
+            <wp:extent cx="2181225" cy="7010400"/>
+            <wp:effectExtent l="0" t="0" r="9525" b="0"/>
+            <wp:docPr id="2" name="Picture 2"/>
             <wp:cNvGraphicFramePr>
               <a:graphicFrameLocks xmlns:a="http://schemas.openxmlformats.org/drawingml/2006/main" noChangeAspect="1"/>
             </wp:cNvGraphicFramePr>
@@ -5946,7 +5969,7 @@
                   <pic:spPr>
                     <a:xfrm>
                       <a:off x="0" y="0"/>
-                      <a:ext cx="2314575" cy="6334125"/>
+                      <a:ext cx="2181225" cy="7010400"/>
                     </a:xfrm>
                     <a:prstGeom prst="rect">
                       <a:avLst/>
@@ -6040,7 +6063,6 @@
           <w:sz w:val="24"/>
           <w:szCs w:val="24"/>
         </w:rPr>
-        <w:lastRenderedPageBreak/>
         <w:t>Workflow</w:t>
       </w:r>
     </w:p>
@@ -6114,13 +6136,7 @@
         </w:numPr>
       </w:pPr>
       <w:r>
-        <w:t xml:space="preserve">SQL task – Truncate </w:t>
-      </w:r>
-      <w:r>
-        <w:t>Employee  Hierarchy</w:t>
-      </w:r>
-      <w:r>
-        <w:t xml:space="preserve"> Staging Table</w:t>
+        <w:t>SQL task – Truncate Employee  Hierarchy Staging Table</w:t>
       </w:r>
     </w:p>
     <w:p>
@@ -6168,10 +6184,7 @@
         </w:numPr>
       </w:pPr>
       <w:r>
-        <w:t xml:space="preserve">SQL task – </w:t>
-      </w:r>
-      <w:r>
-        <w:t>Inactivate Coaching logs for termed users</w:t>
+        <w:t>SQL task – Inactivate Coaching logs for termed users</w:t>
       </w:r>
     </w:p>
     <w:p>
@@ -6183,10 +6196,7 @@
         </w:numPr>
       </w:pPr>
       <w:r>
-        <w:t xml:space="preserve">SQL task – </w:t>
-      </w:r>
-      <w:r>
-        <w:t>Update CSR Hierarchy Table</w:t>
+        <w:t>SQL task – Update CSR Hierarchy Table</w:t>
       </w:r>
     </w:p>
     <w:p>
@@ -6198,18 +6208,7 @@
         </w:numPr>
       </w:pPr>
       <w:r>
-        <w:t xml:space="preserve">SQL task – </w:t>
-      </w:r>
-      <w:r>
-        <w:t xml:space="preserve">Update Employee ID To </w:t>
-      </w:r>
-      <w:proofErr w:type="spellStart"/>
-      <w:r>
-        <w:t>Lan</w:t>
-      </w:r>
-      <w:proofErr w:type="spellEnd"/>
-      <w:r>
-        <w:t xml:space="preserve"> ID table</w:t>
+        <w:t>SQL task – Update Coaching Logs for migrated users</w:t>
       </w:r>
     </w:p>
     <w:p>
@@ -6221,11 +6220,25 @@
         </w:numPr>
       </w:pPr>
       <w:r>
-        <w:t>SQL task –</w:t>
-      </w:r>
-      <w:r>
-        <w:t xml:space="preserve"> Update Coaching Logs for migrated users</w:t>
-      </w:r>
+        <w:t xml:space="preserve">SQL task – Update Employee ID To </w:t>
+      </w:r>
+      <w:proofErr w:type="spellStart"/>
+      <w:r>
+        <w:t>Lan</w:t>
+      </w:r>
+      <w:proofErr w:type="spellEnd"/>
+      <w:r>
+        <w:t xml:space="preserve"> ID table</w:t>
+      </w:r>
+    </w:p>
+    <w:p>
+      <w:pPr>
+        <w:pStyle w:val="ListParagraph"/>
+        <w:numPr>
+          <w:ilvl w:val="0"/>
+          <w:numId w:val="46"/>
+        </w:numPr>
+      </w:pPr>
     </w:p>
     <w:p>
       <w:pPr>
@@ -9231,30 +9244,162 @@
         <w:adjustRightInd w:val="0"/>
         <w:spacing w:after="0" w:line="240" w:lineRule="auto"/>
         <w:rPr>
-          <w:rFonts w:ascii="Arial" w:hAnsi="Arial" w:cs="Arial"/>
-          <w:sz w:val="24"/>
-          <w:szCs w:val="24"/>
-        </w:rPr>
-      </w:pPr>
-    </w:p>
-    <w:p>
-      <w:pPr>
-        <w:widowControl w:val="0"/>
-        <w:autoSpaceDE w:val="0"/>
-        <w:autoSpaceDN w:val="0"/>
-        <w:adjustRightInd w:val="0"/>
-        <w:spacing w:after="0" w:line="240" w:lineRule="auto"/>
-        <w:rPr>
-          <w:rFonts w:ascii="Arial" w:hAnsi="Arial" w:cs="Arial"/>
-          <w:sz w:val="24"/>
-          <w:szCs w:val="24"/>
-        </w:rPr>
-      </w:pPr>
-      <w:r>
-        <w:rPr>
           <w:rFonts w:asciiTheme="minorHAnsi" w:hAnsiTheme="minorHAnsi" w:cs="Arial"/>
         </w:rPr>
-        <w:t xml:space="preserve">Step9: Update Employee ID </w:t>
+      </w:pPr>
+      <w:r>
+        <w:rPr>
+          <w:rFonts w:asciiTheme="minorHAnsi" w:hAnsiTheme="minorHAnsi" w:cs="Arial"/>
+        </w:rPr>
+        <w:t xml:space="preserve">Step 9: </w:t>
+      </w:r>
+      <w:r>
+        <w:rPr>
+          <w:rFonts w:asciiTheme="minorHAnsi" w:hAnsiTheme="minorHAnsi" w:cs="Arial"/>
+        </w:rPr>
+        <w:t>SQL task – Update Coaching Logs for migrated users</w:t>
+      </w:r>
+    </w:p>
+    <w:p>
+      <w:pPr>
+        <w:widowControl w:val="0"/>
+        <w:autoSpaceDE w:val="0"/>
+        <w:autoSpaceDN w:val="0"/>
+        <w:adjustRightInd w:val="0"/>
+        <w:spacing w:after="0" w:line="240" w:lineRule="auto"/>
+        <w:rPr>
+          <w:rFonts w:asciiTheme="minorHAnsi" w:hAnsiTheme="minorHAnsi" w:cs="Arial"/>
+        </w:rPr>
+      </w:pPr>
+    </w:p>
+    <w:p>
+      <w:pPr>
+        <w:widowControl w:val="0"/>
+        <w:autoSpaceDE w:val="0"/>
+        <w:autoSpaceDN w:val="0"/>
+        <w:adjustRightInd w:val="0"/>
+        <w:spacing w:after="0" w:line="240" w:lineRule="auto"/>
+        <w:rPr>
+          <w:rFonts w:asciiTheme="minorHAnsi" w:hAnsiTheme="minorHAnsi" w:cs="Arial"/>
+        </w:rPr>
+      </w:pPr>
+      <w:r>
+        <w:rPr>
+          <w:noProof/>
+        </w:rPr>
+        <w:drawing>
+          <wp:inline distT="0" distB="0" distL="0" distR="0" wp14:anchorId="3972AF80" wp14:editId="0D78F24D">
+            <wp:extent cx="5943600" cy="4005580"/>
+            <wp:effectExtent l="0" t="0" r="0" b="0"/>
+            <wp:docPr id="3" name="Picture 3"/>
+            <wp:cNvGraphicFramePr>
+              <a:graphicFrameLocks xmlns:a="http://schemas.openxmlformats.org/drawingml/2006/main" noChangeAspect="1"/>
+            </wp:cNvGraphicFramePr>
+            <a:graphic xmlns:a="http://schemas.openxmlformats.org/drawingml/2006/main">
+              <a:graphicData uri="http://schemas.openxmlformats.org/drawingml/2006/picture">
+                <pic:pic xmlns:pic="http://schemas.openxmlformats.org/drawingml/2006/picture">
+                  <pic:nvPicPr>
+                    <pic:cNvPr id="0" name=""/>
+                    <pic:cNvPicPr/>
+                  </pic:nvPicPr>
+                  <pic:blipFill>
+                    <a:blip r:embed="rId39"/>
+                    <a:stretch>
+                      <a:fillRect/>
+                    </a:stretch>
+                  </pic:blipFill>
+                  <pic:spPr>
+                    <a:xfrm>
+                      <a:off x="0" y="0"/>
+                      <a:ext cx="5943600" cy="4005580"/>
+                    </a:xfrm>
+                    <a:prstGeom prst="rect">
+                      <a:avLst/>
+                    </a:prstGeom>
+                  </pic:spPr>
+                </pic:pic>
+              </a:graphicData>
+            </a:graphic>
+          </wp:inline>
+        </w:drawing>
+      </w:r>
+    </w:p>
+    <w:p>
+      <w:pPr>
+        <w:widowControl w:val="0"/>
+        <w:autoSpaceDE w:val="0"/>
+        <w:autoSpaceDN w:val="0"/>
+        <w:adjustRightInd w:val="0"/>
+        <w:spacing w:after="0" w:line="240" w:lineRule="auto"/>
+        <w:rPr>
+          <w:rFonts w:asciiTheme="minorHAnsi" w:hAnsiTheme="minorHAnsi" w:cs="Arial"/>
+        </w:rPr>
+      </w:pPr>
+    </w:p>
+    <w:p>
+      <w:pPr>
+        <w:widowControl w:val="0"/>
+        <w:autoSpaceDE w:val="0"/>
+        <w:autoSpaceDN w:val="0"/>
+        <w:adjustRightInd w:val="0"/>
+        <w:spacing w:after="0" w:line="240" w:lineRule="auto"/>
+        <w:rPr>
+          <w:rFonts w:asciiTheme="minorHAnsi" w:hAnsiTheme="minorHAnsi" w:cs="Arial"/>
+        </w:rPr>
+      </w:pPr>
+    </w:p>
+    <w:p>
+      <w:pPr>
+        <w:widowControl w:val="0"/>
+        <w:autoSpaceDE w:val="0"/>
+        <w:autoSpaceDN w:val="0"/>
+        <w:adjustRightInd w:val="0"/>
+        <w:spacing w:after="0" w:line="240" w:lineRule="auto"/>
+        <w:rPr>
+          <w:rFonts w:asciiTheme="minorHAnsi" w:hAnsiTheme="minorHAnsi" w:cs="Arial"/>
+        </w:rPr>
+      </w:pPr>
+      <w:bookmarkStart w:id="22" w:name="_GoBack"/>
+      <w:bookmarkEnd w:id="22"/>
+    </w:p>
+    <w:p>
+      <w:pPr>
+        <w:widowControl w:val="0"/>
+        <w:autoSpaceDE w:val="0"/>
+        <w:autoSpaceDN w:val="0"/>
+        <w:adjustRightInd w:val="0"/>
+        <w:spacing w:after="0" w:line="240" w:lineRule="auto"/>
+        <w:rPr>
+          <w:rFonts w:ascii="Arial" w:hAnsi="Arial" w:cs="Arial"/>
+          <w:sz w:val="24"/>
+          <w:szCs w:val="24"/>
+        </w:rPr>
+      </w:pPr>
+    </w:p>
+    <w:p>
+      <w:pPr>
+        <w:widowControl w:val="0"/>
+        <w:autoSpaceDE w:val="0"/>
+        <w:autoSpaceDN w:val="0"/>
+        <w:adjustRightInd w:val="0"/>
+        <w:spacing w:after="0" w:line="240" w:lineRule="auto"/>
+        <w:rPr>
+          <w:rFonts w:ascii="Arial" w:hAnsi="Arial" w:cs="Arial"/>
+          <w:sz w:val="24"/>
+          <w:szCs w:val="24"/>
+        </w:rPr>
+      </w:pPr>
+      <w:r>
+        <w:rPr>
+          <w:rFonts w:asciiTheme="minorHAnsi" w:hAnsiTheme="minorHAnsi" w:cs="Arial"/>
+        </w:rPr>
+        <w:t>Step10</w:t>
+      </w:r>
+      <w:r>
+        <w:rPr>
+          <w:rFonts w:asciiTheme="minorHAnsi" w:hAnsiTheme="minorHAnsi" w:cs="Arial"/>
+        </w:rPr>
+        <w:t xml:space="preserve">: Update Employee ID </w:t>
       </w:r>
       <w:proofErr w:type="gramStart"/>
       <w:r>
@@ -9302,6 +9447,7 @@
         <w:rPr>
           <w:noProof/>
         </w:rPr>
+        <w:lastRenderedPageBreak/>
         <w:drawing>
           <wp:inline distT="0" distB="0" distL="0" distR="0" wp14:anchorId="47B44135" wp14:editId="69366CD0">
             <wp:extent cx="5943600" cy="4565650"/>
@@ -9318,7 +9464,7 @@
                     <pic:cNvPicPr/>
                   </pic:nvPicPr>
                   <pic:blipFill>
-                    <a:blip r:embed="rId39"/>
+                    <a:blip r:embed="rId40"/>
                     <a:stretch>
                       <a:fillRect/>
                     </a:stretch>
@@ -11678,7 +11824,7 @@
       </w:pPr>
     </w:p>
     <w:sectPr>
-      <w:footerReference w:type="default" r:id="rId40"/>
+      <w:footerReference w:type="default" r:id="rId41"/>
       <w:pgSz w:w="12240" w:h="15840"/>
       <w:pgMar w:top="1440" w:right="1440" w:bottom="1440" w:left="1440" w:header="720" w:footer="720" w:gutter="0"/>
       <w:cols w:space="720"/>
@@ -11892,7 +12038,7 @@
         <w:noProof/>
         <w:sz w:val="18"/>
       </w:rPr>
-      <w:t>5/13/14</w:t>
+      <w:t>6/30/14</w:t>
     </w:r>
     <w:r>
       <w:rPr>
@@ -14142,6 +14288,95 @@
       <w:rPr>
         <w:rFonts w:hint="default"/>
       </w:rPr>
+    </w:lvl>
+  </w:abstractNum>
+  <w:abstractNum w:abstractNumId="23">
+    <w:nsid w:val="74DD03EF"/>
+    <w:multiLevelType w:val="hybridMultilevel"/>
+    <w:tmpl w:val="CA0E30B0"/>
+    <w:lvl w:ilvl="0" w:tplc="0409000F">
+      <w:start w:val="1"/>
+      <w:numFmt w:val="decimal"/>
+      <w:lvlText w:val="%1."/>
+      <w:lvlJc w:val="left"/>
+      <w:pPr>
+        <w:ind w:left="720" w:hanging="360"/>
+      </w:pPr>
+      <w:rPr>
+        <w:rFonts w:hint="default"/>
+      </w:rPr>
+    </w:lvl>
+    <w:lvl w:ilvl="1" w:tplc="04090019" w:tentative="1">
+      <w:start w:val="1"/>
+      <w:numFmt w:val="lowerLetter"/>
+      <w:lvlText w:val="%2."/>
+      <w:lvlJc w:val="left"/>
+      <w:pPr>
+        <w:ind w:left="1440" w:hanging="360"/>
+      </w:pPr>
+    </w:lvl>
+    <w:lvl w:ilvl="2" w:tplc="0409001B" w:tentative="1">
+      <w:start w:val="1"/>
+      <w:numFmt w:val="lowerRoman"/>
+      <w:lvlText w:val="%3."/>
+      <w:lvlJc w:val="right"/>
+      <w:pPr>
+        <w:ind w:left="2160" w:hanging="180"/>
+      </w:pPr>
+    </w:lvl>
+    <w:lvl w:ilvl="3" w:tplc="0409000F" w:tentative="1">
+      <w:start w:val="1"/>
+      <w:numFmt w:val="decimal"/>
+      <w:lvlText w:val="%4."/>
+      <w:lvlJc w:val="left"/>
+      <w:pPr>
+        <w:ind w:left="2880" w:hanging="360"/>
+      </w:pPr>
+    </w:lvl>
+    <w:lvl w:ilvl="4" w:tplc="04090019" w:tentative="1">
+      <w:start w:val="1"/>
+      <w:numFmt w:val="lowerLetter"/>
+      <w:lvlText w:val="%5."/>
+      <w:lvlJc w:val="left"/>
+      <w:pPr>
+        <w:ind w:left="3600" w:hanging="360"/>
+      </w:pPr>
+    </w:lvl>
+    <w:lvl w:ilvl="5" w:tplc="0409001B" w:tentative="1">
+      <w:start w:val="1"/>
+      <w:numFmt w:val="lowerRoman"/>
+      <w:lvlText w:val="%6."/>
+      <w:lvlJc w:val="right"/>
+      <w:pPr>
+        <w:ind w:left="4320" w:hanging="180"/>
+      </w:pPr>
+    </w:lvl>
+    <w:lvl w:ilvl="6" w:tplc="0409000F" w:tentative="1">
+      <w:start w:val="1"/>
+      <w:numFmt w:val="decimal"/>
+      <w:lvlText w:val="%7."/>
+      <w:lvlJc w:val="left"/>
+      <w:pPr>
+        <w:ind w:left="5040" w:hanging="360"/>
+      </w:pPr>
+    </w:lvl>
+    <w:lvl w:ilvl="7" w:tplc="04090019" w:tentative="1">
+      <w:start w:val="1"/>
+      <w:numFmt w:val="lowerLetter"/>
+      <w:lvlText w:val="%8."/>
+      <w:lvlJc w:val="left"/>
+      <w:pPr>
+        <w:ind w:left="5760" w:hanging="360"/>
+      </w:pPr>
+    </w:lvl>
+    <w:lvl w:ilvl="8" w:tplc="0409001B" w:tentative="1">
+      <w:start w:val="1"/>
+      <w:numFmt w:val="lowerRoman"/>
+      <w:lvlText w:val="%9."/>
+      <w:lvlJc w:val="right"/>
+      <w:pPr>
+        <w:ind w:left="6480" w:hanging="180"/>
+      </w:pPr>
     </w:lvl>
   </w:abstractNum>
   <w:num w:numId="1">
@@ -14308,6 +14543,9 @@
   </w:num>
   <w:num w:numId="46">
     <w:abstractNumId w:val="20"/>
+  </w:num>
+  <w:num w:numId="47">
+    <w:abstractNumId w:val="23"/>
   </w:num>
 </w:numbering>
 </file>
@@ -14956,7 +15194,6 @@
     <w:uiPriority w:val="59"/>
     <w:rsid w:val="0074547D"/>
     <w:tblPr>
-      <w:tblInd w:w="0" w:type="dxa"/>
       <w:tblBorders>
         <w:top w:val="single" w:sz="4" w:space="0" w:color="auto"/>
         <w:left w:val="single" w:sz="4" w:space="0" w:color="auto"/>
@@ -14965,12 +15202,6 @@
         <w:insideH w:val="single" w:sz="4" w:space="0" w:color="auto"/>
         <w:insideV w:val="single" w:sz="4" w:space="0" w:color="auto"/>
       </w:tblBorders>
-      <w:tblCellMar>
-        <w:top w:w="0" w:type="dxa"/>
-        <w:left w:w="108" w:type="dxa"/>
-        <w:bottom w:w="0" w:type="dxa"/>
-        <w:right w:w="108" w:type="dxa"/>
-      </w:tblCellMar>
     </w:tblPr>
   </w:style>
   <w:style w:type="character" w:customStyle="1" w:styleId="Heading1Char">
@@ -15819,7 +16050,6 @@
     <w:uiPriority w:val="59"/>
     <w:rsid w:val="0074547D"/>
     <w:tblPr>
-      <w:tblInd w:w="0" w:type="dxa"/>
       <w:tblBorders>
         <w:top w:val="single" w:sz="4" w:space="0" w:color="auto"/>
         <w:left w:val="single" w:sz="4" w:space="0" w:color="auto"/>
@@ -15828,12 +16058,6 @@
         <w:insideH w:val="single" w:sz="4" w:space="0" w:color="auto"/>
         <w:insideV w:val="single" w:sz="4" w:space="0" w:color="auto"/>
       </w:tblBorders>
-      <w:tblCellMar>
-        <w:top w:w="0" w:type="dxa"/>
-        <w:left w:w="108" w:type="dxa"/>
-        <w:bottom w:w="0" w:type="dxa"/>
-        <w:right w:w="108" w:type="dxa"/>
-      </w:tblCellMar>
     </w:tblPr>
   </w:style>
   <w:style w:type="character" w:customStyle="1" w:styleId="Heading1Char">
@@ -16326,7 +16550,7 @@
 </file>
 
 <file path=customXml/itemProps1.xml><?xml version="1.0" encoding="utf-8"?>
-<ds:datastoreItem xmlns:ds="http://schemas.openxmlformats.org/officeDocument/2006/customXml" ds:itemID="{74A7062F-188C-420F-90BF-1E28C8FBE546}">
+<ds:datastoreItem xmlns:ds="http://schemas.openxmlformats.org/officeDocument/2006/customXml" ds:itemID="{94EF4138-6C3D-4677-AE72-9B3B6B2879F7}">
   <ds:schemaRefs>
     <ds:schemaRef ds:uri="http://schemas.openxmlformats.org/officeDocument/2006/bibliography"/>
   </ds:schemaRefs>

</xml_diff>

<commit_message>
[VM:Susmitha.palacherla@10/29/2014 12:50:42 PM] Updated per SCR 13624.
git-tfs-id: [https://tfs.omnicloud.local/tfs/cco%20program/]$/eCoaching_V2;C13772
</commit_message>
<xml_diff>
--- a/Design/CCO_eCoaching_Employee_Hierarchy_ETL_DD.docx
+++ b/Design/CCO_eCoaching_Employee_Hierarchy_ETL_DD.docx
@@ -342,7 +342,7 @@
               <w:rPr>
                 <w:rFonts w:ascii="Times New Roman (PCL6)" w:hAnsi="Times New Roman (PCL6)"/>
               </w:rPr>
-              <w:t>12/04/2013</w:t>
+              <w:t>10/27/2014</w:t>
             </w:r>
           </w:p>
         </w:tc>
@@ -1229,6 +1229,9 @@
               <w:ind w:left="0"/>
               <w:jc w:val="left"/>
             </w:pPr>
+            <w:r>
+              <w:t>10/27/2014</w:t>
+            </w:r>
           </w:p>
         </w:tc>
         <w:tc>
@@ -1241,6 +1244,9 @@
               <w:ind w:left="0"/>
               <w:jc w:val="left"/>
             </w:pPr>
+            <w:r>
+              <w:t>Updated per SCR 13624 to add step for Inactivating expired warnings logs.</w:t>
+            </w:r>
           </w:p>
         </w:tc>
         <w:tc>
@@ -1254,6 +1260,9 @@
               <w:ind w:left="0"/>
               <w:jc w:val="left"/>
             </w:pPr>
+            <w:r>
+              <w:t>Susmitha Palacherla</w:t>
+            </w:r>
           </w:p>
         </w:tc>
       </w:tr>
@@ -5941,15 +5950,31 @@
           <w:szCs w:val="24"/>
         </w:rPr>
       </w:pPr>
+    </w:p>
+    <w:p>
+      <w:pPr>
+        <w:widowControl w:val="0"/>
+        <w:autoSpaceDE w:val="0"/>
+        <w:autoSpaceDN w:val="0"/>
+        <w:adjustRightInd w:val="0"/>
+        <w:spacing w:after="0" w:line="240" w:lineRule="auto"/>
+        <w:rPr>
+          <w:rFonts w:ascii="Arial" w:hAnsi="Arial" w:cs="Arial"/>
+          <w:b/>
+          <w:sz w:val="24"/>
+          <w:szCs w:val="24"/>
+        </w:rPr>
+      </w:pPr>
       <w:r>
         <w:rPr>
           <w:noProof/>
         </w:rPr>
+        <w:lastRenderedPageBreak/>
         <w:drawing>
-          <wp:inline distT="0" distB="0" distL="0" distR="0" wp14:anchorId="02BB081E" wp14:editId="2C9C482D">
-            <wp:extent cx="2181225" cy="7010400"/>
+          <wp:inline distT="0" distB="0" distL="0" distR="0" wp14:anchorId="35573403" wp14:editId="7811C1A7">
+            <wp:extent cx="2352675" cy="7162800"/>
             <wp:effectExtent l="0" t="0" r="9525" b="0"/>
-            <wp:docPr id="2" name="Picture 2"/>
+            <wp:docPr id="4" name="Picture 4"/>
             <wp:cNvGraphicFramePr>
               <a:graphicFrameLocks xmlns:a="http://schemas.openxmlformats.org/drawingml/2006/main" noChangeAspect="1"/>
             </wp:cNvGraphicFramePr>
@@ -5969,7 +5994,7 @@
                   <pic:spPr>
                     <a:xfrm>
                       <a:off x="0" y="0"/>
-                      <a:ext cx="2181225" cy="7010400"/>
+                      <a:ext cx="2352675" cy="7162800"/>
                     </a:xfrm>
                     <a:prstGeom prst="rect">
                       <a:avLst/>
@@ -6041,21 +6066,6 @@
           <w:szCs w:val="24"/>
         </w:rPr>
       </w:pPr>
-    </w:p>
-    <w:p>
-      <w:pPr>
-        <w:widowControl w:val="0"/>
-        <w:autoSpaceDE w:val="0"/>
-        <w:autoSpaceDN w:val="0"/>
-        <w:adjustRightInd w:val="0"/>
-        <w:spacing w:after="0" w:line="240" w:lineRule="auto"/>
-        <w:rPr>
-          <w:rFonts w:ascii="Arial" w:hAnsi="Arial" w:cs="Arial"/>
-          <w:b/>
-          <w:sz w:val="24"/>
-          <w:szCs w:val="24"/>
-        </w:rPr>
-      </w:pPr>
       <w:r>
         <w:rPr>
           <w:rFonts w:ascii="Arial" w:hAnsi="Arial" w:cs="Arial"/>
@@ -6239,6 +6249,12 @@
           <w:numId w:val="46"/>
         </w:numPr>
       </w:pPr>
+      <w:r>
+        <w:t xml:space="preserve">SQL task – </w:t>
+      </w:r>
+      <w:r>
+        <w:t>Inactivate expired warning logs</w:t>
+      </w:r>
     </w:p>
     <w:p>
       <w:pPr>
@@ -9359,8 +9375,6 @@
           <w:rFonts w:asciiTheme="minorHAnsi" w:hAnsiTheme="minorHAnsi" w:cs="Arial"/>
         </w:rPr>
       </w:pPr>
-      <w:bookmarkStart w:id="22" w:name="_GoBack"/>
-      <w:bookmarkEnd w:id="22"/>
     </w:p>
     <w:p>
       <w:pPr>
@@ -9585,6 +9599,50 @@
         <w:adjustRightInd w:val="0"/>
         <w:spacing w:after="0" w:line="240" w:lineRule="auto"/>
         <w:rPr>
+          <w:rFonts w:asciiTheme="minorHAnsi" w:hAnsiTheme="minorHAnsi" w:cs="Arial"/>
+        </w:rPr>
+      </w:pPr>
+      <w:r>
+        <w:rPr>
+          <w:rFonts w:asciiTheme="minorHAnsi" w:hAnsiTheme="minorHAnsi" w:cs="Arial"/>
+        </w:rPr>
+        <w:t xml:space="preserve">11. </w:t>
+      </w:r>
+      <w:r>
+        <w:rPr>
+          <w:rFonts w:asciiTheme="minorHAnsi" w:hAnsiTheme="minorHAnsi" w:cs="Arial"/>
+        </w:rPr>
+        <w:t xml:space="preserve">SQL task – Inactivate </w:t>
+      </w:r>
+      <w:proofErr w:type="gramStart"/>
+      <w:r>
+        <w:rPr>
+          <w:rFonts w:asciiTheme="minorHAnsi" w:hAnsiTheme="minorHAnsi" w:cs="Arial"/>
+        </w:rPr>
+        <w:t>expired</w:t>
+      </w:r>
+      <w:proofErr w:type="gramEnd"/>
+      <w:r>
+        <w:rPr>
+          <w:rFonts w:asciiTheme="minorHAnsi" w:hAnsiTheme="minorHAnsi" w:cs="Arial"/>
+        </w:rPr>
+        <w:t xml:space="preserve"> </w:t>
+      </w:r>
+      <w:r>
+        <w:rPr>
+          <w:rFonts w:asciiTheme="minorHAnsi" w:hAnsiTheme="minorHAnsi" w:cs="Arial"/>
+        </w:rPr>
+        <w:t>warning logs</w:t>
+      </w:r>
+    </w:p>
+    <w:p>
+      <w:pPr>
+        <w:widowControl w:val="0"/>
+        <w:autoSpaceDE w:val="0"/>
+        <w:autoSpaceDN w:val="0"/>
+        <w:adjustRightInd w:val="0"/>
+        <w:spacing w:after="0" w:line="240" w:lineRule="auto"/>
+        <w:rPr>
           <w:noProof/>
         </w:rPr>
       </w:pPr>
@@ -9624,18 +9682,47 @@
           <w:noProof/>
         </w:rPr>
       </w:pPr>
-    </w:p>
-    <w:p>
-      <w:pPr>
-        <w:widowControl w:val="0"/>
-        <w:autoSpaceDE w:val="0"/>
-        <w:autoSpaceDN w:val="0"/>
-        <w:adjustRightInd w:val="0"/>
-        <w:spacing w:after="0" w:line="240" w:lineRule="auto"/>
+      <w:r>
         <w:rPr>
           <w:noProof/>
         </w:rPr>
-      </w:pPr>
+        <w:lastRenderedPageBreak/>
+        <w:drawing>
+          <wp:inline distT="0" distB="0" distL="0" distR="0" wp14:anchorId="681A4ED2" wp14:editId="6CF8B917">
+            <wp:extent cx="5943600" cy="3640455"/>
+            <wp:effectExtent l="0" t="0" r="0" b="0"/>
+            <wp:docPr id="5" name="Picture 5"/>
+            <wp:cNvGraphicFramePr>
+              <a:graphicFrameLocks xmlns:a="http://schemas.openxmlformats.org/drawingml/2006/main" noChangeAspect="1"/>
+            </wp:cNvGraphicFramePr>
+            <a:graphic xmlns:a="http://schemas.openxmlformats.org/drawingml/2006/main">
+              <a:graphicData uri="http://schemas.openxmlformats.org/drawingml/2006/picture">
+                <pic:pic xmlns:pic="http://schemas.openxmlformats.org/drawingml/2006/picture">
+                  <pic:nvPicPr>
+                    <pic:cNvPr id="0" name=""/>
+                    <pic:cNvPicPr/>
+                  </pic:nvPicPr>
+                  <pic:blipFill>
+                    <a:blip r:embed="rId41"/>
+                    <a:stretch>
+                      <a:fillRect/>
+                    </a:stretch>
+                  </pic:blipFill>
+                  <pic:spPr>
+                    <a:xfrm>
+                      <a:off x="0" y="0"/>
+                      <a:ext cx="5943600" cy="3640455"/>
+                    </a:xfrm>
+                    <a:prstGeom prst="rect">
+                      <a:avLst/>
+                    </a:prstGeom>
+                  </pic:spPr>
+                </pic:pic>
+              </a:graphicData>
+            </a:graphic>
+          </wp:inline>
+        </w:drawing>
+      </w:r>
     </w:p>
     <w:p>
       <w:pPr>
@@ -9648,6 +9735,38 @@
           <w:noProof/>
         </w:rPr>
       </w:pPr>
+    </w:p>
+    <w:p>
+      <w:pPr>
+        <w:widowControl w:val="0"/>
+        <w:autoSpaceDE w:val="0"/>
+        <w:autoSpaceDN w:val="0"/>
+        <w:adjustRightInd w:val="0"/>
+        <w:spacing w:after="0" w:line="240" w:lineRule="auto"/>
+        <w:rPr>
+          <w:noProof/>
+        </w:rPr>
+      </w:pPr>
+    </w:p>
+    <w:p>
+      <w:pPr>
+        <w:widowControl w:val="0"/>
+        <w:autoSpaceDE w:val="0"/>
+        <w:autoSpaceDN w:val="0"/>
+        <w:adjustRightInd w:val="0"/>
+        <w:spacing w:after="0" w:line="240" w:lineRule="auto"/>
+        <w:rPr>
+          <w:noProof/>
+        </w:rPr>
+      </w:pPr>
+      <w:r>
+        <w:rPr>
+          <w:noProof/>
+        </w:rPr>
+        <w:t>Exec [EC].[sp_InactivateExpiredWarningLogs]</w:t>
+      </w:r>
+      <w:bookmarkStart w:id="22" w:name="_GoBack"/>
+      <w:bookmarkEnd w:id="22"/>
     </w:p>
     <w:p>
       <w:pPr>
@@ -9679,7 +9798,6 @@
           <w:rFonts w:ascii="Calibri" w:hAnsi="Calibri" w:cs="Times New Roman"/>
           <w:color w:val="auto"/>
         </w:rPr>
-        <w:lastRenderedPageBreak/>
         <w:t>Tables</w:t>
       </w:r>
       <w:bookmarkEnd w:id="23"/>
@@ -10217,6 +10335,7 @@
               <w:rPr>
                 <w:rFonts w:ascii="Arial" w:hAnsi="Arial" w:cs="Arial"/>
               </w:rPr>
+              <w:lastRenderedPageBreak/>
               <w:t>5.</w:t>
             </w:r>
           </w:p>
@@ -11824,7 +11943,7 @@
       </w:pPr>
     </w:p>
     <w:sectPr>
-      <w:footerReference w:type="default" r:id="rId41"/>
+      <w:footerReference w:type="default" r:id="rId42"/>
       <w:pgSz w:w="12240" w:h="15840"/>
       <w:pgMar w:top="1440" w:right="1440" w:bottom="1440" w:left="1440" w:header="720" w:footer="720" w:gutter="0"/>
       <w:cols w:space="720"/>
@@ -12038,7 +12157,7 @@
         <w:noProof/>
         <w:sz w:val="18"/>
       </w:rPr>
-      <w:t>6/30/14</w:t>
+      <w:t>10/27/14</w:t>
     </w:r>
     <w:r>
       <w:rPr>
@@ -12093,7 +12212,7 @@
         <w:noProof/>
         <w:sz w:val="18"/>
       </w:rPr>
-      <w:t>33</w:t>
+      <w:t>35</w:t>
     </w:r>
     <w:r>
       <w:rPr>
@@ -12962,6 +13081,95 @@
     </w:lvl>
   </w:abstractNum>
   <w:abstractNum w:abstractNumId="9">
+    <w:nsid w:val="268E571D"/>
+    <w:multiLevelType w:val="hybridMultilevel"/>
+    <w:tmpl w:val="CA0E30B0"/>
+    <w:lvl w:ilvl="0" w:tplc="0409000F">
+      <w:start w:val="1"/>
+      <w:numFmt w:val="decimal"/>
+      <w:lvlText w:val="%1."/>
+      <w:lvlJc w:val="left"/>
+      <w:pPr>
+        <w:ind w:left="720" w:hanging="360"/>
+      </w:pPr>
+      <w:rPr>
+        <w:rFonts w:hint="default"/>
+      </w:rPr>
+    </w:lvl>
+    <w:lvl w:ilvl="1" w:tplc="04090019" w:tentative="1">
+      <w:start w:val="1"/>
+      <w:numFmt w:val="lowerLetter"/>
+      <w:lvlText w:val="%2."/>
+      <w:lvlJc w:val="left"/>
+      <w:pPr>
+        <w:ind w:left="1440" w:hanging="360"/>
+      </w:pPr>
+    </w:lvl>
+    <w:lvl w:ilvl="2" w:tplc="0409001B" w:tentative="1">
+      <w:start w:val="1"/>
+      <w:numFmt w:val="lowerRoman"/>
+      <w:lvlText w:val="%3."/>
+      <w:lvlJc w:val="right"/>
+      <w:pPr>
+        <w:ind w:left="2160" w:hanging="180"/>
+      </w:pPr>
+    </w:lvl>
+    <w:lvl w:ilvl="3" w:tplc="0409000F" w:tentative="1">
+      <w:start w:val="1"/>
+      <w:numFmt w:val="decimal"/>
+      <w:lvlText w:val="%4."/>
+      <w:lvlJc w:val="left"/>
+      <w:pPr>
+        <w:ind w:left="2880" w:hanging="360"/>
+      </w:pPr>
+    </w:lvl>
+    <w:lvl w:ilvl="4" w:tplc="04090019" w:tentative="1">
+      <w:start w:val="1"/>
+      <w:numFmt w:val="lowerLetter"/>
+      <w:lvlText w:val="%5."/>
+      <w:lvlJc w:val="left"/>
+      <w:pPr>
+        <w:ind w:left="3600" w:hanging="360"/>
+      </w:pPr>
+    </w:lvl>
+    <w:lvl w:ilvl="5" w:tplc="0409001B" w:tentative="1">
+      <w:start w:val="1"/>
+      <w:numFmt w:val="lowerRoman"/>
+      <w:lvlText w:val="%6."/>
+      <w:lvlJc w:val="right"/>
+      <w:pPr>
+        <w:ind w:left="4320" w:hanging="180"/>
+      </w:pPr>
+    </w:lvl>
+    <w:lvl w:ilvl="6" w:tplc="0409000F" w:tentative="1">
+      <w:start w:val="1"/>
+      <w:numFmt w:val="decimal"/>
+      <w:lvlText w:val="%7."/>
+      <w:lvlJc w:val="left"/>
+      <w:pPr>
+        <w:ind w:left="5040" w:hanging="360"/>
+      </w:pPr>
+    </w:lvl>
+    <w:lvl w:ilvl="7" w:tplc="04090019" w:tentative="1">
+      <w:start w:val="1"/>
+      <w:numFmt w:val="lowerLetter"/>
+      <w:lvlText w:val="%8."/>
+      <w:lvlJc w:val="left"/>
+      <w:pPr>
+        <w:ind w:left="5760" w:hanging="360"/>
+      </w:pPr>
+    </w:lvl>
+    <w:lvl w:ilvl="8" w:tplc="0409001B" w:tentative="1">
+      <w:start w:val="1"/>
+      <w:numFmt w:val="lowerRoman"/>
+      <w:lvlText w:val="%9."/>
+      <w:lvlJc w:val="right"/>
+      <w:pPr>
+        <w:ind w:left="6480" w:hanging="180"/>
+      </w:pPr>
+    </w:lvl>
+  </w:abstractNum>
+  <w:abstractNum w:abstractNumId="10">
     <w:nsid w:val="2FD23A5C"/>
     <w:multiLevelType w:val="hybridMultilevel"/>
     <w:tmpl w:val="D3726F02"/>
@@ -13050,7 +13258,7 @@
       </w:pPr>
     </w:lvl>
   </w:abstractNum>
-  <w:abstractNum w:abstractNumId="10">
+  <w:abstractNum w:abstractNumId="11">
     <w:nsid w:val="30D776F1"/>
     <w:multiLevelType w:val="multilevel"/>
     <w:tmpl w:val="0409001F"/>
@@ -13136,7 +13344,7 @@
       </w:pPr>
     </w:lvl>
   </w:abstractNum>
-  <w:abstractNum w:abstractNumId="11">
+  <w:abstractNum w:abstractNumId="12">
     <w:nsid w:val="31B64876"/>
     <w:multiLevelType w:val="hybridMultilevel"/>
     <w:tmpl w:val="1C381A82"/>
@@ -13222,7 +13430,7 @@
       </w:pPr>
     </w:lvl>
   </w:abstractNum>
-  <w:abstractNum w:abstractNumId="12">
+  <w:abstractNum w:abstractNumId="13">
     <w:nsid w:val="31C5076A"/>
     <w:multiLevelType w:val="hybridMultilevel"/>
     <w:tmpl w:val="95FEB0EC"/>
@@ -13335,7 +13543,7 @@
       </w:rPr>
     </w:lvl>
   </w:abstractNum>
-  <w:abstractNum w:abstractNumId="13">
+  <w:abstractNum w:abstractNumId="14">
     <w:nsid w:val="382A73CF"/>
     <w:multiLevelType w:val="hybridMultilevel"/>
     <w:tmpl w:val="5EF42802"/>
@@ -13447,7 +13655,7 @@
       </w:rPr>
     </w:lvl>
   </w:abstractNum>
-  <w:abstractNum w:abstractNumId="14">
+  <w:abstractNum w:abstractNumId="15">
     <w:nsid w:val="41AB007E"/>
     <w:multiLevelType w:val="hybridMultilevel"/>
     <w:tmpl w:val="25466094"/>
@@ -13536,7 +13744,7 @@
       </w:pPr>
     </w:lvl>
   </w:abstractNum>
-  <w:abstractNum w:abstractNumId="15">
+  <w:abstractNum w:abstractNumId="16">
     <w:nsid w:val="4C466805"/>
     <w:multiLevelType w:val="hybridMultilevel"/>
     <w:tmpl w:val="2B7452B8"/>
@@ -13625,7 +13833,7 @@
       </w:pPr>
     </w:lvl>
   </w:abstractNum>
-  <w:abstractNum w:abstractNumId="16">
+  <w:abstractNum w:abstractNumId="17">
     <w:nsid w:val="56CE6CEA"/>
     <w:multiLevelType w:val="hybridMultilevel"/>
     <w:tmpl w:val="CC28D42C"/>
@@ -13714,7 +13922,7 @@
       </w:pPr>
     </w:lvl>
   </w:abstractNum>
-  <w:abstractNum w:abstractNumId="17">
+  <w:abstractNum w:abstractNumId="18">
     <w:nsid w:val="59072125"/>
     <w:multiLevelType w:val="hybridMultilevel"/>
     <w:tmpl w:val="55A0469C"/>
@@ -13800,7 +14008,7 @@
       </w:pPr>
     </w:lvl>
   </w:abstractNum>
-  <w:abstractNum w:abstractNumId="18">
+  <w:abstractNum w:abstractNumId="19">
     <w:nsid w:val="593B67D6"/>
     <w:multiLevelType w:val="multilevel"/>
     <w:tmpl w:val="0409001F"/>
@@ -13886,7 +14094,7 @@
       </w:pPr>
     </w:lvl>
   </w:abstractNum>
-  <w:abstractNum w:abstractNumId="19">
+  <w:abstractNum w:abstractNumId="20">
     <w:nsid w:val="5CA87072"/>
     <w:multiLevelType w:val="hybridMultilevel"/>
     <w:tmpl w:val="1C96EF6A"/>
@@ -13975,10 +14183,10 @@
       </w:pPr>
     </w:lvl>
   </w:abstractNum>
-  <w:abstractNum w:abstractNumId="20">
+  <w:abstractNum w:abstractNumId="21">
     <w:nsid w:val="6B613F4D"/>
     <w:multiLevelType w:val="hybridMultilevel"/>
-    <w:tmpl w:val="CA0E30B0"/>
+    <w:tmpl w:val="8C82FDCE"/>
     <w:lvl w:ilvl="0" w:tplc="0409000F">
       <w:start w:val="1"/>
       <w:numFmt w:val="decimal"/>
@@ -14064,7 +14272,7 @@
       </w:pPr>
     </w:lvl>
   </w:abstractNum>
-  <w:abstractNum w:abstractNumId="21">
+  <w:abstractNum w:abstractNumId="22">
     <w:nsid w:val="6D162D6C"/>
     <w:multiLevelType w:val="multilevel"/>
     <w:tmpl w:val="90F81DA2"/>
@@ -14177,7 +14385,7 @@
       </w:rPr>
     </w:lvl>
   </w:abstractNum>
-  <w:abstractNum w:abstractNumId="22">
+  <w:abstractNum w:abstractNumId="23">
     <w:nsid w:val="6E1023D9"/>
     <w:multiLevelType w:val="multilevel"/>
     <w:tmpl w:val="0409001F"/>
@@ -14290,7 +14498,7 @@
       </w:rPr>
     </w:lvl>
   </w:abstractNum>
-  <w:abstractNum w:abstractNumId="23">
+  <w:abstractNum w:abstractNumId="24">
     <w:nsid w:val="74DD03EF"/>
     <w:multiLevelType w:val="hybridMultilevel"/>
     <w:tmpl w:val="CA0E30B0"/>
@@ -14380,16 +14588,16 @@
     </w:lvl>
   </w:abstractNum>
   <w:num w:numId="1">
-    <w:abstractNumId w:val="13"/>
+    <w:abstractNumId w:val="14"/>
   </w:num>
   <w:num w:numId="2">
     <w:abstractNumId w:val="0"/>
   </w:num>
   <w:num w:numId="3">
-    <w:abstractNumId w:val="9"/>
+    <w:abstractNumId w:val="10"/>
   </w:num>
   <w:num w:numId="4">
-    <w:abstractNumId w:val="15"/>
+    <w:abstractNumId w:val="16"/>
   </w:num>
   <w:num w:numId="5">
     <w:abstractNumId w:val="3"/>
@@ -14401,46 +14609,46 @@
     <w:abstractNumId w:val="8"/>
   </w:num>
   <w:num w:numId="8">
-    <w:abstractNumId w:val="16"/>
+    <w:abstractNumId w:val="17"/>
   </w:num>
   <w:num w:numId="9">
-    <w:abstractNumId w:val="11"/>
+    <w:abstractNumId w:val="12"/>
   </w:num>
   <w:num w:numId="10">
-    <w:abstractNumId w:val="17"/>
+    <w:abstractNumId w:val="18"/>
   </w:num>
   <w:num w:numId="11">
     <w:abstractNumId w:val="7"/>
   </w:num>
   <w:num w:numId="12">
-    <w:abstractNumId w:val="19"/>
+    <w:abstractNumId w:val="20"/>
   </w:num>
   <w:num w:numId="13">
     <w:abstractNumId w:val="6"/>
   </w:num>
   <w:num w:numId="14">
-    <w:abstractNumId w:val="14"/>
+    <w:abstractNumId w:val="15"/>
   </w:num>
   <w:num w:numId="15">
     <w:abstractNumId w:val="5"/>
   </w:num>
   <w:num w:numId="16">
-    <w:abstractNumId w:val="12"/>
+    <w:abstractNumId w:val="13"/>
   </w:num>
   <w:num w:numId="17">
-    <w:abstractNumId w:val="10"/>
+    <w:abstractNumId w:val="11"/>
   </w:num>
   <w:num w:numId="18">
     <w:abstractNumId w:val="1"/>
   </w:num>
   <w:num w:numId="19">
+    <w:abstractNumId w:val="23"/>
+  </w:num>
+  <w:num w:numId="20">
     <w:abstractNumId w:val="22"/>
   </w:num>
-  <w:num w:numId="20">
-    <w:abstractNumId w:val="21"/>
-  </w:num>
   <w:num w:numId="21">
-    <w:abstractNumId w:val="18"/>
+    <w:abstractNumId w:val="19"/>
   </w:num>
   <w:num w:numId="22">
     <w:abstractNumId w:val="2"/>
@@ -14542,10 +14750,13 @@
     <w:abstractNumId w:val="2"/>
   </w:num>
   <w:num w:numId="46">
-    <w:abstractNumId w:val="20"/>
+    <w:abstractNumId w:val="21"/>
   </w:num>
   <w:num w:numId="47">
-    <w:abstractNumId w:val="23"/>
+    <w:abstractNumId w:val="24"/>
+  </w:num>
+  <w:num w:numId="48">
+    <w:abstractNumId w:val="9"/>
   </w:num>
 </w:numbering>
 </file>
@@ -16550,7 +16761,7 @@
 </file>
 
 <file path=customXml/itemProps1.xml><?xml version="1.0" encoding="utf-8"?>
-<ds:datastoreItem xmlns:ds="http://schemas.openxmlformats.org/officeDocument/2006/customXml" ds:itemID="{94EF4138-6C3D-4677-AE72-9B3B6B2879F7}">
+<ds:datastoreItem xmlns:ds="http://schemas.openxmlformats.org/officeDocument/2006/customXml" ds:itemID="{4B06DC98-F8C7-4C76-B3C0-E3485BA5E442}">
   <ds:schemaRefs>
     <ds:schemaRef ds:uri="http://schemas.openxmlformats.org/officeDocument/2006/bibliography"/>
   </ds:schemaRefs>

</xml_diff>

<commit_message>
[VM:Susmitha.palacherla@1/19/2015 1:47:04 PM] Updated per SCR 14072.
git-tfs-id: [https://tfs.omnicloud.local/tfs/cco%20program/]$/eCoaching_V2;C13909
</commit_message>
<xml_diff>
--- a/Design/CCO_eCoaching_Employee_Hierarchy_ETL_DD.docx
+++ b/Design/CCO_eCoaching_Employee_Hierarchy_ETL_DD.docx
@@ -342,7 +342,7 @@
               <w:rPr>
                 <w:rFonts w:ascii="Times New Roman (PCL6)" w:hAnsi="Times New Roman (PCL6)"/>
               </w:rPr>
-              <w:t>10/27/2014</w:t>
+              <w:t>01/19/2015</w:t>
             </w:r>
           </w:p>
         </w:tc>
@@ -1277,6 +1277,9 @@
               <w:ind w:left="0"/>
               <w:jc w:val="left"/>
             </w:pPr>
+            <w:r>
+              <w:t>01/19/2015</w:t>
+            </w:r>
           </w:p>
         </w:tc>
         <w:tc>
@@ -1289,6 +1292,55 @@
               <w:ind w:left="0"/>
               <w:jc w:val="left"/>
             </w:pPr>
+            <w:r>
+              <w:t xml:space="preserve">Updated to import status and </w:t>
+            </w:r>
+            <w:proofErr w:type="spellStart"/>
+            <w:r>
+              <w:t>lanid</w:t>
+            </w:r>
+            <w:proofErr w:type="spellEnd"/>
+            <w:r>
+              <w:t xml:space="preserve"> from </w:t>
+            </w:r>
+            <w:proofErr w:type="spellStart"/>
+            <w:r>
+              <w:t>eWFM</w:t>
+            </w:r>
+            <w:proofErr w:type="spellEnd"/>
+            <w:r>
+              <w:t xml:space="preserve"> </w:t>
+            </w:r>
+            <w:proofErr w:type="spellStart"/>
+            <w:r>
+              <w:t>emp</w:t>
+            </w:r>
+            <w:proofErr w:type="spellEnd"/>
+            <w:r>
+              <w:t xml:space="preserve"> Info file to use in inactivation of </w:t>
+            </w:r>
+            <w:proofErr w:type="spellStart"/>
+            <w:r>
+              <w:t>ecls</w:t>
+            </w:r>
+            <w:proofErr w:type="spellEnd"/>
+            <w:r>
+              <w:t xml:space="preserve"> for employees in EA and Inactive status </w:t>
+            </w:r>
+            <w:r>
+              <w:t xml:space="preserve">per </w:t>
+            </w:r>
+            <w:proofErr w:type="spellStart"/>
+            <w:r>
+              <w:t>scr</w:t>
+            </w:r>
+            <w:proofErr w:type="spellEnd"/>
+            <w:r>
+              <w:t xml:space="preserve"> 14072</w:t>
+            </w:r>
+            <w:r>
+              <w:t>.</w:t>
+            </w:r>
           </w:p>
         </w:tc>
         <w:tc>
@@ -1301,6 +1353,9 @@
               <w:ind w:left="0"/>
               <w:jc w:val="left"/>
             </w:pPr>
+            <w:r>
+              <w:t>Susmitha Palacherla</w:t>
+            </w:r>
           </w:p>
         </w:tc>
       </w:tr>
@@ -6250,10 +6305,7 @@
         </w:numPr>
       </w:pPr>
       <w:r>
-        <w:t xml:space="preserve">SQL task – </w:t>
-      </w:r>
-      <w:r>
-        <w:t>Inactivate expired warning logs</w:t>
+        <w:t>SQL task – Inactivate expired warning logs</w:t>
       </w:r>
     </w:p>
     <w:p>
@@ -6744,10 +6796,10 @@
         </w:rPr>
         <w:lastRenderedPageBreak/>
         <w:drawing>
-          <wp:inline distT="0" distB="0" distL="0" distR="0" wp14:anchorId="47EE45D7" wp14:editId="1AFA25CB">
-            <wp:extent cx="5943600" cy="4949190"/>
-            <wp:effectExtent l="0" t="0" r="0" b="3810"/>
-            <wp:docPr id="32" name="Picture 32"/>
+          <wp:inline distT="0" distB="0" distL="0" distR="0" wp14:anchorId="5F44FCD8" wp14:editId="68ABEF6D">
+            <wp:extent cx="5943600" cy="3921125"/>
+            <wp:effectExtent l="0" t="0" r="0" b="3175"/>
+            <wp:docPr id="2" name="Picture 2"/>
             <wp:cNvGraphicFramePr>
               <a:graphicFrameLocks xmlns:a="http://schemas.openxmlformats.org/drawingml/2006/main" noChangeAspect="1"/>
             </wp:cNvGraphicFramePr>
@@ -6767,7 +6819,7 @@
                   <pic:spPr>
                     <a:xfrm>
                       <a:off x="0" y="0"/>
-                      <a:ext cx="5943600" cy="4949190"/>
+                      <a:ext cx="5943600" cy="3921125"/>
                     </a:xfrm>
                     <a:prstGeom prst="rect">
                       <a:avLst/>
@@ -6813,10 +6865,10 @@
         </w:rPr>
         <w:lastRenderedPageBreak/>
         <w:drawing>
-          <wp:inline distT="0" distB="0" distL="0" distR="0" wp14:anchorId="0988AAAD" wp14:editId="5B085EBA">
-            <wp:extent cx="5943600" cy="4324350"/>
-            <wp:effectExtent l="0" t="0" r="0" b="0"/>
-            <wp:docPr id="33" name="Picture 33"/>
+          <wp:inline distT="0" distB="0" distL="0" distR="0" wp14:anchorId="26983C88" wp14:editId="28DD44FF">
+            <wp:extent cx="5943600" cy="4334510"/>
+            <wp:effectExtent l="0" t="0" r="0" b="8890"/>
+            <wp:docPr id="6" name="Picture 6"/>
             <wp:cNvGraphicFramePr>
               <a:graphicFrameLocks xmlns:a="http://schemas.openxmlformats.org/drawingml/2006/main" noChangeAspect="1"/>
             </wp:cNvGraphicFramePr>
@@ -6836,7 +6888,7 @@
                   <pic:spPr>
                     <a:xfrm>
                       <a:off x="0" y="0"/>
-                      <a:ext cx="5943600" cy="4324350"/>
+                      <a:ext cx="5943600" cy="4334510"/>
                     </a:xfrm>
                     <a:prstGeom prst="rect">
                       <a:avLst/>
@@ -6937,10 +6989,10 @@
         </w:rPr>
         <w:lastRenderedPageBreak/>
         <w:drawing>
-          <wp:inline distT="0" distB="0" distL="0" distR="0" wp14:anchorId="7A41F58F" wp14:editId="4F76779E">
-            <wp:extent cx="5943600" cy="4172585"/>
+          <wp:inline distT="0" distB="0" distL="0" distR="0" wp14:anchorId="48B87B96" wp14:editId="44C1348D">
+            <wp:extent cx="5943600" cy="4864735"/>
             <wp:effectExtent l="0" t="0" r="0" b="0"/>
-            <wp:docPr id="36" name="Picture 36"/>
+            <wp:docPr id="7" name="Picture 7"/>
             <wp:cNvGraphicFramePr>
               <a:graphicFrameLocks xmlns:a="http://schemas.openxmlformats.org/drawingml/2006/main" noChangeAspect="1"/>
             </wp:cNvGraphicFramePr>
@@ -6960,7 +7012,7 @@
                   <pic:spPr>
                     <a:xfrm>
                       <a:off x="0" y="0"/>
-                      <a:ext cx="5943600" cy="4172585"/>
+                      <a:ext cx="5943600" cy="4864735"/>
                     </a:xfrm>
                     <a:prstGeom prst="rect">
                       <a:avLst/>
@@ -6972,6 +7024,8 @@
           </wp:inline>
         </w:drawing>
       </w:r>
+      <w:bookmarkStart w:id="22" w:name="_GoBack"/>
+      <w:bookmarkEnd w:id="22"/>
     </w:p>
     <w:p>
       <w:pPr>
@@ -7256,7 +7310,6 @@
         <w:rPr>
           <w:rFonts w:asciiTheme="minorHAnsi" w:hAnsiTheme="minorHAnsi" w:cs="Arial"/>
         </w:rPr>
-        <w:lastRenderedPageBreak/>
         <w:t>Step3: Truncate Employee Hierarchy Staging Table</w:t>
       </w:r>
     </w:p>
@@ -9606,13 +9659,7 @@
         <w:rPr>
           <w:rFonts w:asciiTheme="minorHAnsi" w:hAnsiTheme="minorHAnsi" w:cs="Arial"/>
         </w:rPr>
-        <w:t xml:space="preserve">11. </w:t>
-      </w:r>
-      <w:r>
-        <w:rPr>
-          <w:rFonts w:asciiTheme="minorHAnsi" w:hAnsiTheme="minorHAnsi" w:cs="Arial"/>
-        </w:rPr>
-        <w:t xml:space="preserve">SQL task – Inactivate </w:t>
+        <w:t xml:space="preserve">11. SQL task – Inactivate </w:t>
       </w:r>
       <w:proofErr w:type="gramStart"/>
       <w:r>
@@ -9765,8 +9812,6 @@
         </w:rPr>
         <w:t>Exec [EC].[sp_InactivateExpiredWarningLogs]</w:t>
       </w:r>
-      <w:bookmarkStart w:id="22" w:name="_GoBack"/>
-      <w:bookmarkEnd w:id="22"/>
     </w:p>
     <w:p>
       <w:pPr>
@@ -12157,7 +12202,7 @@
         <w:noProof/>
         <w:sz w:val="18"/>
       </w:rPr>
-      <w:t>10/27/14</w:t>
+      <w:t>1/19/15</w:t>
     </w:r>
     <w:r>
       <w:rPr>
@@ -12212,7 +12257,7 @@
         <w:noProof/>
         <w:sz w:val="18"/>
       </w:rPr>
-      <w:t>35</w:t>
+      <w:t>38</w:t>
     </w:r>
     <w:r>
       <w:rPr>
@@ -16761,7 +16806,7 @@
 </file>
 
 <file path=customXml/itemProps1.xml><?xml version="1.0" encoding="utf-8"?>
-<ds:datastoreItem xmlns:ds="http://schemas.openxmlformats.org/officeDocument/2006/customXml" ds:itemID="{4B06DC98-F8C7-4C76-B3C0-E3485BA5E442}">
+<ds:datastoreItem xmlns:ds="http://schemas.openxmlformats.org/officeDocument/2006/customXml" ds:itemID="{42E51C50-E0A9-4C77-9E90-D29BD6CE26B4}">
   <ds:schemaRefs>
     <ds:schemaRef ds:uri="http://schemas.openxmlformats.org/officeDocument/2006/bibliography"/>
   </ds:schemaRefs>

</xml_diff>

<commit_message>
[VM:Susmitha.palacherla@1/28/2015 10:16:08 AM] Additional update for SCR 14072.
git-tfs-id: [https://tfs.omnicloud.local/tfs/cco%20program/]$/eCoaching_V2;C13920
</commit_message>
<xml_diff>
--- a/Design/CCO_eCoaching_Employee_Hierarchy_ETL_DD.docx
+++ b/Design/CCO_eCoaching_Employee_Hierarchy_ETL_DD.docx
@@ -342,7 +342,19 @@
               <w:rPr>
                 <w:rFonts w:ascii="Times New Roman (PCL6)" w:hAnsi="Times New Roman (PCL6)"/>
               </w:rPr>
-              <w:t>01/19/2015</w:t>
+              <w:t>01/</w:t>
+            </w:r>
+            <w:r>
+              <w:rPr>
+                <w:rFonts w:ascii="Times New Roman (PCL6)" w:hAnsi="Times New Roman (PCL6)"/>
+              </w:rPr>
+              <w:t>28</w:t>
+            </w:r>
+            <w:r>
+              <w:rPr>
+                <w:rFonts w:ascii="Times New Roman (PCL6)" w:hAnsi="Times New Roman (PCL6)"/>
+              </w:rPr>
+              <w:t>/2015</w:t>
             </w:r>
           </w:p>
         </w:tc>
@@ -1325,10 +1337,7 @@
             </w:r>
             <w:proofErr w:type="spellEnd"/>
             <w:r>
-              <w:t xml:space="preserve"> for employees in EA and Inactive status </w:t>
-            </w:r>
-            <w:r>
-              <w:t xml:space="preserve">per </w:t>
+              <w:t xml:space="preserve"> for employees in EA and Inactive status per </w:t>
             </w:r>
             <w:proofErr w:type="spellStart"/>
             <w:r>
@@ -1336,10 +1345,7 @@
             </w:r>
             <w:proofErr w:type="spellEnd"/>
             <w:r>
-              <w:t xml:space="preserve"> 14072</w:t>
-            </w:r>
-            <w:r>
-              <w:t>.</w:t>
+              <w:t xml:space="preserve"> 14072.</w:t>
             </w:r>
           </w:p>
         </w:tc>
@@ -1370,6 +1376,9 @@
               <w:ind w:left="0"/>
               <w:jc w:val="left"/>
             </w:pPr>
+            <w:r>
+              <w:t>01/28/2015</w:t>
+            </w:r>
           </w:p>
         </w:tc>
         <w:tc>
@@ -1382,6 +1391,17 @@
               <w:ind w:left="0"/>
               <w:jc w:val="left"/>
             </w:pPr>
+            <w:r>
+              <w:t xml:space="preserve">Additional update during SCR 14072. Adding a variable for </w:t>
+            </w:r>
+            <w:proofErr w:type="spellStart"/>
+            <w:r>
+              <w:t>eWFM</w:t>
+            </w:r>
+            <w:proofErr w:type="spellEnd"/>
+            <w:r>
+              <w:t xml:space="preserve"> info file directory to be able to use a test file from a test staging directory.</w:t>
+            </w:r>
           </w:p>
         </w:tc>
         <w:tc>
@@ -1394,6 +1414,9 @@
               <w:ind w:left="0"/>
               <w:jc w:val="left"/>
             </w:pPr>
+            <w:r>
+              <w:t>Susmitha Palacherla</w:t>
+            </w:r>
           </w:p>
         </w:tc>
       </w:tr>
@@ -4856,15 +4879,15 @@
         <w:tblLook w:val="04A0" w:firstRow="1" w:lastRow="0" w:firstColumn="1" w:lastColumn="0" w:noHBand="0" w:noVBand="1"/>
       </w:tblPr>
       <w:tblGrid>
-        <w:gridCol w:w="1304"/>
+        <w:gridCol w:w="1354"/>
         <w:gridCol w:w="2073"/>
         <w:gridCol w:w="1297"/>
-        <w:gridCol w:w="4902"/>
+        <w:gridCol w:w="4852"/>
       </w:tblGrid>
       <w:tr>
         <w:tc>
           <w:tcPr>
-            <w:tcW w:w="1368" w:type="dxa"/>
+            <w:tcW w:w="1354" w:type="dxa"/>
           </w:tcPr>
           <w:p>
             <w:pPr>
@@ -4893,7 +4916,7 @@
         </w:tc>
         <w:tc>
           <w:tcPr>
-            <w:tcW w:w="1710" w:type="dxa"/>
+            <w:tcW w:w="2073" w:type="dxa"/>
           </w:tcPr>
           <w:p>
             <w:pPr>
@@ -4953,7 +4976,7 @@
         </w:tc>
         <w:tc>
           <w:tcPr>
-            <w:tcW w:w="5201" w:type="dxa"/>
+            <w:tcW w:w="4852" w:type="dxa"/>
           </w:tcPr>
           <w:p>
             <w:pPr>
@@ -4987,7 +5010,7 @@
         </w:trPr>
         <w:tc>
           <w:tcPr>
-            <w:tcW w:w="1368" w:type="dxa"/>
+            <w:tcW w:w="1354" w:type="dxa"/>
           </w:tcPr>
           <w:p>
             <w:pPr>
@@ -5016,7 +5039,7 @@
         </w:tc>
         <w:tc>
           <w:tcPr>
-            <w:tcW w:w="1710" w:type="dxa"/>
+            <w:tcW w:w="2073" w:type="dxa"/>
           </w:tcPr>
           <w:p>
             <w:pPr>
@@ -5072,7 +5095,7 @@
         </w:tc>
         <w:tc>
           <w:tcPr>
-            <w:tcW w:w="5201" w:type="dxa"/>
+            <w:tcW w:w="4852" w:type="dxa"/>
           </w:tcPr>
           <w:p>
             <w:pPr>
@@ -5103,6 +5126,149 @@
                 <w:szCs w:val="20"/>
               </w:rPr>
               <w:t>HRInfo</w:t>
+            </w:r>
+            <w:proofErr w:type="spellEnd"/>
+            <w:r>
+              <w:rPr>
+                <w:rFonts w:ascii="Arial" w:hAnsi="Arial" w:cs="Arial"/>
+                <w:sz w:val="20"/>
+                <w:szCs w:val="20"/>
+              </w:rPr>
+              <w:t>\</w:t>
+            </w:r>
+          </w:p>
+        </w:tc>
+      </w:tr>
+      <w:tr>
+        <w:trPr>
+          <w:trHeight w:val="368"/>
+        </w:trPr>
+        <w:tc>
+          <w:tcPr>
+            <w:tcW w:w="1354" w:type="dxa"/>
+          </w:tcPr>
+          <w:p>
+            <w:pPr>
+              <w:widowControl w:val="0"/>
+              <w:autoSpaceDE w:val="0"/>
+              <w:autoSpaceDN w:val="0"/>
+              <w:adjustRightInd w:val="0"/>
+              <w:spacing w:after="0" w:line="240" w:lineRule="auto"/>
+              <w:rPr>
+                <w:rFonts w:ascii="Arial" w:hAnsi="Arial" w:cs="Arial"/>
+                <w:sz w:val="20"/>
+                <w:szCs w:val="20"/>
+              </w:rPr>
+            </w:pPr>
+            <w:proofErr w:type="spellStart"/>
+            <w:r>
+              <w:rPr>
+                <w:rFonts w:ascii="Arial" w:hAnsi="Arial" w:cs="Arial"/>
+                <w:sz w:val="20"/>
+                <w:szCs w:val="20"/>
+              </w:rPr>
+              <w:t>WFMFileDir</w:t>
+            </w:r>
+            <w:proofErr w:type="spellEnd"/>
+          </w:p>
+        </w:tc>
+        <w:tc>
+          <w:tcPr>
+            <w:tcW w:w="2073" w:type="dxa"/>
+          </w:tcPr>
+          <w:p>
+            <w:pPr>
+              <w:widowControl w:val="0"/>
+              <w:autoSpaceDE w:val="0"/>
+              <w:autoSpaceDN w:val="0"/>
+              <w:adjustRightInd w:val="0"/>
+              <w:spacing w:after="0" w:line="240" w:lineRule="auto"/>
+              <w:rPr>
+                <w:rFonts w:ascii="Arial" w:hAnsi="Arial" w:cs="Arial"/>
+                <w:sz w:val="20"/>
+                <w:szCs w:val="20"/>
+              </w:rPr>
+            </w:pPr>
+            <w:proofErr w:type="spellStart"/>
+            <w:r>
+              <w:rPr>
+                <w:rFonts w:ascii="Arial" w:hAnsi="Arial" w:cs="Arial"/>
+                <w:sz w:val="20"/>
+                <w:szCs w:val="20"/>
+              </w:rPr>
+              <w:t>Employee_Hierarchy</w:t>
+            </w:r>
+            <w:proofErr w:type="spellEnd"/>
+          </w:p>
+        </w:tc>
+        <w:tc>
+          <w:tcPr>
+            <w:tcW w:w="1297" w:type="dxa"/>
+          </w:tcPr>
+          <w:p>
+            <w:pPr>
+              <w:widowControl w:val="0"/>
+              <w:autoSpaceDE w:val="0"/>
+              <w:autoSpaceDN w:val="0"/>
+              <w:adjustRightInd w:val="0"/>
+              <w:spacing w:after="0" w:line="240" w:lineRule="auto"/>
+              <w:rPr>
+                <w:rFonts w:ascii="Arial" w:hAnsi="Arial" w:cs="Arial"/>
+                <w:sz w:val="20"/>
+                <w:szCs w:val="20"/>
+              </w:rPr>
+            </w:pPr>
+            <w:r>
+              <w:rPr>
+                <w:rFonts w:ascii="Arial" w:hAnsi="Arial" w:cs="Arial"/>
+                <w:sz w:val="20"/>
+                <w:szCs w:val="20"/>
+              </w:rPr>
+              <w:t>String</w:t>
+            </w:r>
+          </w:p>
+        </w:tc>
+        <w:tc>
+          <w:tcPr>
+            <w:tcW w:w="4852" w:type="dxa"/>
+          </w:tcPr>
+          <w:p>
+            <w:pPr>
+              <w:widowControl w:val="0"/>
+              <w:autoSpaceDE w:val="0"/>
+              <w:autoSpaceDN w:val="0"/>
+              <w:adjustRightInd w:val="0"/>
+              <w:spacing w:after="0" w:line="240" w:lineRule="auto"/>
+              <w:rPr>
+                <w:rFonts w:ascii="Arial" w:hAnsi="Arial" w:cs="Arial"/>
+                <w:sz w:val="20"/>
+                <w:szCs w:val="20"/>
+              </w:rPr>
+            </w:pPr>
+            <w:r>
+              <w:rPr>
+                <w:rFonts w:ascii="Arial" w:hAnsi="Arial" w:cs="Arial"/>
+                <w:sz w:val="20"/>
+                <w:szCs w:val="20"/>
+              </w:rPr>
+              <w:t>\\vrivscors01</w:t>
+            </w:r>
+            <w:r>
+              <w:rPr>
+                <w:rFonts w:ascii="Arial" w:hAnsi="Arial" w:cs="Arial"/>
+                <w:sz w:val="20"/>
+                <w:szCs w:val="20"/>
+              </w:rPr>
+              <w:t>\BCC Scorecards\Coaching\</w:t>
+            </w:r>
+            <w:proofErr w:type="spellStart"/>
+            <w:r>
+              <w:rPr>
+                <w:rFonts w:ascii="Arial" w:hAnsi="Arial" w:cs="Arial"/>
+                <w:sz w:val="20"/>
+                <w:szCs w:val="20"/>
+              </w:rPr>
+              <w:t>EmpInfo</w:t>
             </w:r>
             <w:proofErr w:type="spellEnd"/>
             <w:r>
@@ -5430,6 +5596,40 @@
     </w:p>
     <w:p>
       <w:pPr>
+        <w:pStyle w:val="ListParagraph"/>
+        <w:widowControl w:val="0"/>
+        <w:numPr>
+          <w:ilvl w:val="0"/>
+          <w:numId w:val="20"/>
+        </w:numPr>
+        <w:autoSpaceDE w:val="0"/>
+        <w:autoSpaceDN w:val="0"/>
+        <w:adjustRightInd w:val="0"/>
+        <w:spacing w:after="0" w:line="240" w:lineRule="auto"/>
+        <w:rPr>
+          <w:rFonts w:asciiTheme="minorHAnsi" w:hAnsiTheme="minorHAnsi" w:cs="Arial"/>
+        </w:rPr>
+      </w:pPr>
+      <w:r>
+        <w:rPr>
+          <w:rFonts w:asciiTheme="minorHAnsi" w:hAnsiTheme="minorHAnsi" w:cs="Arial"/>
+        </w:rPr>
+        <w:t>Expression:</w:t>
+      </w:r>
+      <w:r>
+        <w:t xml:space="preserve"> </w:t>
+      </w:r>
+      <w:r>
+        <w:rPr>
+          <w:rFonts w:asciiTheme="minorHAnsi" w:hAnsiTheme="minorHAnsi" w:cs="Arial"/>
+        </w:rPr>
+        <w:t>@[User::WFMFileDir]+"Employee_Information_WithProgram.csv"</w:t>
+      </w:r>
+      <w:bookmarkStart w:id="22" w:name="_GoBack"/>
+      <w:bookmarkEnd w:id="22"/>
+    </w:p>
+    <w:p>
+      <w:pPr>
         <w:widowControl w:val="0"/>
         <w:autoSpaceDE w:val="0"/>
         <w:autoSpaceDN w:val="0"/>
@@ -7024,8 +7224,6 @@
           </wp:inline>
         </w:drawing>
       </w:r>
-      <w:bookmarkStart w:id="22" w:name="_GoBack"/>
-      <w:bookmarkEnd w:id="22"/>
     </w:p>
     <w:p>
       <w:pPr>
@@ -12202,7 +12400,7 @@
         <w:noProof/>
         <w:sz w:val="18"/>
       </w:rPr>
-      <w:t>1/19/15</w:t>
+      <w:t>1/28/15</w:t>
     </w:r>
     <w:r>
       <w:rPr>
@@ -12257,7 +12455,7 @@
         <w:noProof/>
         <w:sz w:val="18"/>
       </w:rPr>
-      <w:t>38</w:t>
+      <w:t>7</w:t>
     </w:r>
     <w:r>
       <w:rPr>
@@ -16806,7 +17004,7 @@
 </file>
 
 <file path=customXml/itemProps1.xml><?xml version="1.0" encoding="utf-8"?>
-<ds:datastoreItem xmlns:ds="http://schemas.openxmlformats.org/officeDocument/2006/customXml" ds:itemID="{42E51C50-E0A9-4C77-9E90-D29BD6CE26B4}">
+<ds:datastoreItem xmlns:ds="http://schemas.openxmlformats.org/officeDocument/2006/customXml" ds:itemID="{0C1C998D-0E1E-489D-82A0-4774609DB011}">
   <ds:schemaRefs>
     <ds:schemaRef ds:uri="http://schemas.openxmlformats.org/officeDocument/2006/bibliography"/>
   </ds:schemaRefs>

</xml_diff>

<commit_message>
Updates for TFS 1709 Admin Tool.
git-tfs-id: [https://tfs.omnicloud.local/tfs/cco%20program/]$/eCoaching_V2;C34362
</commit_message>
<xml_diff>
--- a/Design/CCO_eCoaching_Employee_Hierarchy_ETL_DD.docx
+++ b/Design/CCO_eCoaching_Employee_Hierarchy_ETL_DD.docx
@@ -342,7 +342,7 @@
               <w:rPr>
                 <w:rFonts w:ascii="Times New Roman (PCL6)" w:hAnsi="Times New Roman (PCL6)"/>
               </w:rPr>
-              <w:t>4/15/2016</w:t>
+              <w:t>5/16/2016</w:t>
             </w:r>
           </w:p>
         </w:tc>
@@ -492,7 +492,7 @@
           </mc:Choice>
           <mc:Fallback>
             <w:pict>
-              <v:line w14:anchorId="307EA657" id="Line 3" o:spid="_x0000_s1026" style="position:absolute;z-index:251657728;visibility:visible;mso-wrap-style:square;mso-width-percent:0;mso-height-percent:0;mso-wrap-distance-left:9pt;mso-wrap-distance-top:0;mso-wrap-distance-right:9pt;mso-wrap-distance-bottom:0;mso-position-horizontal:absolute;mso-position-horizontal-relative:text;mso-position-vertical:absolute;mso-position-vertical-relative:text;mso-width-percent:0;mso-height-percent:0;mso-width-relative:page;mso-height-relative:page" from="367.2pt,33.3pt" to="439.25pt,33.35pt" o:gfxdata="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" o:allowincell="f">
+              <v:line w14:anchorId="3B7342D8" id="Line 3" o:spid="_x0000_s1026" style="position:absolute;z-index:251657728;visibility:visible;mso-wrap-style:square;mso-width-percent:0;mso-height-percent:0;mso-wrap-distance-left:9pt;mso-wrap-distance-top:0;mso-wrap-distance-right:9pt;mso-wrap-distance-bottom:0;mso-position-horizontal:absolute;mso-position-horizontal-relative:text;mso-position-vertical:absolute;mso-position-vertical-relative:text;mso-width-percent:0;mso-height-percent:0;mso-width-relative:page;mso-height-relative:page" from="367.2pt,33.3pt" to="439.25pt,33.35pt" o:gfxdata="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" o:allowincell="f">
                 <v:stroke startarrowwidth="narrow" startarrowlength="short" endarrowwidth="narrow" endarrowlength="short"/>
               </v:line>
             </w:pict>
@@ -567,7 +567,7 @@
           </mc:Choice>
           <mc:Fallback>
             <w:pict>
-              <v:line w14:anchorId="29EF439D" id="Line 4" o:spid="_x0000_s1026" style="position:absolute;z-index:251655680;visibility:visible;mso-wrap-style:square;mso-width-percent:0;mso-height-percent:0;mso-wrap-distance-left:9pt;mso-wrap-distance-top:0;mso-wrap-distance-right:9pt;mso-wrap-distance-bottom:0;mso-position-horizontal:absolute;mso-position-horizontal-relative:text;mso-position-vertical:absolute;mso-position-vertical-relative:text;mso-width-percent:0;mso-height-percent:0;mso-width-relative:page;mso-height-relative:page" from="1in,33.3pt" to="266.45pt,33.35pt" o:gfxdata="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" o:allowincell="f">
+              <v:line w14:anchorId="0534129D" id="Line 4" o:spid="_x0000_s1026" style="position:absolute;z-index:251655680;visibility:visible;mso-wrap-style:square;mso-width-percent:0;mso-height-percent:0;mso-wrap-distance-left:9pt;mso-wrap-distance-top:0;mso-wrap-distance-right:9pt;mso-wrap-distance-bottom:0;mso-position-horizontal:absolute;mso-position-horizontal-relative:text;mso-position-vertical:absolute;mso-position-vertical-relative:text;mso-width-percent:0;mso-height-percent:0;mso-width-relative:page;mso-height-relative:page" from="1in,33.3pt" to="266.45pt,33.35pt" o:gfxdata="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" o:allowincell="f">
                 <v:stroke startarrowwidth="narrow" startarrowlength="short" endarrowwidth="narrow" endarrowlength="short"/>
               </v:line>
             </w:pict>
@@ -746,7 +746,7 @@
           </mc:Choice>
           <mc:Fallback>
             <w:pict>
-              <v:line w14:anchorId="20315D99" id="Line 5" o:spid="_x0000_s1026" style="position:absolute;z-index:251659776;visibility:visible;mso-wrap-style:square;mso-width-percent:0;mso-height-percent:0;mso-wrap-distance-left:9pt;mso-wrap-distance-top:0;mso-wrap-distance-right:9pt;mso-wrap-distance-bottom:0;mso-position-horizontal:absolute;mso-position-horizontal-relative:text;mso-position-vertical:absolute;mso-position-vertical-relative:text;mso-width-percent:0;mso-height-percent:0;mso-width-relative:page;mso-height-relative:page" from="115.2pt,.6pt" to="309.6pt,.6pt" o:gfxdata="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" o:allowincell="f">
+              <v:line w14:anchorId="20AA39BF" id="Line 5" o:spid="_x0000_s1026" style="position:absolute;z-index:251659776;visibility:visible;mso-wrap-style:square;mso-width-percent:0;mso-height-percent:0;mso-wrap-distance-left:9pt;mso-wrap-distance-top:0;mso-wrap-distance-right:9pt;mso-wrap-distance-bottom:0;mso-position-horizontal:absolute;mso-position-horizontal-relative:text;mso-position-vertical:absolute;mso-position-vertical-relative:text;mso-width-percent:0;mso-height-percent:0;mso-width-relative:page;mso-height-relative:page" from="115.2pt,.6pt" to="309.6pt,.6pt" o:gfxdata="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" o:allowincell="f">
                 <v:stroke startarrowwidth="narrow" startarrowlength="short" endarrowwidth="narrow" endarrowlength="short"/>
               </v:line>
             </w:pict>
@@ -849,7 +849,7 @@
           </mc:Choice>
           <mc:Fallback>
             <w:pict>
-              <v:line w14:anchorId="0D7E17B9" id="Line 6" o:spid="_x0000_s1026" style="position:absolute;z-index:251658752;visibility:visible;mso-wrap-style:square;mso-width-percent:0;mso-height-percent:0;mso-wrap-distance-left:9pt;mso-wrap-distance-top:0;mso-wrap-distance-right:9pt;mso-wrap-distance-bottom:0;mso-position-horizontal:absolute;mso-position-horizontal-relative:text;mso-position-vertical:absolute;mso-position-vertical-relative:text;mso-width-percent:0;mso-height-percent:0;mso-width-relative:page;mso-height-relative:page" from="374.4pt,34.75pt" to="446.45pt,34.8pt" o:gfxdata="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" o:allowincell="f">
+              <v:line w14:anchorId="2A424A46" id="Line 6" o:spid="_x0000_s1026" style="position:absolute;z-index:251658752;visibility:visible;mso-wrap-style:square;mso-width-percent:0;mso-height-percent:0;mso-wrap-distance-left:9pt;mso-wrap-distance-top:0;mso-wrap-distance-right:9pt;mso-wrap-distance-bottom:0;mso-position-horizontal:absolute;mso-position-horizontal-relative:text;mso-position-vertical:absolute;mso-position-vertical-relative:text;mso-width-percent:0;mso-height-percent:0;mso-width-relative:page;mso-height-relative:page" from="374.4pt,34.75pt" to="446.45pt,34.8pt" o:gfxdata="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" o:allowincell="f">
                 <v:stroke startarrowwidth="narrow" startarrowlength="short" endarrowwidth="narrow" endarrowlength="short"/>
               </v:line>
             </w:pict>
@@ -924,7 +924,7 @@
           </mc:Choice>
           <mc:Fallback>
             <w:pict>
-              <v:line w14:anchorId="48485FBD" id="Line 7" o:spid="_x0000_s1026" style="position:absolute;z-index:251656704;visibility:visible;mso-wrap-style:square;mso-width-percent:0;mso-height-percent:0;mso-wrap-distance-left:9pt;mso-wrap-distance-top:0;mso-wrap-distance-right:9pt;mso-wrap-distance-bottom:0;mso-position-horizontal:absolute;mso-position-horizontal-relative:text;mso-position-vertical:absolute;mso-position-vertical-relative:text;mso-width-percent:0;mso-height-percent:0;mso-width-relative:page;mso-height-relative:page" from="1in,32.75pt" to="266.45pt,32.8pt" o:gfxdata="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" o:allowincell="f">
+              <v:line w14:anchorId="24273AB5" id="Line 7" o:spid="_x0000_s1026" style="position:absolute;z-index:251656704;visibility:visible;mso-wrap-style:square;mso-width-percent:0;mso-height-percent:0;mso-wrap-distance-left:9pt;mso-wrap-distance-top:0;mso-wrap-distance-right:9pt;mso-wrap-distance-bottom:0;mso-position-horizontal:absolute;mso-position-horizontal-relative:text;mso-position-vertical:absolute;mso-position-vertical-relative:text;mso-width-percent:0;mso-height-percent:0;mso-width-relative:page;mso-height-relative:page" from="1in,32.75pt" to="266.45pt,32.8pt" o:gfxdata="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" o:allowincell="f">
                 <v:stroke startarrowwidth="narrow" startarrowlength="short" endarrowwidth="narrow" endarrowlength="short"/>
               </v:line>
             </w:pict>
@@ -1182,31 +1182,7 @@
               <w:jc w:val="left"/>
             </w:pPr>
             <w:r>
-              <w:t xml:space="preserve">Updated </w:t>
-            </w:r>
-            <w:proofErr w:type="spellStart"/>
-            <w:r>
-              <w:t>per</w:t>
-            </w:r>
-            <w:proofErr w:type="spellEnd"/>
-            <w:r>
-              <w:t xml:space="preserve"> </w:t>
-            </w:r>
-            <w:proofErr w:type="spellStart"/>
-            <w:r>
-              <w:t>scr</w:t>
-            </w:r>
-            <w:proofErr w:type="spellEnd"/>
-            <w:r>
-              <w:t xml:space="preserve"> 12982 to move the updates for migrated logs above the employee id to </w:t>
-            </w:r>
-            <w:proofErr w:type="spellStart"/>
-            <w:r>
-              <w:t>lanid</w:t>
-            </w:r>
-            <w:proofErr w:type="spellEnd"/>
-            <w:r>
-              <w:t xml:space="preserve"> process.</w:t>
+              <w:t>Updated per scr 12982 to move the updates for migrated logs above the employee id to lanid process.</w:t>
             </w:r>
           </w:p>
         </w:tc>
@@ -1301,55 +1277,15 @@
               <w:jc w:val="left"/>
             </w:pPr>
             <w:r>
-              <w:t xml:space="preserve">Updated to import status and </w:t>
+              <w:t xml:space="preserve">Updated to import status and lanid from eWFM </w:t>
             </w:r>
             <w:proofErr w:type="spellStart"/>
             <w:r>
-              <w:t>lanid</w:t>
+              <w:t>emp</w:t>
             </w:r>
             <w:proofErr w:type="spellEnd"/>
             <w:r>
-              <w:t xml:space="preserve"> from </w:t>
-            </w:r>
-            <w:proofErr w:type="spellStart"/>
-            <w:r>
-              <w:t>eWFM</w:t>
-            </w:r>
-            <w:proofErr w:type="spellEnd"/>
-            <w:r>
-              <w:t xml:space="preserve"> </w:t>
-            </w:r>
-            <w:proofErr w:type="spellStart"/>
-            <w:r>
-              <w:t>emp</w:t>
-            </w:r>
-            <w:proofErr w:type="spellEnd"/>
-            <w:r>
-              <w:t xml:space="preserve"> Info file to use in inactivation of </w:t>
-            </w:r>
-            <w:proofErr w:type="spellStart"/>
-            <w:r>
-              <w:t>ecls</w:t>
-            </w:r>
-            <w:proofErr w:type="spellEnd"/>
-            <w:r>
-              <w:t xml:space="preserve"> for employees in EA and Inactive status </w:t>
-            </w:r>
-            <w:proofErr w:type="spellStart"/>
-            <w:r>
-              <w:t>per</w:t>
-            </w:r>
-            <w:proofErr w:type="spellEnd"/>
-            <w:r>
-              <w:t xml:space="preserve"> </w:t>
-            </w:r>
-            <w:proofErr w:type="spellStart"/>
-            <w:r>
-              <w:t>scr</w:t>
-            </w:r>
-            <w:proofErr w:type="spellEnd"/>
-            <w:r>
-              <w:t xml:space="preserve"> 14072.</w:t>
+              <w:t xml:space="preserve"> Info file to use in inactivation of ecls for employees in EA and Inactive status per scr 14072.</w:t>
             </w:r>
           </w:p>
         </w:tc>
@@ -1396,15 +1332,7 @@
               <w:jc w:val="left"/>
             </w:pPr>
             <w:r>
-              <w:t xml:space="preserve">Additional update during SCR 14072. Adding a variable for </w:t>
-            </w:r>
-            <w:proofErr w:type="spellStart"/>
-            <w:r>
-              <w:t>eWFM</w:t>
-            </w:r>
-            <w:proofErr w:type="spellEnd"/>
-            <w:r>
-              <w:t xml:space="preserve"> info file directory to be able to use a test file from a test staging directory.</w:t>
+              <w:t>Additional update during SCR 14072. Adding a variable for eWFM info file directory to be able to use a test file from a test staging directory.</w:t>
             </w:r>
           </w:p>
         </w:tc>
@@ -1469,13 +1397,8 @@
               <w:jc w:val="left"/>
             </w:pPr>
             <w:r>
-              <w:t xml:space="preserve">Susmitha </w:t>
-            </w:r>
-            <w:proofErr w:type="spellStart"/>
-            <w:r>
-              <w:t>Palacherla</w:t>
-            </w:r>
-            <w:proofErr w:type="spellEnd"/>
+              <w:t>Susmitha Palacherla</w:t>
+            </w:r>
           </w:p>
         </w:tc>
       </w:tr>
@@ -1490,6 +1413,9 @@
               <w:ind w:left="0"/>
               <w:jc w:val="left"/>
             </w:pPr>
+            <w:r>
+              <w:t>5/16/2016</w:t>
+            </w:r>
           </w:p>
         </w:tc>
         <w:tc>
@@ -1502,6 +1428,9 @@
               <w:ind w:left="0"/>
               <w:jc w:val="left"/>
             </w:pPr>
+            <w:r>
+              <w:t>Added step to populate AT User Table per TFS 1709</w:t>
+            </w:r>
           </w:p>
         </w:tc>
         <w:tc>
@@ -1514,6 +1443,9 @@
               <w:ind w:left="0"/>
               <w:jc w:val="left"/>
             </w:pPr>
+            <w:r>
+              <w:t>Susmitha Palacherla</w:t>
+            </w:r>
           </w:p>
         </w:tc>
       </w:tr>
@@ -3293,9 +3225,9 @@
           <w:sz w:val="20"/>
           <w:szCs w:val="20"/>
         </w:rPr>
-        <w:t xml:space="preserve">he </w:t>
-      </w:r>
-      <w:proofErr w:type="spellStart"/>
+        <w:t>he eCoaching Log (</w:t>
+      </w:r>
+      <w:proofErr w:type="gramStart"/>
       <w:r>
         <w:rPr>
           <w:rFonts w:ascii="Verdana" w:hAnsi="Verdana" w:cs="Segoe UI"/>
@@ -3303,30 +3235,8 @@
           <w:sz w:val="20"/>
           <w:szCs w:val="20"/>
         </w:rPr>
-        <w:t>eCoaching</w:t>
-      </w:r>
-      <w:proofErr w:type="spellEnd"/>
-      <w:r>
-        <w:rPr>
-          <w:rFonts w:ascii="Verdana" w:hAnsi="Verdana" w:cs="Segoe UI"/>
-          <w:color w:val="000000" w:themeColor="text1"/>
-          <w:sz w:val="20"/>
-          <w:szCs w:val="20"/>
-        </w:rPr>
-        <w:t xml:space="preserve"> Log (</w:t>
-      </w:r>
-      <w:proofErr w:type="spellStart"/>
-      <w:proofErr w:type="gramStart"/>
-      <w:r>
-        <w:rPr>
-          <w:rFonts w:ascii="Verdana" w:hAnsi="Verdana" w:cs="Segoe UI"/>
-          <w:color w:val="000000" w:themeColor="text1"/>
-          <w:sz w:val="20"/>
-          <w:szCs w:val="20"/>
-        </w:rPr>
         <w:t>eCL</w:t>
       </w:r>
-      <w:proofErr w:type="spellEnd"/>
       <w:proofErr w:type="gramEnd"/>
       <w:r>
         <w:rPr>
@@ -4264,15 +4174,7 @@
         <w:spacing w:after="0" w:line="240" w:lineRule="auto"/>
       </w:pPr>
       <w:r>
-        <w:t xml:space="preserve">Description: This is an Employee file from </w:t>
-      </w:r>
-      <w:proofErr w:type="spellStart"/>
-      <w:r>
-        <w:t>Peoplesoft</w:t>
-      </w:r>
-      <w:proofErr w:type="spellEnd"/>
-      <w:r>
-        <w:t>.</w:t>
+        <w:t>Description: This is an Employee file from Peoplesoft.</w:t>
       </w:r>
     </w:p>
     <w:p>
@@ -4327,21 +4229,7 @@
           <w:rPr>
             <w:rStyle w:val="Hyperlink"/>
           </w:rPr>
-          <w:t>\\vrivscors01\BCC Scorecards\Coaching\</w:t>
-        </w:r>
-        <w:proofErr w:type="spellStart"/>
-        <w:r>
-          <w:rPr>
-            <w:rStyle w:val="Hyperlink"/>
-          </w:rPr>
-          <w:t>HRInfo</w:t>
-        </w:r>
-        <w:proofErr w:type="spellEnd"/>
-        <w:r>
-          <w:rPr>
-            <w:rStyle w:val="Hyperlink"/>
-          </w:rPr>
-          <w:t>\</w:t>
+          <w:t>\\vrivscors01\BCC Scorecards\Coaching\HRInfo\</w:t>
         </w:r>
       </w:hyperlink>
     </w:p>
@@ -4427,13 +4315,8 @@
         <w:spacing w:after="0" w:line="240" w:lineRule="auto"/>
       </w:pPr>
       <w:r>
-        <w:t xml:space="preserve">Destination Table: </w:t>
-      </w:r>
-      <w:proofErr w:type="spellStart"/>
-      <w:r>
-        <w:t>Employee_Hierarchy</w:t>
-      </w:r>
-      <w:proofErr w:type="spellEnd"/>
+        <w:t>Destination Table: Employee_Hierarchy</w:t>
+      </w:r>
     </w:p>
     <w:p>
       <w:pPr>
@@ -4478,15 +4361,7 @@
         <w:spacing w:after="0" w:line="240" w:lineRule="auto"/>
       </w:pPr>
       <w:r>
-        <w:t xml:space="preserve">Description: This is an Employee file from Aspect </w:t>
-      </w:r>
-      <w:proofErr w:type="spellStart"/>
-      <w:r>
-        <w:t>eWFM</w:t>
-      </w:r>
-      <w:proofErr w:type="spellEnd"/>
-      <w:r>
-        <w:t xml:space="preserve">. Used to capture the Supervisor for employees having a CSR job code and the program value. The program value should be associated with the call or activity and will be input from the web interface or provided in the Coaching requests from Quality system and Outliers feeds. The program value based on the </w:t>
+        <w:t xml:space="preserve">Description: This is an Employee file from Aspect eWFM. Used to capture the Supervisor for employees having a CSR job code and the program value. The program value should be associated with the call or activity and will be input from the web interface or provided in the Coaching requests from Quality system and Outliers feeds. The program value based on the </w:t>
       </w:r>
       <w:proofErr w:type="gramStart"/>
       <w:r>
@@ -4494,15 +4369,7 @@
       </w:r>
       <w:proofErr w:type="gramEnd"/>
       <w:r>
-        <w:t xml:space="preserve"> 1MULTI value from </w:t>
-      </w:r>
-      <w:proofErr w:type="spellStart"/>
-      <w:r>
-        <w:t>eWFM</w:t>
-      </w:r>
-      <w:proofErr w:type="spellEnd"/>
-      <w:r>
-        <w:t xml:space="preserve"> will only be sued when a program cannot be identified for the call activity for a specific coaching log.</w:t>
+        <w:t xml:space="preserve"> 1MULTI value from eWFM will only be sued when a program cannot be identified for the call activity for a specific coaching log.</w:t>
       </w:r>
     </w:p>
     <w:p>
@@ -4518,13 +4385,8 @@
         <w:spacing w:after="0" w:line="240" w:lineRule="auto"/>
       </w:pPr>
       <w:r>
-        <w:t xml:space="preserve">Source system: Aspect </w:t>
-      </w:r>
-      <w:proofErr w:type="spellStart"/>
-      <w:r>
-        <w:t>eWFM</w:t>
-      </w:r>
-      <w:proofErr w:type="spellEnd"/>
+        <w:t>Source system: Aspect eWFM</w:t>
+      </w:r>
     </w:p>
     <w:p>
       <w:pPr>
@@ -4543,15 +4405,7 @@
       </w:r>
       <w:hyperlink r:id="rId11" w:history="1">
         <w:r>
-          <w:t>\\vrivscors01\BCC Scorecards\Coaching\</w:t>
-        </w:r>
-        <w:proofErr w:type="spellStart"/>
-        <w:r>
-          <w:t>EmpInfo</w:t>
-        </w:r>
-        <w:proofErr w:type="spellEnd"/>
-        <w:r>
-          <w:t>\</w:t>
+          <w:t>\\vrivscors01\BCC Scorecards\Coaching\EmpInfo\</w:t>
         </w:r>
       </w:hyperlink>
     </w:p>
@@ -4628,13 +4482,8 @@
         <w:spacing w:after="0" w:line="240" w:lineRule="auto"/>
       </w:pPr>
       <w:r>
-        <w:t xml:space="preserve">Destination Table: </w:t>
-      </w:r>
-      <w:proofErr w:type="spellStart"/>
-      <w:r>
-        <w:t>EmpID_To_SupID_Stage</w:t>
-      </w:r>
-      <w:proofErr w:type="spellEnd"/>
+        <w:t>Destination Table: EmpID_To_SupID_Stage</w:t>
+      </w:r>
     </w:p>
     <w:p>
       <w:pPr>
@@ -4698,10 +4547,7 @@
         <w:spacing w:after="0" w:line="240" w:lineRule="auto"/>
       </w:pPr>
       <w:r>
-        <w:t>Description: This is a manually created file sourced from HCSD HR team</w:t>
-      </w:r>
-      <w:r>
-        <w:t>.</w:t>
+        <w:t>Description: This is a manually created file sourced from HCSD HR team.</w:t>
       </w:r>
     </w:p>
     <w:p>
@@ -4717,10 +4563,7 @@
         <w:spacing w:after="0" w:line="240" w:lineRule="auto"/>
       </w:pPr>
       <w:r>
-        <w:t>Used for capturing Employee attributes like Employee ID, Name, Lan ID, Location, Job Code and Manager(Supervisor’s supervisor) and</w:t>
-      </w:r>
-      <w:r>
-        <w:t xml:space="preserve"> last hire date and Active Flag for HCSD HR staff.</w:t>
+        <w:t>Used for capturing Employee attributes like Employee ID, Name, Lan ID, Location, Job Code and Manager(Supervisor’s supervisor) and last hire date and Active Flag for HCSD HR staff.</w:t>
       </w:r>
     </w:p>
     <w:p>
@@ -4759,21 +4602,7 @@
           <w:rPr>
             <w:rStyle w:val="Hyperlink"/>
           </w:rPr>
-          <w:t>\\vrivscors01\BCC Scorecards\Coaching\</w:t>
-        </w:r>
-        <w:proofErr w:type="spellStart"/>
-        <w:r>
-          <w:rPr>
-            <w:rStyle w:val="Hyperlink"/>
-          </w:rPr>
-          <w:t>HRInfo</w:t>
-        </w:r>
-        <w:proofErr w:type="spellEnd"/>
-        <w:r>
-          <w:rPr>
-            <w:rStyle w:val="Hyperlink"/>
-          </w:rPr>
-          <w:t>\</w:t>
+          <w:t>\\vrivscors01\BCC Scorecards\Coaching\HRInfo\</w:t>
         </w:r>
       </w:hyperlink>
     </w:p>
@@ -4790,10 +4619,7 @@
         <w:spacing w:after="0" w:line="240" w:lineRule="auto"/>
       </w:pPr>
       <w:r>
-        <w:t xml:space="preserve">File name: </w:t>
-      </w:r>
-      <w:r>
-        <w:t>HR_Employee_Information</w:t>
+        <w:t>File name: HR_Employee_Information</w:t>
       </w:r>
       <w:r>
         <w:t>.csv</w:t>
@@ -4813,10 +4639,7 @@
       </w:pPr>
       <w:r>
         <w:lastRenderedPageBreak/>
-        <w:t xml:space="preserve">Frequency: </w:t>
-      </w:r>
-      <w:r>
-        <w:t>Ad-hoc (when there are changes to HR Employee records)</w:t>
+        <w:t>Frequency: Ad-hoc (when there are changes to HR Employee records)</w:t>
       </w:r>
     </w:p>
     <w:p>
@@ -4832,19 +4655,7 @@
         <w:spacing w:after="0" w:line="240" w:lineRule="auto"/>
       </w:pPr>
       <w:r>
-        <w:t xml:space="preserve">Load time: </w:t>
-      </w:r>
-      <w:r>
-        <w:t>7</w:t>
-      </w:r>
-      <w:r>
-        <w:t xml:space="preserve"> PM EST (</w:t>
-      </w:r>
-      <w:r>
-        <w:t>5</w:t>
-      </w:r>
-      <w:r>
-        <w:t>:00 PM Database time)</w:t>
+        <w:t>Load time: 7 PM EST (5:00 PM Database time)</w:t>
       </w:r>
     </w:p>
     <w:p>
@@ -4860,13 +4671,8 @@
         <w:spacing w:after="0" w:line="240" w:lineRule="auto"/>
       </w:pPr>
       <w:r>
-        <w:t xml:space="preserve">Destination Table: </w:t>
-      </w:r>
-      <w:proofErr w:type="spellStart"/>
-      <w:r>
-        <w:t>Employee_Hierarchy</w:t>
-      </w:r>
-      <w:proofErr w:type="spellEnd"/>
+        <w:t>Destination Table: Employee_Hierarchy</w:t>
+      </w:r>
     </w:p>
     <w:p>
       <w:pPr>
@@ -5345,7 +5151,6 @@
                 <w:szCs w:val="20"/>
               </w:rPr>
             </w:pPr>
-            <w:proofErr w:type="spellStart"/>
             <w:r>
               <w:rPr>
                 <w:rFonts w:ascii="Arial" w:hAnsi="Arial" w:cs="Arial"/>
@@ -5354,7 +5159,6 @@
               </w:rPr>
               <w:t>Employee_Hierarchy</w:t>
             </w:r>
-            <w:proofErr w:type="spellEnd"/>
           </w:p>
         </w:tc>
         <w:tc>
@@ -5407,25 +5211,7 @@
                 <w:sz w:val="20"/>
                 <w:szCs w:val="20"/>
               </w:rPr>
-              <w:t>\\vrivscors01\BCC Scorecards\Coaching\</w:t>
-            </w:r>
-            <w:proofErr w:type="spellStart"/>
-            <w:r>
-              <w:rPr>
-                <w:rFonts w:ascii="Arial" w:hAnsi="Arial" w:cs="Arial"/>
-                <w:sz w:val="20"/>
-                <w:szCs w:val="20"/>
-              </w:rPr>
-              <w:t>HRInfo</w:t>
-            </w:r>
-            <w:proofErr w:type="spellEnd"/>
-            <w:r>
-              <w:rPr>
-                <w:rFonts w:ascii="Arial" w:hAnsi="Arial" w:cs="Arial"/>
-                <w:sz w:val="20"/>
-                <w:szCs w:val="20"/>
-              </w:rPr>
-              <w:t>\</w:t>
+              <w:t>\\vrivscors01\BCC Scorecards\Coaching\HRInfo\</w:t>
             </w:r>
           </w:p>
         </w:tc>
@@ -5480,7 +5266,6 @@
                 <w:szCs w:val="20"/>
               </w:rPr>
             </w:pPr>
-            <w:proofErr w:type="spellStart"/>
             <w:r>
               <w:rPr>
                 <w:rFonts w:ascii="Arial" w:hAnsi="Arial" w:cs="Arial"/>
@@ -5489,7 +5274,6 @@
               </w:rPr>
               <w:t>Employee_Hierarchy</w:t>
             </w:r>
-            <w:proofErr w:type="spellEnd"/>
           </w:p>
         </w:tc>
         <w:tc>
@@ -5550,25 +5334,7 @@
                 <w:sz w:val="20"/>
                 <w:szCs w:val="20"/>
               </w:rPr>
-              <w:t>\BCC Scorecards\Coaching\</w:t>
-            </w:r>
-            <w:proofErr w:type="spellStart"/>
-            <w:r>
-              <w:rPr>
-                <w:rFonts w:ascii="Arial" w:hAnsi="Arial" w:cs="Arial"/>
-                <w:sz w:val="20"/>
-                <w:szCs w:val="20"/>
-              </w:rPr>
-              <w:t>EmpInfo</w:t>
-            </w:r>
-            <w:proofErr w:type="spellEnd"/>
-            <w:r>
-              <w:rPr>
-                <w:rFonts w:ascii="Arial" w:hAnsi="Arial" w:cs="Arial"/>
-                <w:sz w:val="20"/>
-                <w:szCs w:val="20"/>
-              </w:rPr>
-              <w:t>\</w:t>
+              <w:t>\BCC Scorecards\Coaching\EmpInfo\</w:t>
             </w:r>
           </w:p>
         </w:tc>
@@ -5725,13 +5491,7 @@
         <w:rPr>
           <w:rFonts w:asciiTheme="minorHAnsi" w:hAnsiTheme="minorHAnsi" w:cs="Arial"/>
         </w:rPr>
-        <w:t>eCoaching</w:t>
-      </w:r>
-      <w:r>
-        <w:rPr>
-          <w:rFonts w:asciiTheme="minorHAnsi" w:hAnsiTheme="minorHAnsi" w:cs="Arial"/>
-        </w:rPr>
-        <w:t>test</w:t>
+        <w:t>eCoachingtest</w:t>
       </w:r>
       <w:proofErr w:type="spellEnd"/>
     </w:p>
@@ -5781,7 +5541,6 @@
         </w:rPr>
         <w:t xml:space="preserve"> </w:t>
       </w:r>
-      <w:proofErr w:type="spellStart"/>
       <w:r>
         <w:rPr>
           <w:rFonts w:asciiTheme="minorHAnsi" w:hAnsiTheme="minorHAnsi" w:cs="Arial"/>
@@ -5794,7 +5553,6 @@
         </w:rPr>
         <w:t>Coaching</w:t>
       </w:r>
-      <w:proofErr w:type="spellEnd"/>
     </w:p>
     <w:p>
       <w:pPr>
@@ -5918,21 +5676,7 @@
         <w:rPr>
           <w:rFonts w:asciiTheme="minorHAnsi" w:hAnsiTheme="minorHAnsi" w:cs="Arial"/>
         </w:rPr>
-        <w:t>\\vrivscors01\bcc scorecards\Coaching\</w:t>
-      </w:r>
-      <w:proofErr w:type="spellStart"/>
-      <w:r>
-        <w:rPr>
-          <w:rFonts w:asciiTheme="minorHAnsi" w:hAnsiTheme="minorHAnsi" w:cs="Arial"/>
-        </w:rPr>
-        <w:t>EmpInfo</w:t>
-      </w:r>
-      <w:proofErr w:type="spellEnd"/>
-      <w:r>
-        <w:rPr>
-          <w:rFonts w:asciiTheme="minorHAnsi" w:hAnsiTheme="minorHAnsi" w:cs="Arial"/>
-        </w:rPr>
-        <w:t xml:space="preserve">\Employee_Information_WithProgram.csv </w:t>
+        <w:t xml:space="preserve">\\vrivscors01\bcc scorecards\Coaching\EmpInfo\Employee_Information_WithProgram.csv </w:t>
       </w:r>
     </w:p>
     <w:p>
@@ -6167,21 +5911,7 @@
           <w:rPr>
             <w:rFonts w:asciiTheme="minorHAnsi" w:hAnsiTheme="minorHAnsi"/>
           </w:rPr>
-          <w:t>\\VRIVSCORS01\BCC Scorecards\Coaching\</w:t>
-        </w:r>
-        <w:proofErr w:type="spellStart"/>
-        <w:r>
-          <w:rPr>
-            <w:rFonts w:asciiTheme="minorHAnsi" w:hAnsiTheme="minorHAnsi"/>
-          </w:rPr>
-          <w:t>HRInfo</w:t>
-        </w:r>
-        <w:proofErr w:type="spellEnd"/>
-        <w:r>
-          <w:rPr>
-            <w:rFonts w:asciiTheme="minorHAnsi" w:hAnsiTheme="minorHAnsi"/>
-          </w:rPr>
-          <w:t>\PS_Employee_Information_mmddyyyy.csv</w:t>
+          <w:t>\\VRIVSCORS01\BCC Scorecards\Coaching\HRInfo\PS_Employee_Information_mmddyyyy.csv</w:t>
         </w:r>
       </w:hyperlink>
     </w:p>
@@ -6814,10 +6544,10 @@
           <w:noProof/>
         </w:rPr>
         <w:drawing>
-          <wp:inline distT="0" distB="0" distL="0" distR="0" wp14:anchorId="7AD52ACE" wp14:editId="0F3F087D">
-            <wp:extent cx="4076700" cy="6486525"/>
-            <wp:effectExtent l="0" t="0" r="0" b="9525"/>
-            <wp:docPr id="18" name="Picture 18"/>
+          <wp:inline distT="0" distB="0" distL="0" distR="0" wp14:anchorId="61010AF7" wp14:editId="7BE65575">
+            <wp:extent cx="3552825" cy="7077075"/>
+            <wp:effectExtent l="0" t="0" r="9525" b="9525"/>
+            <wp:docPr id="10" name="Picture 10"/>
             <wp:cNvGraphicFramePr>
               <a:graphicFrameLocks xmlns:a="http://schemas.openxmlformats.org/drawingml/2006/main" noChangeAspect="1"/>
             </wp:cNvGraphicFramePr>
@@ -6837,7 +6567,7 @@
                   <pic:spPr>
                     <a:xfrm>
                       <a:off x="0" y="0"/>
-                      <a:ext cx="4076700" cy="6486525"/>
+                      <a:ext cx="3552825" cy="7077075"/>
                     </a:xfrm>
                     <a:prstGeom prst="rect">
                       <a:avLst/>
@@ -6916,7 +6646,6 @@
           <w:sz w:val="24"/>
           <w:szCs w:val="24"/>
         </w:rPr>
-        <w:lastRenderedPageBreak/>
         <w:t>Workflow</w:t>
       </w:r>
     </w:p>
@@ -7151,6 +6880,18 @@
     </w:p>
     <w:p>
       <w:pPr>
+        <w:pStyle w:val="ListParagraph"/>
+        <w:numPr>
+          <w:ilvl w:val="0"/>
+          <w:numId w:val="46"/>
+        </w:numPr>
+      </w:pPr>
+      <w:r>
+        <w:t>Populate AT User Table</w:t>
+      </w:r>
+    </w:p>
+    <w:p>
+      <w:pPr>
         <w:widowControl w:val="0"/>
         <w:autoSpaceDE w:val="0"/>
         <w:autoSpaceDN w:val="0"/>
@@ -7166,14 +6907,255 @@
     </w:p>
     <w:p>
       <w:pPr>
-        <w:rPr>
+        <w:widowControl w:val="0"/>
+        <w:autoSpaceDE w:val="0"/>
+        <w:autoSpaceDN w:val="0"/>
+        <w:adjustRightInd w:val="0"/>
+        <w:spacing w:after="0" w:line="240" w:lineRule="auto"/>
+        <w:rPr>
+          <w:rFonts w:ascii="Arial" w:hAnsi="Arial" w:cs="Arial"/>
           <w:b/>
-        </w:rPr>
-      </w:pPr>
-      <w:r>
-        <w:rPr>
+          <w:sz w:val="24"/>
+          <w:szCs w:val="24"/>
+        </w:rPr>
+      </w:pPr>
+    </w:p>
+    <w:p>
+      <w:pPr>
+        <w:widowControl w:val="0"/>
+        <w:autoSpaceDE w:val="0"/>
+        <w:autoSpaceDN w:val="0"/>
+        <w:adjustRightInd w:val="0"/>
+        <w:spacing w:after="0" w:line="240" w:lineRule="auto"/>
+        <w:rPr>
+          <w:rFonts w:ascii="Arial" w:hAnsi="Arial" w:cs="Arial"/>
           <w:b/>
-        </w:rPr>
+          <w:sz w:val="24"/>
+          <w:szCs w:val="24"/>
+        </w:rPr>
+      </w:pPr>
+    </w:p>
+    <w:p>
+      <w:pPr>
+        <w:widowControl w:val="0"/>
+        <w:autoSpaceDE w:val="0"/>
+        <w:autoSpaceDN w:val="0"/>
+        <w:adjustRightInd w:val="0"/>
+        <w:spacing w:after="0" w:line="240" w:lineRule="auto"/>
+        <w:rPr>
+          <w:rFonts w:ascii="Arial" w:hAnsi="Arial" w:cs="Arial"/>
+          <w:b/>
+          <w:sz w:val="24"/>
+          <w:szCs w:val="24"/>
+        </w:rPr>
+      </w:pPr>
+    </w:p>
+    <w:p>
+      <w:pPr>
+        <w:widowControl w:val="0"/>
+        <w:autoSpaceDE w:val="0"/>
+        <w:autoSpaceDN w:val="0"/>
+        <w:adjustRightInd w:val="0"/>
+        <w:spacing w:after="0" w:line="240" w:lineRule="auto"/>
+        <w:rPr>
+          <w:rFonts w:ascii="Arial" w:hAnsi="Arial" w:cs="Arial"/>
+          <w:b/>
+          <w:sz w:val="24"/>
+          <w:szCs w:val="24"/>
+        </w:rPr>
+      </w:pPr>
+    </w:p>
+    <w:p>
+      <w:pPr>
+        <w:widowControl w:val="0"/>
+        <w:autoSpaceDE w:val="0"/>
+        <w:autoSpaceDN w:val="0"/>
+        <w:adjustRightInd w:val="0"/>
+        <w:spacing w:after="0" w:line="240" w:lineRule="auto"/>
+        <w:rPr>
+          <w:rFonts w:ascii="Arial" w:hAnsi="Arial" w:cs="Arial"/>
+          <w:b/>
+          <w:sz w:val="24"/>
+          <w:szCs w:val="24"/>
+        </w:rPr>
+      </w:pPr>
+    </w:p>
+    <w:p>
+      <w:pPr>
+        <w:widowControl w:val="0"/>
+        <w:autoSpaceDE w:val="0"/>
+        <w:autoSpaceDN w:val="0"/>
+        <w:adjustRightInd w:val="0"/>
+        <w:spacing w:after="0" w:line="240" w:lineRule="auto"/>
+        <w:rPr>
+          <w:rFonts w:ascii="Arial" w:hAnsi="Arial" w:cs="Arial"/>
+          <w:b/>
+          <w:sz w:val="24"/>
+          <w:szCs w:val="24"/>
+        </w:rPr>
+      </w:pPr>
+    </w:p>
+    <w:p>
+      <w:pPr>
+        <w:widowControl w:val="0"/>
+        <w:autoSpaceDE w:val="0"/>
+        <w:autoSpaceDN w:val="0"/>
+        <w:adjustRightInd w:val="0"/>
+        <w:spacing w:after="0" w:line="240" w:lineRule="auto"/>
+        <w:rPr>
+          <w:rFonts w:ascii="Arial" w:hAnsi="Arial" w:cs="Arial"/>
+          <w:b/>
+          <w:sz w:val="24"/>
+          <w:szCs w:val="24"/>
+        </w:rPr>
+      </w:pPr>
+    </w:p>
+    <w:p>
+      <w:pPr>
+        <w:widowControl w:val="0"/>
+        <w:autoSpaceDE w:val="0"/>
+        <w:autoSpaceDN w:val="0"/>
+        <w:adjustRightInd w:val="0"/>
+        <w:spacing w:after="0" w:line="240" w:lineRule="auto"/>
+        <w:rPr>
+          <w:rFonts w:ascii="Arial" w:hAnsi="Arial" w:cs="Arial"/>
+          <w:b/>
+          <w:sz w:val="24"/>
+          <w:szCs w:val="24"/>
+        </w:rPr>
+      </w:pPr>
+    </w:p>
+    <w:p>
+      <w:pPr>
+        <w:widowControl w:val="0"/>
+        <w:autoSpaceDE w:val="0"/>
+        <w:autoSpaceDN w:val="0"/>
+        <w:adjustRightInd w:val="0"/>
+        <w:spacing w:after="0" w:line="240" w:lineRule="auto"/>
+        <w:rPr>
+          <w:rFonts w:ascii="Arial" w:hAnsi="Arial" w:cs="Arial"/>
+          <w:b/>
+          <w:sz w:val="24"/>
+          <w:szCs w:val="24"/>
+        </w:rPr>
+      </w:pPr>
+    </w:p>
+    <w:p>
+      <w:pPr>
+        <w:widowControl w:val="0"/>
+        <w:autoSpaceDE w:val="0"/>
+        <w:autoSpaceDN w:val="0"/>
+        <w:adjustRightInd w:val="0"/>
+        <w:spacing w:after="0" w:line="240" w:lineRule="auto"/>
+        <w:rPr>
+          <w:rFonts w:ascii="Arial" w:hAnsi="Arial" w:cs="Arial"/>
+          <w:b/>
+          <w:sz w:val="24"/>
+          <w:szCs w:val="24"/>
+        </w:rPr>
+      </w:pPr>
+    </w:p>
+    <w:p>
+      <w:pPr>
+        <w:widowControl w:val="0"/>
+        <w:autoSpaceDE w:val="0"/>
+        <w:autoSpaceDN w:val="0"/>
+        <w:adjustRightInd w:val="0"/>
+        <w:spacing w:after="0" w:line="240" w:lineRule="auto"/>
+        <w:rPr>
+          <w:rFonts w:ascii="Arial" w:hAnsi="Arial" w:cs="Arial"/>
+          <w:b/>
+          <w:sz w:val="24"/>
+          <w:szCs w:val="24"/>
+        </w:rPr>
+      </w:pPr>
+    </w:p>
+    <w:p>
+      <w:pPr>
+        <w:widowControl w:val="0"/>
+        <w:autoSpaceDE w:val="0"/>
+        <w:autoSpaceDN w:val="0"/>
+        <w:adjustRightInd w:val="0"/>
+        <w:spacing w:after="0" w:line="240" w:lineRule="auto"/>
+        <w:rPr>
+          <w:rFonts w:ascii="Arial" w:hAnsi="Arial" w:cs="Arial"/>
+          <w:b/>
+          <w:sz w:val="24"/>
+          <w:szCs w:val="24"/>
+        </w:rPr>
+      </w:pPr>
+    </w:p>
+    <w:p>
+      <w:pPr>
+        <w:widowControl w:val="0"/>
+        <w:autoSpaceDE w:val="0"/>
+        <w:autoSpaceDN w:val="0"/>
+        <w:adjustRightInd w:val="0"/>
+        <w:spacing w:after="0" w:line="240" w:lineRule="auto"/>
+        <w:rPr>
+          <w:rFonts w:ascii="Arial" w:hAnsi="Arial" w:cs="Arial"/>
+          <w:b/>
+          <w:sz w:val="24"/>
+          <w:szCs w:val="24"/>
+        </w:rPr>
+      </w:pPr>
+    </w:p>
+    <w:p>
+      <w:pPr>
+        <w:widowControl w:val="0"/>
+        <w:autoSpaceDE w:val="0"/>
+        <w:autoSpaceDN w:val="0"/>
+        <w:adjustRightInd w:val="0"/>
+        <w:spacing w:after="0" w:line="240" w:lineRule="auto"/>
+        <w:rPr>
+          <w:rFonts w:ascii="Arial" w:hAnsi="Arial" w:cs="Arial"/>
+          <w:b/>
+          <w:sz w:val="24"/>
+          <w:szCs w:val="24"/>
+        </w:rPr>
+      </w:pPr>
+    </w:p>
+    <w:p>
+      <w:pPr>
+        <w:widowControl w:val="0"/>
+        <w:autoSpaceDE w:val="0"/>
+        <w:autoSpaceDN w:val="0"/>
+        <w:adjustRightInd w:val="0"/>
+        <w:spacing w:after="0" w:line="240" w:lineRule="auto"/>
+        <w:rPr>
+          <w:rFonts w:ascii="Arial" w:hAnsi="Arial" w:cs="Arial"/>
+          <w:b/>
+          <w:sz w:val="24"/>
+          <w:szCs w:val="24"/>
+        </w:rPr>
+      </w:pPr>
+    </w:p>
+    <w:p>
+      <w:pPr>
+        <w:widowControl w:val="0"/>
+        <w:autoSpaceDE w:val="0"/>
+        <w:autoSpaceDN w:val="0"/>
+        <w:adjustRightInd w:val="0"/>
+        <w:spacing w:after="0" w:line="240" w:lineRule="auto"/>
+        <w:rPr>
+          <w:rFonts w:ascii="Arial" w:hAnsi="Arial" w:cs="Arial"/>
+          <w:b/>
+          <w:sz w:val="24"/>
+          <w:szCs w:val="24"/>
+        </w:rPr>
+      </w:pPr>
+    </w:p>
+    <w:p>
+      <w:pPr>
+        <w:rPr>
+          <w:b/>
+        </w:rPr>
+      </w:pPr>
+      <w:r>
+        <w:rPr>
+          <w:b/>
+        </w:rPr>
+        <w:lastRenderedPageBreak/>
         <w:t>Details</w:t>
       </w:r>
     </w:p>
@@ -7193,35 +7175,7 @@
         <w:rPr>
           <w:rFonts w:asciiTheme="minorHAnsi" w:hAnsiTheme="minorHAnsi" w:cs="Arial"/>
         </w:rPr>
-        <w:t xml:space="preserve">Step1: SQL task - Truncate Table </w:t>
-      </w:r>
-      <w:proofErr w:type="spellStart"/>
-      <w:r>
-        <w:rPr>
-          <w:rFonts w:asciiTheme="minorHAnsi" w:hAnsiTheme="minorHAnsi" w:cs="Arial"/>
-        </w:rPr>
-        <w:t>EmpID</w:t>
-      </w:r>
-      <w:proofErr w:type="spellEnd"/>
-      <w:r>
-        <w:rPr>
-          <w:rFonts w:asciiTheme="minorHAnsi" w:hAnsiTheme="minorHAnsi" w:cs="Arial"/>
-        </w:rPr>
-        <w:t xml:space="preserve"> to </w:t>
-      </w:r>
-      <w:proofErr w:type="spellStart"/>
-      <w:r>
-        <w:rPr>
-          <w:rFonts w:asciiTheme="minorHAnsi" w:hAnsiTheme="minorHAnsi" w:cs="Arial"/>
-        </w:rPr>
-        <w:t>SupID</w:t>
-      </w:r>
-      <w:proofErr w:type="spellEnd"/>
-      <w:r>
-        <w:rPr>
-          <w:rFonts w:asciiTheme="minorHAnsi" w:hAnsiTheme="minorHAnsi" w:cs="Arial"/>
-        </w:rPr>
-        <w:t xml:space="preserve"> Stage</w:t>
+        <w:t>Step1: SQL task - Truncate Table EmpID to SupID Stage</w:t>
       </w:r>
     </w:p>
     <w:p>
@@ -7257,7 +7211,6 @@
         <w:rPr>
           <w:noProof/>
         </w:rPr>
-        <w:lastRenderedPageBreak/>
         <w:drawing>
           <wp:inline distT="0" distB="0" distL="0" distR="0" wp14:anchorId="3F95D012" wp14:editId="715C072C">
             <wp:extent cx="5943600" cy="5057140"/>
@@ -7525,7 +7478,6 @@
         <w:rPr>
           <w:noProof/>
         </w:rPr>
-        <w:lastRenderedPageBreak/>
         <w:drawing>
           <wp:inline distT="0" distB="0" distL="0" distR="0" wp14:anchorId="728C0B82" wp14:editId="01A2630E">
             <wp:extent cx="2066925" cy="3019425"/>
@@ -8149,7 +8101,19 @@
         <w:rPr>
           <w:rFonts w:asciiTheme="minorHAnsi" w:hAnsiTheme="minorHAnsi" w:cs="Arial"/>
         </w:rPr>
-        <w:t>Step3: Truncate Employee Hierarchy Staging Table</w:t>
+        <w:t xml:space="preserve">Step3: </w:t>
+      </w:r>
+      <w:r>
+        <w:rPr>
+          <w:rFonts w:asciiTheme="minorHAnsi" w:hAnsiTheme="minorHAnsi" w:cs="Arial"/>
+        </w:rPr>
+        <w:t xml:space="preserve">SQL Task - </w:t>
+      </w:r>
+      <w:r>
+        <w:rPr>
+          <w:rFonts w:asciiTheme="minorHAnsi" w:hAnsiTheme="minorHAnsi" w:cs="Arial"/>
+        </w:rPr>
+        <w:t>Truncate Employee Hierarchy Staging Table</w:t>
       </w:r>
     </w:p>
     <w:p>
@@ -8415,7 +8379,33 @@
         <w:rPr>
           <w:rFonts w:asciiTheme="minorHAnsi" w:hAnsiTheme="minorHAnsi" w:cs="Arial"/>
         </w:rPr>
-        <w:t>Step4: Load Employee Hierarchy Staging Table</w:t>
+        <w:t>Step4:</w:t>
+      </w:r>
+      <w:r>
+        <w:rPr>
+          <w:rFonts w:asciiTheme="minorHAnsi" w:hAnsiTheme="minorHAnsi" w:cs="Arial"/>
+        </w:rPr>
+        <w:t xml:space="preserve"> DFT</w:t>
+      </w:r>
+      <w:proofErr w:type="gramStart"/>
+      <w:r>
+        <w:rPr>
+          <w:rFonts w:asciiTheme="minorHAnsi" w:hAnsiTheme="minorHAnsi" w:cs="Arial"/>
+        </w:rPr>
+        <w:t xml:space="preserve">- </w:t>
+      </w:r>
+      <w:r>
+        <w:rPr>
+          <w:rFonts w:asciiTheme="minorHAnsi" w:hAnsiTheme="minorHAnsi" w:cs="Arial"/>
+        </w:rPr>
+        <w:t xml:space="preserve"> Load</w:t>
+      </w:r>
+      <w:proofErr w:type="gramEnd"/>
+      <w:r>
+        <w:rPr>
+          <w:rFonts w:asciiTheme="minorHAnsi" w:hAnsiTheme="minorHAnsi" w:cs="Arial"/>
+        </w:rPr>
+        <w:t xml:space="preserve"> Employee Hierarchy Staging Table</w:t>
       </w:r>
     </w:p>
     <w:p>
@@ -9012,10 +9002,13 @@
       </w:pPr>
       <w:r>
         <w:lastRenderedPageBreak/>
-        <w:t>Step5:</w:t>
-      </w:r>
-      <w:r>
-        <w:t xml:space="preserve"> Delete HR Employees from Employee Staging Table</w:t>
+        <w:t xml:space="preserve">Step5: </w:t>
+      </w:r>
+      <w:r>
+        <w:t xml:space="preserve">SQL Task - </w:t>
+      </w:r>
+      <w:r>
+        <w:t>Delete HR Employees from Employee Staging Table</w:t>
       </w:r>
     </w:p>
     <w:p>
@@ -9078,14 +9071,9 @@
       <w:r>
         <w:t>.[</w:t>
       </w:r>
-      <w:proofErr w:type="spellStart"/>
       <w:proofErr w:type="gramEnd"/>
       <w:r>
-        <w:t>Employee_Hierarchy_Stage</w:t>
-      </w:r>
-      <w:proofErr w:type="spellEnd"/>
-      <w:r>
-        <w:t>]</w:t>
+        <w:t>Employee_Hierarchy_Stage]</w:t>
       </w:r>
     </w:p>
     <w:p>
@@ -9125,16 +9113,60 @@
       <w:pPr>
         <w:ind w:left="360"/>
       </w:pPr>
-      <w:r>
-        <w:t>Step6:</w:t>
-      </w:r>
-      <w:r>
-        <w:t xml:space="preserve"> Truncate HR Staging Table</w:t>
-      </w:r>
     </w:p>
     <w:p>
       <w:pPr>
         <w:ind w:left="360"/>
+      </w:pPr>
+    </w:p>
+    <w:p>
+      <w:pPr>
+        <w:ind w:left="360"/>
+      </w:pPr>
+    </w:p>
+    <w:p>
+      <w:pPr>
+        <w:ind w:left="360"/>
+      </w:pPr>
+    </w:p>
+    <w:p>
+      <w:pPr>
+        <w:ind w:left="360"/>
+      </w:pPr>
+    </w:p>
+    <w:p>
+      <w:pPr>
+        <w:ind w:left="360"/>
+      </w:pPr>
+    </w:p>
+    <w:p>
+      <w:pPr>
+        <w:ind w:left="360"/>
+      </w:pPr>
+    </w:p>
+    <w:p>
+      <w:pPr>
+        <w:ind w:left="360"/>
+      </w:pPr>
+    </w:p>
+    <w:p>
+      <w:pPr>
+        <w:ind w:left="360"/>
+      </w:pPr>
+      <w:r>
+        <w:lastRenderedPageBreak/>
+        <w:t xml:space="preserve">Step6: </w:t>
+      </w:r>
+      <w:r>
+        <w:t xml:space="preserve">SQL Task - </w:t>
+      </w:r>
+      <w:r>
+        <w:t>Truncate HR Staging Table</w:t>
+      </w:r>
+    </w:p>
+    <w:p>
+      <w:pPr>
+        <w:ind w:left="360"/>
         <w:rPr>
           <w:highlight w:val="yellow"/>
         </w:rPr>
@@ -9151,7 +9183,6 @@
         <w:rPr>
           <w:noProof/>
         </w:rPr>
-        <w:lastRenderedPageBreak/>
         <w:drawing>
           <wp:inline distT="0" distB="0" distL="0" distR="0" wp14:anchorId="206204E1" wp14:editId="25C201B4">
             <wp:extent cx="5943600" cy="3633470"/>
@@ -9216,15 +9247,7 @@
       </w:r>
       <w:proofErr w:type="spellEnd"/>
       <w:r>
-        <w:t xml:space="preserve"> = OBJECT_ID(N'[EC].[</w:t>
-      </w:r>
-      <w:proofErr w:type="spellStart"/>
-      <w:r>
-        <w:t>HR_Hierarchy_Stage</w:t>
-      </w:r>
-      <w:proofErr w:type="spellEnd"/>
-      <w:r>
-        <w:t>]') AND type in (N'U'))</w:t>
+        <w:t xml:space="preserve"> = OBJECT_ID(N'[EC].[HR_Hierarchy_Stage]') AND type in (N'U'))</w:t>
       </w:r>
     </w:p>
     <w:p>
@@ -9239,14 +9262,9 @@
       <w:r>
         <w:t>.[</w:t>
       </w:r>
-      <w:proofErr w:type="spellStart"/>
       <w:proofErr w:type="gramEnd"/>
       <w:r>
-        <w:t>HR_Hierarchy_Stage</w:t>
-      </w:r>
-      <w:proofErr w:type="spellEnd"/>
-      <w:r>
-        <w:t>]</w:t>
+        <w:t>HR_Hierarchy_Stage]</w:t>
       </w:r>
     </w:p>
     <w:p>
@@ -9260,17 +9278,16 @@
     </w:p>
     <w:p>
       <w:pPr>
+        <w:spacing w:after="0"/>
         <w:ind w:left="360"/>
-      </w:pPr>
-      <w:r>
-        <w:t>Step7:</w:t>
-      </w:r>
-      <w:r>
-        <w:t xml:space="preserve"> Load HR Staging Table</w:t>
-      </w:r>
-    </w:p>
-    <w:p>
-      <w:pPr>
+        <w:rPr>
+          <w:highlight w:val="yellow"/>
+        </w:rPr>
+      </w:pPr>
+    </w:p>
+    <w:p>
+      <w:pPr>
+        <w:spacing w:after="0"/>
         <w:ind w:left="360"/>
         <w:rPr>
           <w:highlight w:val="yellow"/>
@@ -9279,16 +9296,127 @@
     </w:p>
     <w:p>
       <w:pPr>
+        <w:spacing w:after="0"/>
         <w:ind w:left="360"/>
         <w:rPr>
           <w:highlight w:val="yellow"/>
         </w:rPr>
       </w:pPr>
+    </w:p>
+    <w:p>
+      <w:pPr>
+        <w:spacing w:after="0"/>
+        <w:ind w:left="360"/>
+        <w:rPr>
+          <w:highlight w:val="yellow"/>
+        </w:rPr>
+      </w:pPr>
+    </w:p>
+    <w:p>
+      <w:pPr>
+        <w:spacing w:after="0"/>
+        <w:ind w:left="360"/>
+        <w:rPr>
+          <w:highlight w:val="yellow"/>
+        </w:rPr>
+      </w:pPr>
+    </w:p>
+    <w:p>
+      <w:pPr>
+        <w:spacing w:after="0"/>
+        <w:ind w:left="360"/>
+        <w:rPr>
+          <w:highlight w:val="yellow"/>
+        </w:rPr>
+      </w:pPr>
+    </w:p>
+    <w:p>
+      <w:pPr>
+        <w:spacing w:after="0"/>
+        <w:ind w:left="360"/>
+        <w:rPr>
+          <w:highlight w:val="yellow"/>
+        </w:rPr>
+      </w:pPr>
+    </w:p>
+    <w:p>
+      <w:pPr>
+        <w:spacing w:after="0"/>
+        <w:ind w:left="360"/>
+        <w:rPr>
+          <w:highlight w:val="yellow"/>
+        </w:rPr>
+      </w:pPr>
+    </w:p>
+    <w:p>
+      <w:pPr>
+        <w:spacing w:after="0"/>
+        <w:ind w:left="360"/>
+        <w:rPr>
+          <w:highlight w:val="yellow"/>
+        </w:rPr>
+      </w:pPr>
+    </w:p>
+    <w:p>
+      <w:pPr>
+        <w:spacing w:after="0"/>
+        <w:ind w:left="360"/>
+        <w:rPr>
+          <w:highlight w:val="yellow"/>
+        </w:rPr>
+      </w:pPr>
+    </w:p>
+    <w:p>
+      <w:pPr>
+        <w:spacing w:after="0"/>
+        <w:ind w:left="360"/>
+        <w:rPr>
+          <w:highlight w:val="yellow"/>
+        </w:rPr>
+      </w:pPr>
+    </w:p>
+    <w:p>
+      <w:pPr>
+        <w:spacing w:after="0"/>
+        <w:ind w:left="360"/>
+        <w:rPr>
+          <w:highlight w:val="yellow"/>
+        </w:rPr>
+      </w:pPr>
+    </w:p>
+    <w:p>
+      <w:pPr>
+        <w:ind w:left="360"/>
+      </w:pPr>
+      <w:r>
+        <w:t xml:space="preserve">Step7: </w:t>
+      </w:r>
+      <w:r>
+        <w:t xml:space="preserve">DFT - </w:t>
+      </w:r>
+      <w:r>
+        <w:t>Load HR Staging Table</w:t>
+      </w:r>
+    </w:p>
+    <w:p>
+      <w:pPr>
+        <w:ind w:left="360"/>
+        <w:rPr>
+          <w:highlight w:val="yellow"/>
+        </w:rPr>
+      </w:pPr>
+    </w:p>
+    <w:p>
+      <w:pPr>
+        <w:ind w:left="360"/>
+        <w:rPr>
+          <w:highlight w:val="yellow"/>
+        </w:rPr>
+      </w:pPr>
       <w:r>
         <w:rPr>
           <w:noProof/>
         </w:rPr>
-        <w:lastRenderedPageBreak/>
         <w:drawing>
           <wp:inline distT="0" distB="0" distL="0" distR="0" wp14:anchorId="5BEADDF0" wp14:editId="7DF5D1BC">
             <wp:extent cx="2181225" cy="3390900"/>
@@ -9623,11 +9751,25 @@
       <w:pPr>
         <w:ind w:left="360"/>
       </w:pPr>
-      <w:r>
-        <w:t>Step8:</w:t>
-      </w:r>
-      <w:r>
-        <w:t xml:space="preserve"> Merge HR Employees into main Employee staging table</w:t>
+    </w:p>
+    <w:p>
+      <w:pPr>
+        <w:ind w:left="360"/>
+      </w:pPr>
+    </w:p>
+    <w:p>
+      <w:pPr>
+        <w:ind w:left="360"/>
+      </w:pPr>
+      <w:r>
+        <w:lastRenderedPageBreak/>
+        <w:t xml:space="preserve">Step8: </w:t>
+      </w:r>
+      <w:r>
+        <w:t xml:space="preserve">SQL Task - </w:t>
+      </w:r>
+      <w:r>
+        <w:t>Merge HR Employees into main Employee staging table</w:t>
       </w:r>
     </w:p>
     <w:p>
@@ -9647,7 +9789,6 @@
         <w:rPr>
           <w:noProof/>
         </w:rPr>
-        <w:lastRenderedPageBreak/>
         <w:drawing>
           <wp:inline distT="0" distB="0" distL="0" distR="0" wp14:anchorId="7FC9830C" wp14:editId="12B0E8F0">
             <wp:extent cx="5943600" cy="4213225"/>
@@ -9715,7 +9856,6 @@
         </w:rPr>
         <w:t>.[</w:t>
       </w:r>
-      <w:proofErr w:type="spellStart"/>
       <w:proofErr w:type="gramEnd"/>
       <w:r>
         <w:rPr>
@@ -9723,17 +9863,176 @@
           <w:sz w:val="24"/>
           <w:szCs w:val="24"/>
         </w:rPr>
-        <w:t>sp_Merge_HR_Employee_Hierarchy_Stage</w:t>
-      </w:r>
-      <w:proofErr w:type="spellEnd"/>
-      <w:r>
-        <w:rPr>
-          <w:rFonts w:ascii="Arial" w:hAnsi="Arial" w:cs="Arial"/>
-          <w:sz w:val="24"/>
-          <w:szCs w:val="24"/>
-        </w:rPr>
-        <w:t>]</w:t>
-      </w:r>
+        <w:t>sp_Merge_HR_Employee_Hierarchy_Stage]</w:t>
+      </w:r>
+    </w:p>
+    <w:p>
+      <w:pPr>
+        <w:widowControl w:val="0"/>
+        <w:autoSpaceDE w:val="0"/>
+        <w:autoSpaceDN w:val="0"/>
+        <w:adjustRightInd w:val="0"/>
+        <w:spacing w:after="0" w:line="240" w:lineRule="auto"/>
+        <w:rPr>
+          <w:rFonts w:ascii="Arial" w:hAnsi="Arial" w:cs="Arial"/>
+          <w:sz w:val="24"/>
+          <w:szCs w:val="24"/>
+        </w:rPr>
+      </w:pPr>
+    </w:p>
+    <w:p>
+      <w:pPr>
+        <w:widowControl w:val="0"/>
+        <w:autoSpaceDE w:val="0"/>
+        <w:autoSpaceDN w:val="0"/>
+        <w:adjustRightInd w:val="0"/>
+        <w:spacing w:after="0" w:line="240" w:lineRule="auto"/>
+        <w:rPr>
+          <w:rFonts w:ascii="Arial" w:hAnsi="Arial" w:cs="Arial"/>
+          <w:sz w:val="24"/>
+          <w:szCs w:val="24"/>
+        </w:rPr>
+      </w:pPr>
+    </w:p>
+    <w:p>
+      <w:pPr>
+        <w:widowControl w:val="0"/>
+        <w:autoSpaceDE w:val="0"/>
+        <w:autoSpaceDN w:val="0"/>
+        <w:adjustRightInd w:val="0"/>
+        <w:spacing w:after="0" w:line="240" w:lineRule="auto"/>
+        <w:rPr>
+          <w:rFonts w:ascii="Arial" w:hAnsi="Arial" w:cs="Arial"/>
+          <w:sz w:val="24"/>
+          <w:szCs w:val="24"/>
+        </w:rPr>
+      </w:pPr>
+    </w:p>
+    <w:p>
+      <w:pPr>
+        <w:widowControl w:val="0"/>
+        <w:autoSpaceDE w:val="0"/>
+        <w:autoSpaceDN w:val="0"/>
+        <w:adjustRightInd w:val="0"/>
+        <w:spacing w:after="0" w:line="240" w:lineRule="auto"/>
+        <w:rPr>
+          <w:rFonts w:ascii="Arial" w:hAnsi="Arial" w:cs="Arial"/>
+          <w:sz w:val="24"/>
+          <w:szCs w:val="24"/>
+        </w:rPr>
+      </w:pPr>
+    </w:p>
+    <w:p>
+      <w:pPr>
+        <w:widowControl w:val="0"/>
+        <w:autoSpaceDE w:val="0"/>
+        <w:autoSpaceDN w:val="0"/>
+        <w:adjustRightInd w:val="0"/>
+        <w:spacing w:after="0" w:line="240" w:lineRule="auto"/>
+        <w:rPr>
+          <w:rFonts w:ascii="Arial" w:hAnsi="Arial" w:cs="Arial"/>
+          <w:sz w:val="24"/>
+          <w:szCs w:val="24"/>
+        </w:rPr>
+      </w:pPr>
+    </w:p>
+    <w:p>
+      <w:pPr>
+        <w:widowControl w:val="0"/>
+        <w:autoSpaceDE w:val="0"/>
+        <w:autoSpaceDN w:val="0"/>
+        <w:adjustRightInd w:val="0"/>
+        <w:spacing w:after="0" w:line="240" w:lineRule="auto"/>
+        <w:rPr>
+          <w:rFonts w:ascii="Arial" w:hAnsi="Arial" w:cs="Arial"/>
+          <w:sz w:val="24"/>
+          <w:szCs w:val="24"/>
+        </w:rPr>
+      </w:pPr>
+    </w:p>
+    <w:p>
+      <w:pPr>
+        <w:widowControl w:val="0"/>
+        <w:autoSpaceDE w:val="0"/>
+        <w:autoSpaceDN w:val="0"/>
+        <w:adjustRightInd w:val="0"/>
+        <w:spacing w:after="0" w:line="240" w:lineRule="auto"/>
+        <w:rPr>
+          <w:rFonts w:ascii="Arial" w:hAnsi="Arial" w:cs="Arial"/>
+          <w:sz w:val="24"/>
+          <w:szCs w:val="24"/>
+        </w:rPr>
+      </w:pPr>
+    </w:p>
+    <w:p>
+      <w:pPr>
+        <w:widowControl w:val="0"/>
+        <w:autoSpaceDE w:val="0"/>
+        <w:autoSpaceDN w:val="0"/>
+        <w:adjustRightInd w:val="0"/>
+        <w:spacing w:after="0" w:line="240" w:lineRule="auto"/>
+        <w:rPr>
+          <w:rFonts w:ascii="Arial" w:hAnsi="Arial" w:cs="Arial"/>
+          <w:sz w:val="24"/>
+          <w:szCs w:val="24"/>
+        </w:rPr>
+      </w:pPr>
+    </w:p>
+    <w:p>
+      <w:pPr>
+        <w:widowControl w:val="0"/>
+        <w:autoSpaceDE w:val="0"/>
+        <w:autoSpaceDN w:val="0"/>
+        <w:adjustRightInd w:val="0"/>
+        <w:spacing w:after="0" w:line="240" w:lineRule="auto"/>
+        <w:rPr>
+          <w:rFonts w:ascii="Arial" w:hAnsi="Arial" w:cs="Arial"/>
+          <w:sz w:val="24"/>
+          <w:szCs w:val="24"/>
+        </w:rPr>
+      </w:pPr>
+    </w:p>
+    <w:p>
+      <w:pPr>
+        <w:widowControl w:val="0"/>
+        <w:autoSpaceDE w:val="0"/>
+        <w:autoSpaceDN w:val="0"/>
+        <w:adjustRightInd w:val="0"/>
+        <w:spacing w:after="0" w:line="240" w:lineRule="auto"/>
+        <w:rPr>
+          <w:rFonts w:ascii="Arial" w:hAnsi="Arial" w:cs="Arial"/>
+          <w:sz w:val="24"/>
+          <w:szCs w:val="24"/>
+        </w:rPr>
+      </w:pPr>
+    </w:p>
+    <w:p>
+      <w:pPr>
+        <w:widowControl w:val="0"/>
+        <w:autoSpaceDE w:val="0"/>
+        <w:autoSpaceDN w:val="0"/>
+        <w:adjustRightInd w:val="0"/>
+        <w:spacing w:after="0" w:line="240" w:lineRule="auto"/>
+        <w:rPr>
+          <w:rFonts w:ascii="Arial" w:hAnsi="Arial" w:cs="Arial"/>
+          <w:sz w:val="24"/>
+          <w:szCs w:val="24"/>
+        </w:rPr>
+      </w:pPr>
+    </w:p>
+    <w:p>
+      <w:pPr>
+        <w:widowControl w:val="0"/>
+        <w:autoSpaceDE w:val="0"/>
+        <w:autoSpaceDN w:val="0"/>
+        <w:adjustRightInd w:val="0"/>
+        <w:spacing w:after="0" w:line="240" w:lineRule="auto"/>
+        <w:rPr>
+          <w:rFonts w:ascii="Arial" w:hAnsi="Arial" w:cs="Arial"/>
+          <w:sz w:val="24"/>
+          <w:szCs w:val="24"/>
+        </w:rPr>
+      </w:pPr>
     </w:p>
     <w:p>
       <w:pPr>
@@ -9806,6 +10105,7 @@
         <w:rPr>
           <w:rFonts w:asciiTheme="minorHAnsi" w:hAnsiTheme="minorHAnsi" w:cs="Arial"/>
         </w:rPr>
+        <w:lastRenderedPageBreak/>
         <w:t>Step</w:t>
       </w:r>
       <w:r>
@@ -9818,7 +10118,19 @@
         <w:rPr>
           <w:rFonts w:asciiTheme="minorHAnsi" w:hAnsiTheme="minorHAnsi" w:cs="Arial"/>
         </w:rPr>
-        <w:t xml:space="preserve">: Update Employee Hierarchy Staging Table </w:t>
+        <w:t xml:space="preserve">: </w:t>
+      </w:r>
+      <w:r>
+        <w:rPr>
+          <w:rFonts w:asciiTheme="minorHAnsi" w:hAnsiTheme="minorHAnsi" w:cs="Arial"/>
+        </w:rPr>
+        <w:t xml:space="preserve">SQL Task - </w:t>
+      </w:r>
+      <w:r>
+        <w:rPr>
+          <w:rFonts w:asciiTheme="minorHAnsi" w:hAnsiTheme="minorHAnsi" w:cs="Arial"/>
+        </w:rPr>
+        <w:t xml:space="preserve">Update Employee Hierarchy Staging Table </w:t>
       </w:r>
     </w:p>
     <w:p>
@@ -9838,7 +10150,6 @@
         <w:rPr>
           <w:noProof/>
         </w:rPr>
-        <w:lastRenderedPageBreak/>
         <w:drawing>
           <wp:inline distT="0" distB="0" distL="0" distR="0" wp14:anchorId="686A6F06" wp14:editId="563231F7">
             <wp:extent cx="5943600" cy="5036185"/>
@@ -10075,6 +10386,7 @@
         <w:rPr>
           <w:rFonts w:asciiTheme="minorHAnsi" w:hAnsiTheme="minorHAnsi" w:cs="Arial"/>
         </w:rPr>
+        <w:lastRenderedPageBreak/>
         <w:t>Step</w:t>
       </w:r>
       <w:r>
@@ -10087,21 +10399,19 @@
         <w:rPr>
           <w:rFonts w:asciiTheme="minorHAnsi" w:hAnsiTheme="minorHAnsi" w:cs="Arial"/>
         </w:rPr>
-        <w:t xml:space="preserve">: Populate </w:t>
-      </w:r>
-      <w:proofErr w:type="spellStart"/>
+        <w:t xml:space="preserve">: </w:t>
+      </w:r>
       <w:r>
         <w:rPr>
           <w:rFonts w:asciiTheme="minorHAnsi" w:hAnsiTheme="minorHAnsi" w:cs="Arial"/>
         </w:rPr>
-        <w:t>Employee_Hierarchy</w:t>
-      </w:r>
-      <w:proofErr w:type="spellEnd"/>
+        <w:t xml:space="preserve">SQL Task - </w:t>
+      </w:r>
       <w:r>
         <w:rPr>
           <w:rFonts w:asciiTheme="minorHAnsi" w:hAnsiTheme="minorHAnsi" w:cs="Arial"/>
         </w:rPr>
-        <w:t xml:space="preserve"> Table</w:t>
+        <w:t>Populate Employee_Hierarchy Table</w:t>
       </w:r>
     </w:p>
     <w:p>
@@ -10296,6 +10606,48 @@
         <w:adjustRightInd w:val="0"/>
         <w:spacing w:after="0" w:line="240" w:lineRule="auto"/>
         <w:rPr>
+          <w:rFonts w:ascii="Arial" w:hAnsi="Arial" w:cs="Arial"/>
+          <w:sz w:val="24"/>
+          <w:szCs w:val="24"/>
+        </w:rPr>
+      </w:pPr>
+    </w:p>
+    <w:p>
+      <w:pPr>
+        <w:widowControl w:val="0"/>
+        <w:autoSpaceDE w:val="0"/>
+        <w:autoSpaceDN w:val="0"/>
+        <w:adjustRightInd w:val="0"/>
+        <w:spacing w:after="0" w:line="240" w:lineRule="auto"/>
+        <w:rPr>
+          <w:rFonts w:ascii="Arial" w:hAnsi="Arial" w:cs="Arial"/>
+          <w:sz w:val="24"/>
+          <w:szCs w:val="24"/>
+        </w:rPr>
+      </w:pPr>
+    </w:p>
+    <w:p>
+      <w:pPr>
+        <w:widowControl w:val="0"/>
+        <w:autoSpaceDE w:val="0"/>
+        <w:autoSpaceDN w:val="0"/>
+        <w:adjustRightInd w:val="0"/>
+        <w:spacing w:after="0" w:line="240" w:lineRule="auto"/>
+        <w:rPr>
+          <w:rFonts w:ascii="Arial" w:hAnsi="Arial" w:cs="Arial"/>
+          <w:sz w:val="24"/>
+          <w:szCs w:val="24"/>
+        </w:rPr>
+      </w:pPr>
+    </w:p>
+    <w:p>
+      <w:pPr>
+        <w:widowControl w:val="0"/>
+        <w:autoSpaceDE w:val="0"/>
+        <w:autoSpaceDN w:val="0"/>
+        <w:adjustRightInd w:val="0"/>
+        <w:spacing w:after="0" w:line="240" w:lineRule="auto"/>
+        <w:rPr>
           <w:rFonts w:asciiTheme="minorHAnsi" w:hAnsiTheme="minorHAnsi" w:cs="Arial"/>
         </w:rPr>
       </w:pPr>
@@ -10315,6 +10667,7 @@
         <w:rPr>
           <w:rFonts w:asciiTheme="minorHAnsi" w:hAnsiTheme="minorHAnsi" w:cs="Arial"/>
         </w:rPr>
+        <w:lastRenderedPageBreak/>
         <w:t>Step</w:t>
       </w:r>
       <w:r>
@@ -10327,7 +10680,19 @@
         <w:rPr>
           <w:rFonts w:asciiTheme="minorHAnsi" w:hAnsiTheme="minorHAnsi" w:cs="Arial"/>
         </w:rPr>
-        <w:t>: Inactivate Coaching Logs for Terms</w:t>
+        <w:t xml:space="preserve">: </w:t>
+      </w:r>
+      <w:r>
+        <w:rPr>
+          <w:rFonts w:asciiTheme="minorHAnsi" w:hAnsiTheme="minorHAnsi" w:cs="Arial"/>
+        </w:rPr>
+        <w:t xml:space="preserve">SQL Task - </w:t>
+      </w:r>
+      <w:r>
+        <w:rPr>
+          <w:rFonts w:asciiTheme="minorHAnsi" w:hAnsiTheme="minorHAnsi" w:cs="Arial"/>
+        </w:rPr>
+        <w:t>Inactivate Coaching Logs for Terms</w:t>
       </w:r>
     </w:p>
     <w:p>
@@ -10361,7 +10726,6 @@
         <w:rPr>
           <w:noProof/>
         </w:rPr>
-        <w:lastRenderedPageBreak/>
         <w:drawing>
           <wp:inline distT="0" distB="0" distL="0" distR="0" wp14:anchorId="5F3FE670" wp14:editId="31784C2D">
             <wp:extent cx="5943600" cy="3745865"/>
@@ -10708,7 +11072,19 @@
         <w:rPr>
           <w:rFonts w:asciiTheme="minorHAnsi" w:hAnsiTheme="minorHAnsi" w:cs="Arial"/>
         </w:rPr>
-        <w:t>: Update CSR Hierarchy Table</w:t>
+        <w:t xml:space="preserve">: </w:t>
+      </w:r>
+      <w:r>
+        <w:rPr>
+          <w:rFonts w:asciiTheme="minorHAnsi" w:hAnsiTheme="minorHAnsi" w:cs="Arial"/>
+        </w:rPr>
+        <w:t xml:space="preserve">SQL Task - </w:t>
+      </w:r>
+      <w:r>
+        <w:rPr>
+          <w:rFonts w:asciiTheme="minorHAnsi" w:hAnsiTheme="minorHAnsi" w:cs="Arial"/>
+        </w:rPr>
+        <w:t>Update CSR Hierarchy Table</w:t>
       </w:r>
     </w:p>
     <w:p>
@@ -10917,6 +11293,20 @@
         <w:adjustRightInd w:val="0"/>
         <w:spacing w:after="0" w:line="240" w:lineRule="auto"/>
         <w:rPr>
+          <w:rFonts w:ascii="Arial" w:hAnsi="Arial" w:cs="Arial"/>
+          <w:sz w:val="24"/>
+          <w:szCs w:val="24"/>
+        </w:rPr>
+      </w:pPr>
+    </w:p>
+    <w:p>
+      <w:pPr>
+        <w:widowControl w:val="0"/>
+        <w:autoSpaceDE w:val="0"/>
+        <w:autoSpaceDN w:val="0"/>
+        <w:adjustRightInd w:val="0"/>
+        <w:spacing w:after="0" w:line="240" w:lineRule="auto"/>
+        <w:rPr>
           <w:rFonts w:asciiTheme="minorHAnsi" w:hAnsiTheme="minorHAnsi" w:cs="Arial"/>
         </w:rPr>
       </w:pPr>
@@ -10924,6 +11314,7 @@
         <w:rPr>
           <w:rFonts w:asciiTheme="minorHAnsi" w:hAnsiTheme="minorHAnsi" w:cs="Arial"/>
         </w:rPr>
+        <w:lastRenderedPageBreak/>
         <w:t xml:space="preserve">Step </w:t>
       </w:r>
       <w:r>
@@ -10972,7 +11363,6 @@
         <w:rPr>
           <w:noProof/>
         </w:rPr>
-        <w:lastRenderedPageBreak/>
         <w:drawing>
           <wp:inline distT="0" distB="0" distL="0" distR="0" wp14:anchorId="3972AF80" wp14:editId="0D78F24D">
             <wp:extent cx="5943600" cy="4005580"/>
@@ -11073,10 +11463,207 @@
           <w:szCs w:val="24"/>
         </w:rPr>
       </w:pPr>
+    </w:p>
+    <w:p>
+      <w:pPr>
+        <w:widowControl w:val="0"/>
+        <w:autoSpaceDE w:val="0"/>
+        <w:autoSpaceDN w:val="0"/>
+        <w:adjustRightInd w:val="0"/>
+        <w:spacing w:after="0" w:line="240" w:lineRule="auto"/>
+        <w:rPr>
+          <w:rFonts w:ascii="Arial" w:hAnsi="Arial" w:cs="Arial"/>
+          <w:sz w:val="24"/>
+          <w:szCs w:val="24"/>
+        </w:rPr>
+      </w:pPr>
+    </w:p>
+    <w:p>
+      <w:pPr>
+        <w:widowControl w:val="0"/>
+        <w:autoSpaceDE w:val="0"/>
+        <w:autoSpaceDN w:val="0"/>
+        <w:adjustRightInd w:val="0"/>
+        <w:spacing w:after="0" w:line="240" w:lineRule="auto"/>
+        <w:rPr>
+          <w:rFonts w:ascii="Arial" w:hAnsi="Arial" w:cs="Arial"/>
+          <w:sz w:val="24"/>
+          <w:szCs w:val="24"/>
+        </w:rPr>
+      </w:pPr>
+    </w:p>
+    <w:p>
+      <w:pPr>
+        <w:widowControl w:val="0"/>
+        <w:autoSpaceDE w:val="0"/>
+        <w:autoSpaceDN w:val="0"/>
+        <w:adjustRightInd w:val="0"/>
+        <w:spacing w:after="0" w:line="240" w:lineRule="auto"/>
+        <w:rPr>
+          <w:rFonts w:ascii="Arial" w:hAnsi="Arial" w:cs="Arial"/>
+          <w:sz w:val="24"/>
+          <w:szCs w:val="24"/>
+        </w:rPr>
+      </w:pPr>
+    </w:p>
+    <w:p>
+      <w:pPr>
+        <w:widowControl w:val="0"/>
+        <w:autoSpaceDE w:val="0"/>
+        <w:autoSpaceDN w:val="0"/>
+        <w:adjustRightInd w:val="0"/>
+        <w:spacing w:after="0" w:line="240" w:lineRule="auto"/>
+        <w:rPr>
+          <w:rFonts w:ascii="Arial" w:hAnsi="Arial" w:cs="Arial"/>
+          <w:sz w:val="24"/>
+          <w:szCs w:val="24"/>
+        </w:rPr>
+      </w:pPr>
+    </w:p>
+    <w:p>
+      <w:pPr>
+        <w:widowControl w:val="0"/>
+        <w:autoSpaceDE w:val="0"/>
+        <w:autoSpaceDN w:val="0"/>
+        <w:adjustRightInd w:val="0"/>
+        <w:spacing w:after="0" w:line="240" w:lineRule="auto"/>
+        <w:rPr>
+          <w:rFonts w:ascii="Arial" w:hAnsi="Arial" w:cs="Arial"/>
+          <w:sz w:val="24"/>
+          <w:szCs w:val="24"/>
+        </w:rPr>
+      </w:pPr>
+    </w:p>
+    <w:p>
+      <w:pPr>
+        <w:widowControl w:val="0"/>
+        <w:autoSpaceDE w:val="0"/>
+        <w:autoSpaceDN w:val="0"/>
+        <w:adjustRightInd w:val="0"/>
+        <w:spacing w:after="0" w:line="240" w:lineRule="auto"/>
+        <w:rPr>
+          <w:rFonts w:ascii="Arial" w:hAnsi="Arial" w:cs="Arial"/>
+          <w:sz w:val="24"/>
+          <w:szCs w:val="24"/>
+        </w:rPr>
+      </w:pPr>
+    </w:p>
+    <w:p>
+      <w:pPr>
+        <w:widowControl w:val="0"/>
+        <w:autoSpaceDE w:val="0"/>
+        <w:autoSpaceDN w:val="0"/>
+        <w:adjustRightInd w:val="0"/>
+        <w:spacing w:after="0" w:line="240" w:lineRule="auto"/>
+        <w:rPr>
+          <w:rFonts w:ascii="Arial" w:hAnsi="Arial" w:cs="Arial"/>
+          <w:sz w:val="24"/>
+          <w:szCs w:val="24"/>
+        </w:rPr>
+      </w:pPr>
+    </w:p>
+    <w:p>
+      <w:pPr>
+        <w:widowControl w:val="0"/>
+        <w:autoSpaceDE w:val="0"/>
+        <w:autoSpaceDN w:val="0"/>
+        <w:adjustRightInd w:val="0"/>
+        <w:spacing w:after="0" w:line="240" w:lineRule="auto"/>
+        <w:rPr>
+          <w:rFonts w:ascii="Arial" w:hAnsi="Arial" w:cs="Arial"/>
+          <w:sz w:val="24"/>
+          <w:szCs w:val="24"/>
+        </w:rPr>
+      </w:pPr>
+    </w:p>
+    <w:p>
+      <w:pPr>
+        <w:widowControl w:val="0"/>
+        <w:autoSpaceDE w:val="0"/>
+        <w:autoSpaceDN w:val="0"/>
+        <w:adjustRightInd w:val="0"/>
+        <w:spacing w:after="0" w:line="240" w:lineRule="auto"/>
+        <w:rPr>
+          <w:rFonts w:ascii="Arial" w:hAnsi="Arial" w:cs="Arial"/>
+          <w:sz w:val="24"/>
+          <w:szCs w:val="24"/>
+        </w:rPr>
+      </w:pPr>
+    </w:p>
+    <w:p>
+      <w:pPr>
+        <w:widowControl w:val="0"/>
+        <w:autoSpaceDE w:val="0"/>
+        <w:autoSpaceDN w:val="0"/>
+        <w:adjustRightInd w:val="0"/>
+        <w:spacing w:after="0" w:line="240" w:lineRule="auto"/>
+        <w:rPr>
+          <w:rFonts w:ascii="Arial" w:hAnsi="Arial" w:cs="Arial"/>
+          <w:sz w:val="24"/>
+          <w:szCs w:val="24"/>
+        </w:rPr>
+      </w:pPr>
+    </w:p>
+    <w:p>
+      <w:pPr>
+        <w:widowControl w:val="0"/>
+        <w:autoSpaceDE w:val="0"/>
+        <w:autoSpaceDN w:val="0"/>
+        <w:adjustRightInd w:val="0"/>
+        <w:spacing w:after="0" w:line="240" w:lineRule="auto"/>
+        <w:rPr>
+          <w:rFonts w:ascii="Arial" w:hAnsi="Arial" w:cs="Arial"/>
+          <w:sz w:val="24"/>
+          <w:szCs w:val="24"/>
+        </w:rPr>
+      </w:pPr>
+    </w:p>
+    <w:p>
+      <w:pPr>
+        <w:widowControl w:val="0"/>
+        <w:autoSpaceDE w:val="0"/>
+        <w:autoSpaceDN w:val="0"/>
+        <w:adjustRightInd w:val="0"/>
+        <w:spacing w:after="0" w:line="240" w:lineRule="auto"/>
+        <w:rPr>
+          <w:rFonts w:ascii="Arial" w:hAnsi="Arial" w:cs="Arial"/>
+          <w:sz w:val="24"/>
+          <w:szCs w:val="24"/>
+        </w:rPr>
+      </w:pPr>
+    </w:p>
+    <w:p>
+      <w:pPr>
+        <w:widowControl w:val="0"/>
+        <w:autoSpaceDE w:val="0"/>
+        <w:autoSpaceDN w:val="0"/>
+        <w:adjustRightInd w:val="0"/>
+        <w:spacing w:after="0" w:line="240" w:lineRule="auto"/>
+        <w:rPr>
+          <w:rFonts w:ascii="Arial" w:hAnsi="Arial" w:cs="Arial"/>
+          <w:sz w:val="24"/>
+          <w:szCs w:val="24"/>
+        </w:rPr>
+      </w:pPr>
+    </w:p>
+    <w:p>
+      <w:pPr>
+        <w:widowControl w:val="0"/>
+        <w:autoSpaceDE w:val="0"/>
+        <w:autoSpaceDN w:val="0"/>
+        <w:adjustRightInd w:val="0"/>
+        <w:spacing w:after="0" w:line="240" w:lineRule="auto"/>
+        <w:rPr>
+          <w:rFonts w:ascii="Arial" w:hAnsi="Arial" w:cs="Arial"/>
+          <w:sz w:val="24"/>
+          <w:szCs w:val="24"/>
+        </w:rPr>
+      </w:pPr>
       <w:r>
         <w:rPr>
           <w:rFonts w:asciiTheme="minorHAnsi" w:hAnsiTheme="minorHAnsi" w:cs="Arial"/>
         </w:rPr>
+        <w:lastRenderedPageBreak/>
         <w:t>Step1</w:t>
       </w:r>
       <w:r>
@@ -11089,7 +11676,19 @@
         <w:rPr>
           <w:rFonts w:asciiTheme="minorHAnsi" w:hAnsiTheme="minorHAnsi" w:cs="Arial"/>
         </w:rPr>
-        <w:t xml:space="preserve">: Update Employee ID </w:t>
+        <w:t xml:space="preserve">: </w:t>
+      </w:r>
+      <w:r>
+        <w:rPr>
+          <w:rFonts w:asciiTheme="minorHAnsi" w:hAnsiTheme="minorHAnsi" w:cs="Arial"/>
+        </w:rPr>
+        <w:t xml:space="preserve">SQL Task - </w:t>
+      </w:r>
+      <w:r>
+        <w:rPr>
+          <w:rFonts w:asciiTheme="minorHAnsi" w:hAnsiTheme="minorHAnsi" w:cs="Arial"/>
+        </w:rPr>
+        <w:t xml:space="preserve">Update Employee ID </w:t>
       </w:r>
       <w:proofErr w:type="gramStart"/>
       <w:r>
@@ -11123,7 +11722,6 @@
         <w:rPr>
           <w:noProof/>
         </w:rPr>
-        <w:lastRenderedPageBreak/>
         <w:drawing>
           <wp:inline distT="0" distB="0" distL="0" distR="0" wp14:anchorId="47B44135" wp14:editId="69366CD0">
             <wp:extent cx="5943600" cy="4565650"/>
@@ -11261,6 +11859,150 @@
         <w:adjustRightInd w:val="0"/>
         <w:spacing w:after="0" w:line="240" w:lineRule="auto"/>
         <w:rPr>
+          <w:noProof/>
+        </w:rPr>
+      </w:pPr>
+    </w:p>
+    <w:p>
+      <w:pPr>
+        <w:widowControl w:val="0"/>
+        <w:autoSpaceDE w:val="0"/>
+        <w:autoSpaceDN w:val="0"/>
+        <w:adjustRightInd w:val="0"/>
+        <w:spacing w:after="0" w:line="240" w:lineRule="auto"/>
+        <w:rPr>
+          <w:noProof/>
+        </w:rPr>
+      </w:pPr>
+    </w:p>
+    <w:p>
+      <w:pPr>
+        <w:widowControl w:val="0"/>
+        <w:autoSpaceDE w:val="0"/>
+        <w:autoSpaceDN w:val="0"/>
+        <w:adjustRightInd w:val="0"/>
+        <w:spacing w:after="0" w:line="240" w:lineRule="auto"/>
+        <w:rPr>
+          <w:noProof/>
+        </w:rPr>
+      </w:pPr>
+    </w:p>
+    <w:p>
+      <w:pPr>
+        <w:widowControl w:val="0"/>
+        <w:autoSpaceDE w:val="0"/>
+        <w:autoSpaceDN w:val="0"/>
+        <w:adjustRightInd w:val="0"/>
+        <w:spacing w:after="0" w:line="240" w:lineRule="auto"/>
+        <w:rPr>
+          <w:noProof/>
+        </w:rPr>
+      </w:pPr>
+    </w:p>
+    <w:p>
+      <w:pPr>
+        <w:widowControl w:val="0"/>
+        <w:autoSpaceDE w:val="0"/>
+        <w:autoSpaceDN w:val="0"/>
+        <w:adjustRightInd w:val="0"/>
+        <w:spacing w:after="0" w:line="240" w:lineRule="auto"/>
+        <w:rPr>
+          <w:noProof/>
+        </w:rPr>
+      </w:pPr>
+    </w:p>
+    <w:p>
+      <w:pPr>
+        <w:widowControl w:val="0"/>
+        <w:autoSpaceDE w:val="0"/>
+        <w:autoSpaceDN w:val="0"/>
+        <w:adjustRightInd w:val="0"/>
+        <w:spacing w:after="0" w:line="240" w:lineRule="auto"/>
+        <w:rPr>
+          <w:noProof/>
+        </w:rPr>
+      </w:pPr>
+    </w:p>
+    <w:p>
+      <w:pPr>
+        <w:widowControl w:val="0"/>
+        <w:autoSpaceDE w:val="0"/>
+        <w:autoSpaceDN w:val="0"/>
+        <w:adjustRightInd w:val="0"/>
+        <w:spacing w:after="0" w:line="240" w:lineRule="auto"/>
+        <w:rPr>
+          <w:noProof/>
+        </w:rPr>
+      </w:pPr>
+    </w:p>
+    <w:p>
+      <w:pPr>
+        <w:widowControl w:val="0"/>
+        <w:autoSpaceDE w:val="0"/>
+        <w:autoSpaceDN w:val="0"/>
+        <w:adjustRightInd w:val="0"/>
+        <w:spacing w:after="0" w:line="240" w:lineRule="auto"/>
+        <w:rPr>
+          <w:noProof/>
+        </w:rPr>
+      </w:pPr>
+    </w:p>
+    <w:p>
+      <w:pPr>
+        <w:widowControl w:val="0"/>
+        <w:autoSpaceDE w:val="0"/>
+        <w:autoSpaceDN w:val="0"/>
+        <w:adjustRightInd w:val="0"/>
+        <w:spacing w:after="0" w:line="240" w:lineRule="auto"/>
+        <w:rPr>
+          <w:noProof/>
+        </w:rPr>
+      </w:pPr>
+    </w:p>
+    <w:p>
+      <w:pPr>
+        <w:widowControl w:val="0"/>
+        <w:autoSpaceDE w:val="0"/>
+        <w:autoSpaceDN w:val="0"/>
+        <w:adjustRightInd w:val="0"/>
+        <w:spacing w:after="0" w:line="240" w:lineRule="auto"/>
+        <w:rPr>
+          <w:noProof/>
+        </w:rPr>
+      </w:pPr>
+    </w:p>
+    <w:p>
+      <w:pPr>
+        <w:widowControl w:val="0"/>
+        <w:autoSpaceDE w:val="0"/>
+        <w:autoSpaceDN w:val="0"/>
+        <w:adjustRightInd w:val="0"/>
+        <w:spacing w:after="0" w:line="240" w:lineRule="auto"/>
+        <w:rPr>
+          <w:noProof/>
+        </w:rPr>
+      </w:pPr>
+    </w:p>
+    <w:p>
+      <w:pPr>
+        <w:widowControl w:val="0"/>
+        <w:autoSpaceDE w:val="0"/>
+        <w:autoSpaceDN w:val="0"/>
+        <w:adjustRightInd w:val="0"/>
+        <w:spacing w:after="0" w:line="240" w:lineRule="auto"/>
+        <w:rPr>
+          <w:noProof/>
+        </w:rPr>
+      </w:pPr>
+    </w:p>
+    <w:p>
+      <w:pPr>
+        <w:widowControl w:val="0"/>
+        <w:autoSpaceDE w:val="0"/>
+        <w:autoSpaceDN w:val="0"/>
+        <w:adjustRightInd w:val="0"/>
+        <w:spacing w:after="0" w:line="240" w:lineRule="auto"/>
+        <w:rPr>
           <w:rFonts w:asciiTheme="minorHAnsi" w:hAnsiTheme="minorHAnsi" w:cs="Arial"/>
         </w:rPr>
       </w:pPr>
@@ -11268,6 +12010,12 @@
         <w:rPr>
           <w:rFonts w:asciiTheme="minorHAnsi" w:hAnsiTheme="minorHAnsi" w:cs="Arial"/>
         </w:rPr>
+        <w:t>Step</w:t>
+      </w:r>
+      <w:r>
+        <w:rPr>
+          <w:rFonts w:asciiTheme="minorHAnsi" w:hAnsiTheme="minorHAnsi" w:cs="Arial"/>
+        </w:rPr>
         <w:t>1</w:t>
       </w:r>
       <w:r>
@@ -11280,12 +12028,18 @@
         <w:rPr>
           <w:rFonts w:asciiTheme="minorHAnsi" w:hAnsiTheme="minorHAnsi" w:cs="Arial"/>
         </w:rPr>
-        <w:t xml:space="preserve">. SQL task – Inactivate </w:t>
+        <w:t>:</w:t>
       </w:r>
       <w:r>
         <w:rPr>
           <w:rFonts w:asciiTheme="minorHAnsi" w:hAnsiTheme="minorHAnsi" w:cs="Arial"/>
         </w:rPr>
+        <w:t xml:space="preserve"> SQL task – Inactivate </w:t>
+      </w:r>
+      <w:r>
+        <w:rPr>
+          <w:rFonts w:asciiTheme="minorHAnsi" w:hAnsiTheme="minorHAnsi" w:cs="Arial"/>
+        </w:rPr>
         <w:t xml:space="preserve">expired </w:t>
       </w:r>
       <w:r>
@@ -11306,47 +12060,10 @@
           <w:noProof/>
         </w:rPr>
       </w:pPr>
-    </w:p>
-    <w:p>
-      <w:pPr>
-        <w:widowControl w:val="0"/>
-        <w:autoSpaceDE w:val="0"/>
-        <w:autoSpaceDN w:val="0"/>
-        <w:adjustRightInd w:val="0"/>
-        <w:spacing w:after="0" w:line="240" w:lineRule="auto"/>
+      <w:r>
         <w:rPr>
           <w:noProof/>
         </w:rPr>
-      </w:pPr>
-    </w:p>
-    <w:p>
-      <w:pPr>
-        <w:widowControl w:val="0"/>
-        <w:autoSpaceDE w:val="0"/>
-        <w:autoSpaceDN w:val="0"/>
-        <w:adjustRightInd w:val="0"/>
-        <w:spacing w:after="0" w:line="240" w:lineRule="auto"/>
-        <w:rPr>
-          <w:noProof/>
-        </w:rPr>
-      </w:pPr>
-    </w:p>
-    <w:p>
-      <w:pPr>
-        <w:widowControl w:val="0"/>
-        <w:autoSpaceDE w:val="0"/>
-        <w:autoSpaceDN w:val="0"/>
-        <w:adjustRightInd w:val="0"/>
-        <w:spacing w:after="0" w:line="240" w:lineRule="auto"/>
-        <w:rPr>
-          <w:noProof/>
-        </w:rPr>
-      </w:pPr>
-      <w:r>
-        <w:rPr>
-          <w:noProof/>
-        </w:rPr>
-        <w:lastRenderedPageBreak/>
         <w:drawing>
           <wp:inline distT="0" distB="0" distL="0" distR="0" wp14:anchorId="681A4ED2" wp14:editId="6CF8B917">
             <wp:extent cx="5943600" cy="3640455"/>
@@ -11457,11 +12174,227 @@
         <w:autoSpaceDN w:val="0"/>
         <w:adjustRightInd w:val="0"/>
         <w:spacing w:after="0" w:line="240" w:lineRule="auto"/>
-      </w:pPr>
-      <w:r>
         <w:rPr>
           <w:noProof/>
         </w:rPr>
+      </w:pPr>
+    </w:p>
+    <w:p>
+      <w:pPr>
+        <w:widowControl w:val="0"/>
+        <w:autoSpaceDE w:val="0"/>
+        <w:autoSpaceDN w:val="0"/>
+        <w:adjustRightInd w:val="0"/>
+        <w:spacing w:after="0" w:line="240" w:lineRule="auto"/>
+        <w:rPr>
+          <w:noProof/>
+        </w:rPr>
+      </w:pPr>
+    </w:p>
+    <w:p>
+      <w:pPr>
+        <w:widowControl w:val="0"/>
+        <w:autoSpaceDE w:val="0"/>
+        <w:autoSpaceDN w:val="0"/>
+        <w:adjustRightInd w:val="0"/>
+        <w:spacing w:after="0" w:line="240" w:lineRule="auto"/>
+        <w:rPr>
+          <w:noProof/>
+        </w:rPr>
+      </w:pPr>
+    </w:p>
+    <w:p>
+      <w:pPr>
+        <w:widowControl w:val="0"/>
+        <w:autoSpaceDE w:val="0"/>
+        <w:autoSpaceDN w:val="0"/>
+        <w:adjustRightInd w:val="0"/>
+        <w:spacing w:after="0" w:line="240" w:lineRule="auto"/>
+        <w:rPr>
+          <w:noProof/>
+        </w:rPr>
+      </w:pPr>
+    </w:p>
+    <w:p>
+      <w:pPr>
+        <w:widowControl w:val="0"/>
+        <w:autoSpaceDE w:val="0"/>
+        <w:autoSpaceDN w:val="0"/>
+        <w:adjustRightInd w:val="0"/>
+        <w:spacing w:after="0" w:line="240" w:lineRule="auto"/>
+        <w:rPr>
+          <w:noProof/>
+        </w:rPr>
+      </w:pPr>
+    </w:p>
+    <w:p>
+      <w:pPr>
+        <w:widowControl w:val="0"/>
+        <w:autoSpaceDE w:val="0"/>
+        <w:autoSpaceDN w:val="0"/>
+        <w:adjustRightInd w:val="0"/>
+        <w:spacing w:after="0" w:line="240" w:lineRule="auto"/>
+        <w:rPr>
+          <w:noProof/>
+        </w:rPr>
+      </w:pPr>
+    </w:p>
+    <w:p>
+      <w:pPr>
+        <w:widowControl w:val="0"/>
+        <w:autoSpaceDE w:val="0"/>
+        <w:autoSpaceDN w:val="0"/>
+        <w:adjustRightInd w:val="0"/>
+        <w:spacing w:after="0" w:line="240" w:lineRule="auto"/>
+        <w:rPr>
+          <w:noProof/>
+        </w:rPr>
+      </w:pPr>
+    </w:p>
+    <w:p>
+      <w:pPr>
+        <w:widowControl w:val="0"/>
+        <w:autoSpaceDE w:val="0"/>
+        <w:autoSpaceDN w:val="0"/>
+        <w:adjustRightInd w:val="0"/>
+        <w:spacing w:after="0" w:line="240" w:lineRule="auto"/>
+        <w:rPr>
+          <w:noProof/>
+        </w:rPr>
+      </w:pPr>
+    </w:p>
+    <w:p>
+      <w:pPr>
+        <w:widowControl w:val="0"/>
+        <w:autoSpaceDE w:val="0"/>
+        <w:autoSpaceDN w:val="0"/>
+        <w:adjustRightInd w:val="0"/>
+        <w:spacing w:after="0" w:line="240" w:lineRule="auto"/>
+        <w:rPr>
+          <w:noProof/>
+        </w:rPr>
+      </w:pPr>
+    </w:p>
+    <w:p>
+      <w:pPr>
+        <w:widowControl w:val="0"/>
+        <w:autoSpaceDE w:val="0"/>
+        <w:autoSpaceDN w:val="0"/>
+        <w:adjustRightInd w:val="0"/>
+        <w:spacing w:after="0" w:line="240" w:lineRule="auto"/>
+        <w:rPr>
+          <w:noProof/>
+        </w:rPr>
+      </w:pPr>
+    </w:p>
+    <w:p>
+      <w:pPr>
+        <w:widowControl w:val="0"/>
+        <w:autoSpaceDE w:val="0"/>
+        <w:autoSpaceDN w:val="0"/>
+        <w:adjustRightInd w:val="0"/>
+        <w:spacing w:after="0" w:line="240" w:lineRule="auto"/>
+        <w:rPr>
+          <w:noProof/>
+        </w:rPr>
+      </w:pPr>
+    </w:p>
+    <w:p>
+      <w:pPr>
+        <w:widowControl w:val="0"/>
+        <w:autoSpaceDE w:val="0"/>
+        <w:autoSpaceDN w:val="0"/>
+        <w:adjustRightInd w:val="0"/>
+        <w:spacing w:after="0" w:line="240" w:lineRule="auto"/>
+        <w:rPr>
+          <w:noProof/>
+        </w:rPr>
+      </w:pPr>
+    </w:p>
+    <w:p>
+      <w:pPr>
+        <w:widowControl w:val="0"/>
+        <w:autoSpaceDE w:val="0"/>
+        <w:autoSpaceDN w:val="0"/>
+        <w:adjustRightInd w:val="0"/>
+        <w:spacing w:after="0" w:line="240" w:lineRule="auto"/>
+        <w:rPr>
+          <w:noProof/>
+        </w:rPr>
+      </w:pPr>
+    </w:p>
+    <w:p>
+      <w:pPr>
+        <w:widowControl w:val="0"/>
+        <w:autoSpaceDE w:val="0"/>
+        <w:autoSpaceDN w:val="0"/>
+        <w:adjustRightInd w:val="0"/>
+        <w:spacing w:after="0" w:line="240" w:lineRule="auto"/>
+        <w:rPr>
+          <w:noProof/>
+        </w:rPr>
+      </w:pPr>
+    </w:p>
+    <w:p>
+      <w:pPr>
+        <w:widowControl w:val="0"/>
+        <w:autoSpaceDE w:val="0"/>
+        <w:autoSpaceDN w:val="0"/>
+        <w:adjustRightInd w:val="0"/>
+        <w:spacing w:after="0" w:line="240" w:lineRule="auto"/>
+        <w:rPr>
+          <w:noProof/>
+        </w:rPr>
+      </w:pPr>
+    </w:p>
+    <w:p>
+      <w:pPr>
+        <w:widowControl w:val="0"/>
+        <w:autoSpaceDE w:val="0"/>
+        <w:autoSpaceDN w:val="0"/>
+        <w:adjustRightInd w:val="0"/>
+        <w:spacing w:after="0" w:line="240" w:lineRule="auto"/>
+        <w:rPr>
+          <w:noProof/>
+        </w:rPr>
+      </w:pPr>
+    </w:p>
+    <w:p>
+      <w:pPr>
+        <w:widowControl w:val="0"/>
+        <w:autoSpaceDE w:val="0"/>
+        <w:autoSpaceDN w:val="0"/>
+        <w:adjustRightInd w:val="0"/>
+        <w:spacing w:after="0" w:line="240" w:lineRule="auto"/>
+        <w:rPr>
+          <w:noProof/>
+        </w:rPr>
+      </w:pPr>
+    </w:p>
+    <w:p>
+      <w:pPr>
+        <w:widowControl w:val="0"/>
+        <w:autoSpaceDE w:val="0"/>
+        <w:autoSpaceDN w:val="0"/>
+        <w:adjustRightInd w:val="0"/>
+        <w:spacing w:after="0" w:line="240" w:lineRule="auto"/>
+        <w:rPr>
+          <w:noProof/>
+        </w:rPr>
+      </w:pPr>
+    </w:p>
+    <w:p>
+      <w:pPr>
+        <w:widowControl w:val="0"/>
+        <w:autoSpaceDE w:val="0"/>
+        <w:autoSpaceDN w:val="0"/>
+        <w:adjustRightInd w:val="0"/>
+        <w:spacing w:after="0" w:line="240" w:lineRule="auto"/>
+      </w:pPr>
+      <w:r>
+        <w:rPr>
+          <w:noProof/>
+        </w:rPr>
         <w:t>Step16:</w:t>
       </w:r>
       <w:r>
@@ -11471,6 +12404,12 @@
         <w:t xml:space="preserve"> </w:t>
       </w:r>
       <w:r>
+        <w:rPr>
+          <w:noProof/>
+        </w:rPr>
+        <w:t xml:space="preserve">File System Task - </w:t>
+      </w:r>
+      <w:r>
         <w:t>Make backup of loaded HR file</w:t>
       </w:r>
     </w:p>
@@ -11489,7 +12428,6 @@
         <w:rPr>
           <w:noProof/>
         </w:rPr>
-        <w:lastRenderedPageBreak/>
         <w:drawing>
           <wp:inline distT="0" distB="0" distL="0" distR="0" wp14:anchorId="0FE8DC21" wp14:editId="71AC4D74">
             <wp:extent cx="5943600" cy="3434080"/>
@@ -11541,6 +12479,523 @@
     </w:p>
     <w:p>
       <w:pPr>
+        <w:widowControl w:val="0"/>
+        <w:autoSpaceDE w:val="0"/>
+        <w:autoSpaceDN w:val="0"/>
+        <w:adjustRightInd w:val="0"/>
+        <w:spacing w:after="0" w:line="240" w:lineRule="auto"/>
+        <w:rPr>
+          <w:noProof/>
+        </w:rPr>
+      </w:pPr>
+    </w:p>
+    <w:p>
+      <w:pPr>
+        <w:widowControl w:val="0"/>
+        <w:autoSpaceDE w:val="0"/>
+        <w:autoSpaceDN w:val="0"/>
+        <w:adjustRightInd w:val="0"/>
+        <w:spacing w:after="0" w:line="240" w:lineRule="auto"/>
+        <w:rPr>
+          <w:noProof/>
+        </w:rPr>
+      </w:pPr>
+    </w:p>
+    <w:p>
+      <w:pPr>
+        <w:widowControl w:val="0"/>
+        <w:autoSpaceDE w:val="0"/>
+        <w:autoSpaceDN w:val="0"/>
+        <w:adjustRightInd w:val="0"/>
+        <w:spacing w:after="0" w:line="240" w:lineRule="auto"/>
+        <w:rPr>
+          <w:noProof/>
+        </w:rPr>
+      </w:pPr>
+    </w:p>
+    <w:p>
+      <w:pPr>
+        <w:widowControl w:val="0"/>
+        <w:autoSpaceDE w:val="0"/>
+        <w:autoSpaceDN w:val="0"/>
+        <w:adjustRightInd w:val="0"/>
+        <w:spacing w:after="0" w:line="240" w:lineRule="auto"/>
+        <w:rPr>
+          <w:noProof/>
+        </w:rPr>
+      </w:pPr>
+    </w:p>
+    <w:p>
+      <w:pPr>
+        <w:widowControl w:val="0"/>
+        <w:autoSpaceDE w:val="0"/>
+        <w:autoSpaceDN w:val="0"/>
+        <w:adjustRightInd w:val="0"/>
+        <w:spacing w:after="0" w:line="240" w:lineRule="auto"/>
+        <w:rPr>
+          <w:noProof/>
+        </w:rPr>
+      </w:pPr>
+    </w:p>
+    <w:p>
+      <w:pPr>
+        <w:widowControl w:val="0"/>
+        <w:autoSpaceDE w:val="0"/>
+        <w:autoSpaceDN w:val="0"/>
+        <w:adjustRightInd w:val="0"/>
+        <w:spacing w:after="0" w:line="240" w:lineRule="auto"/>
+        <w:rPr>
+          <w:noProof/>
+        </w:rPr>
+      </w:pPr>
+    </w:p>
+    <w:p>
+      <w:pPr>
+        <w:widowControl w:val="0"/>
+        <w:autoSpaceDE w:val="0"/>
+        <w:autoSpaceDN w:val="0"/>
+        <w:adjustRightInd w:val="0"/>
+        <w:spacing w:after="0" w:line="240" w:lineRule="auto"/>
+        <w:rPr>
+          <w:noProof/>
+        </w:rPr>
+      </w:pPr>
+    </w:p>
+    <w:p>
+      <w:pPr>
+        <w:widowControl w:val="0"/>
+        <w:autoSpaceDE w:val="0"/>
+        <w:autoSpaceDN w:val="0"/>
+        <w:adjustRightInd w:val="0"/>
+        <w:spacing w:after="0" w:line="240" w:lineRule="auto"/>
+        <w:rPr>
+          <w:noProof/>
+        </w:rPr>
+      </w:pPr>
+    </w:p>
+    <w:p>
+      <w:pPr>
+        <w:widowControl w:val="0"/>
+        <w:autoSpaceDE w:val="0"/>
+        <w:autoSpaceDN w:val="0"/>
+        <w:adjustRightInd w:val="0"/>
+        <w:spacing w:after="0" w:line="240" w:lineRule="auto"/>
+        <w:rPr>
+          <w:noProof/>
+        </w:rPr>
+      </w:pPr>
+    </w:p>
+    <w:p>
+      <w:pPr>
+        <w:widowControl w:val="0"/>
+        <w:autoSpaceDE w:val="0"/>
+        <w:autoSpaceDN w:val="0"/>
+        <w:adjustRightInd w:val="0"/>
+        <w:spacing w:after="0" w:line="240" w:lineRule="auto"/>
+        <w:rPr>
+          <w:noProof/>
+        </w:rPr>
+      </w:pPr>
+    </w:p>
+    <w:p>
+      <w:pPr>
+        <w:widowControl w:val="0"/>
+        <w:autoSpaceDE w:val="0"/>
+        <w:autoSpaceDN w:val="0"/>
+        <w:adjustRightInd w:val="0"/>
+        <w:spacing w:after="0" w:line="240" w:lineRule="auto"/>
+        <w:rPr>
+          <w:noProof/>
+        </w:rPr>
+      </w:pPr>
+    </w:p>
+    <w:p>
+      <w:pPr>
+        <w:widowControl w:val="0"/>
+        <w:autoSpaceDE w:val="0"/>
+        <w:autoSpaceDN w:val="0"/>
+        <w:adjustRightInd w:val="0"/>
+        <w:spacing w:after="0" w:line="240" w:lineRule="auto"/>
+        <w:rPr>
+          <w:noProof/>
+        </w:rPr>
+      </w:pPr>
+    </w:p>
+    <w:p>
+      <w:pPr>
+        <w:widowControl w:val="0"/>
+        <w:autoSpaceDE w:val="0"/>
+        <w:autoSpaceDN w:val="0"/>
+        <w:adjustRightInd w:val="0"/>
+        <w:spacing w:after="0" w:line="240" w:lineRule="auto"/>
+        <w:rPr>
+          <w:noProof/>
+        </w:rPr>
+      </w:pPr>
+    </w:p>
+    <w:p>
+      <w:pPr>
+        <w:widowControl w:val="0"/>
+        <w:autoSpaceDE w:val="0"/>
+        <w:autoSpaceDN w:val="0"/>
+        <w:adjustRightInd w:val="0"/>
+        <w:spacing w:after="0" w:line="240" w:lineRule="auto"/>
+        <w:rPr>
+          <w:noProof/>
+        </w:rPr>
+      </w:pPr>
+    </w:p>
+    <w:p>
+      <w:pPr>
+        <w:widowControl w:val="0"/>
+        <w:autoSpaceDE w:val="0"/>
+        <w:autoSpaceDN w:val="0"/>
+        <w:adjustRightInd w:val="0"/>
+        <w:spacing w:after="0" w:line="240" w:lineRule="auto"/>
+        <w:rPr>
+          <w:noProof/>
+        </w:rPr>
+      </w:pPr>
+    </w:p>
+    <w:p>
+      <w:pPr>
+        <w:widowControl w:val="0"/>
+        <w:autoSpaceDE w:val="0"/>
+        <w:autoSpaceDN w:val="0"/>
+        <w:adjustRightInd w:val="0"/>
+        <w:spacing w:after="0" w:line="240" w:lineRule="auto"/>
+        <w:rPr>
+          <w:noProof/>
+        </w:rPr>
+      </w:pPr>
+    </w:p>
+    <w:p>
+      <w:pPr>
+        <w:widowControl w:val="0"/>
+        <w:autoSpaceDE w:val="0"/>
+        <w:autoSpaceDN w:val="0"/>
+        <w:adjustRightInd w:val="0"/>
+        <w:spacing w:after="0" w:line="240" w:lineRule="auto"/>
+        <w:rPr>
+          <w:noProof/>
+        </w:rPr>
+      </w:pPr>
+    </w:p>
+    <w:p>
+      <w:pPr>
+        <w:widowControl w:val="0"/>
+        <w:autoSpaceDE w:val="0"/>
+        <w:autoSpaceDN w:val="0"/>
+        <w:adjustRightInd w:val="0"/>
+        <w:spacing w:after="0" w:line="240" w:lineRule="auto"/>
+        <w:rPr>
+          <w:noProof/>
+        </w:rPr>
+      </w:pPr>
+    </w:p>
+    <w:p>
+      <w:pPr>
+        <w:widowControl w:val="0"/>
+        <w:autoSpaceDE w:val="0"/>
+        <w:autoSpaceDN w:val="0"/>
+        <w:adjustRightInd w:val="0"/>
+        <w:spacing w:after="0" w:line="240" w:lineRule="auto"/>
+        <w:rPr>
+          <w:noProof/>
+        </w:rPr>
+      </w:pPr>
+    </w:p>
+    <w:p>
+      <w:pPr>
+        <w:widowControl w:val="0"/>
+        <w:autoSpaceDE w:val="0"/>
+        <w:autoSpaceDN w:val="0"/>
+        <w:adjustRightInd w:val="0"/>
+        <w:spacing w:after="0" w:line="240" w:lineRule="auto"/>
+        <w:rPr>
+          <w:noProof/>
+        </w:rPr>
+      </w:pPr>
+    </w:p>
+    <w:p>
+      <w:pPr>
+        <w:widowControl w:val="0"/>
+        <w:autoSpaceDE w:val="0"/>
+        <w:autoSpaceDN w:val="0"/>
+        <w:adjustRightInd w:val="0"/>
+        <w:spacing w:after="0" w:line="240" w:lineRule="auto"/>
+        <w:rPr>
+          <w:noProof/>
+        </w:rPr>
+      </w:pPr>
+    </w:p>
+    <w:p>
+      <w:pPr>
+        <w:widowControl w:val="0"/>
+        <w:autoSpaceDE w:val="0"/>
+        <w:autoSpaceDN w:val="0"/>
+        <w:adjustRightInd w:val="0"/>
+        <w:spacing w:after="0" w:line="240" w:lineRule="auto"/>
+        <w:rPr>
+          <w:noProof/>
+        </w:rPr>
+      </w:pPr>
+    </w:p>
+    <w:p>
+      <w:pPr>
+        <w:widowControl w:val="0"/>
+        <w:autoSpaceDE w:val="0"/>
+        <w:autoSpaceDN w:val="0"/>
+        <w:adjustRightInd w:val="0"/>
+        <w:spacing w:after="0" w:line="240" w:lineRule="auto"/>
+        <w:rPr>
+          <w:noProof/>
+        </w:rPr>
+      </w:pPr>
+    </w:p>
+    <w:p>
+      <w:pPr>
+        <w:widowControl w:val="0"/>
+        <w:autoSpaceDE w:val="0"/>
+        <w:autoSpaceDN w:val="0"/>
+        <w:adjustRightInd w:val="0"/>
+        <w:spacing w:after="0" w:line="240" w:lineRule="auto"/>
+      </w:pPr>
+      <w:r>
+        <w:rPr>
+          <w:noProof/>
+        </w:rPr>
+        <w:t>Step17</w:t>
+      </w:r>
+      <w:r>
+        <w:rPr>
+          <w:noProof/>
+        </w:rPr>
+        <w:t>:</w:t>
+      </w:r>
+      <w:r>
+        <w:rPr>
+          <w:noProof/>
+        </w:rPr>
+        <w:t xml:space="preserve"> </w:t>
+      </w:r>
+      <w:r>
+        <w:t>SQL Task – Populate AT user Table</w:t>
+      </w:r>
+    </w:p>
+    <w:p>
+      <w:pPr>
+        <w:widowControl w:val="0"/>
+        <w:autoSpaceDE w:val="0"/>
+        <w:autoSpaceDN w:val="0"/>
+        <w:adjustRightInd w:val="0"/>
+        <w:spacing w:after="0" w:line="240" w:lineRule="auto"/>
+      </w:pPr>
+    </w:p>
+    <w:p>
+      <w:pPr>
+        <w:widowControl w:val="0"/>
+        <w:autoSpaceDE w:val="0"/>
+        <w:autoSpaceDN w:val="0"/>
+        <w:adjustRightInd w:val="0"/>
+        <w:spacing w:after="0" w:line="240" w:lineRule="auto"/>
+        <w:rPr>
+          <w:noProof/>
+        </w:rPr>
+      </w:pPr>
+      <w:r>
+        <w:rPr>
+          <w:noProof/>
+        </w:rPr>
+        <w:drawing>
+          <wp:inline distT="0" distB="0" distL="0" distR="0" wp14:anchorId="5E52B216" wp14:editId="189C6038">
+            <wp:extent cx="5943600" cy="3996055"/>
+            <wp:effectExtent l="0" t="0" r="0" b="4445"/>
+            <wp:docPr id="36" name="Picture 36"/>
+            <wp:cNvGraphicFramePr>
+              <a:graphicFrameLocks xmlns:a="http://schemas.openxmlformats.org/drawingml/2006/main" noChangeAspect="1"/>
+            </wp:cNvGraphicFramePr>
+            <a:graphic xmlns:a="http://schemas.openxmlformats.org/drawingml/2006/main">
+              <a:graphicData uri="http://schemas.openxmlformats.org/drawingml/2006/picture">
+                <pic:pic xmlns:pic="http://schemas.openxmlformats.org/drawingml/2006/picture">
+                  <pic:nvPicPr>
+                    <pic:cNvPr id="1" name=""/>
+                    <pic:cNvPicPr/>
+                  </pic:nvPicPr>
+                  <pic:blipFill>
+                    <a:blip r:embed="rId55"/>
+                    <a:stretch>
+                      <a:fillRect/>
+                    </a:stretch>
+                  </pic:blipFill>
+                  <pic:spPr>
+                    <a:xfrm>
+                      <a:off x="0" y="0"/>
+                      <a:ext cx="5943600" cy="3996055"/>
+                    </a:xfrm>
+                    <a:prstGeom prst="rect">
+                      <a:avLst/>
+                    </a:prstGeom>
+                  </pic:spPr>
+                </pic:pic>
+              </a:graphicData>
+            </a:graphic>
+          </wp:inline>
+        </w:drawing>
+      </w:r>
+    </w:p>
+    <w:p>
+      <w:pPr>
+        <w:widowControl w:val="0"/>
+        <w:autoSpaceDE w:val="0"/>
+        <w:autoSpaceDN w:val="0"/>
+        <w:adjustRightInd w:val="0"/>
+        <w:spacing w:after="0" w:line="240" w:lineRule="auto"/>
+        <w:rPr>
+          <w:noProof/>
+        </w:rPr>
+      </w:pPr>
+    </w:p>
+    <w:p>
+      <w:pPr>
+        <w:widowControl w:val="0"/>
+        <w:autoSpaceDE w:val="0"/>
+        <w:autoSpaceDN w:val="0"/>
+        <w:adjustRightInd w:val="0"/>
+        <w:spacing w:after="0" w:line="240" w:lineRule="auto"/>
+        <w:rPr>
+          <w:noProof/>
+        </w:rPr>
+      </w:pPr>
+    </w:p>
+    <w:p>
+      <w:pPr>
+        <w:widowControl w:val="0"/>
+        <w:autoSpaceDE w:val="0"/>
+        <w:autoSpaceDN w:val="0"/>
+        <w:adjustRightInd w:val="0"/>
+        <w:spacing w:after="0" w:line="240" w:lineRule="auto"/>
+        <w:rPr>
+          <w:noProof/>
+        </w:rPr>
+      </w:pPr>
+      <w:r>
+        <w:rPr>
+          <w:noProof/>
+        </w:rPr>
+        <w:t>Exec [EC].[sp_AT_Populate_User]</w:t>
+      </w:r>
+    </w:p>
+    <w:p>
+      <w:pPr>
+        <w:widowControl w:val="0"/>
+        <w:autoSpaceDE w:val="0"/>
+        <w:autoSpaceDN w:val="0"/>
+        <w:adjustRightInd w:val="0"/>
+        <w:spacing w:after="0" w:line="240" w:lineRule="auto"/>
+        <w:rPr>
+          <w:noProof/>
+        </w:rPr>
+      </w:pPr>
+    </w:p>
+    <w:p>
+      <w:pPr>
+        <w:widowControl w:val="0"/>
+        <w:autoSpaceDE w:val="0"/>
+        <w:autoSpaceDN w:val="0"/>
+        <w:adjustRightInd w:val="0"/>
+        <w:spacing w:after="0" w:line="240" w:lineRule="auto"/>
+        <w:rPr>
+          <w:noProof/>
+        </w:rPr>
+      </w:pPr>
+    </w:p>
+    <w:p>
+      <w:pPr>
+        <w:widowControl w:val="0"/>
+        <w:autoSpaceDE w:val="0"/>
+        <w:autoSpaceDN w:val="0"/>
+        <w:adjustRightInd w:val="0"/>
+        <w:spacing w:after="0" w:line="240" w:lineRule="auto"/>
+        <w:rPr>
+          <w:noProof/>
+        </w:rPr>
+      </w:pPr>
+    </w:p>
+    <w:p>
+      <w:pPr>
+        <w:widowControl w:val="0"/>
+        <w:autoSpaceDE w:val="0"/>
+        <w:autoSpaceDN w:val="0"/>
+        <w:adjustRightInd w:val="0"/>
+        <w:spacing w:after="0" w:line="240" w:lineRule="auto"/>
+        <w:rPr>
+          <w:noProof/>
+        </w:rPr>
+      </w:pPr>
+    </w:p>
+    <w:p>
+      <w:pPr>
+        <w:widowControl w:val="0"/>
+        <w:autoSpaceDE w:val="0"/>
+        <w:autoSpaceDN w:val="0"/>
+        <w:adjustRightInd w:val="0"/>
+        <w:spacing w:after="0" w:line="240" w:lineRule="auto"/>
+        <w:rPr>
+          <w:noProof/>
+        </w:rPr>
+      </w:pPr>
+    </w:p>
+    <w:p>
+      <w:pPr>
+        <w:widowControl w:val="0"/>
+        <w:autoSpaceDE w:val="0"/>
+        <w:autoSpaceDN w:val="0"/>
+        <w:adjustRightInd w:val="0"/>
+        <w:spacing w:after="0" w:line="240" w:lineRule="auto"/>
+        <w:rPr>
+          <w:noProof/>
+        </w:rPr>
+      </w:pPr>
+    </w:p>
+    <w:p>
+      <w:pPr>
+        <w:widowControl w:val="0"/>
+        <w:autoSpaceDE w:val="0"/>
+        <w:autoSpaceDN w:val="0"/>
+        <w:adjustRightInd w:val="0"/>
+        <w:spacing w:after="0" w:line="240" w:lineRule="auto"/>
+        <w:rPr>
+          <w:noProof/>
+        </w:rPr>
+      </w:pPr>
+    </w:p>
+    <w:p>
+      <w:pPr>
+        <w:widowControl w:val="0"/>
+        <w:autoSpaceDE w:val="0"/>
+        <w:autoSpaceDN w:val="0"/>
+        <w:adjustRightInd w:val="0"/>
+        <w:spacing w:after="0" w:line="240" w:lineRule="auto"/>
+        <w:rPr>
+          <w:noProof/>
+        </w:rPr>
+      </w:pPr>
+    </w:p>
+    <w:p>
+      <w:pPr>
+        <w:widowControl w:val="0"/>
+        <w:autoSpaceDE w:val="0"/>
+        <w:autoSpaceDN w:val="0"/>
+        <w:adjustRightInd w:val="0"/>
+        <w:spacing w:after="0" w:line="240" w:lineRule="auto"/>
+        <w:rPr>
+          <w:noProof/>
+        </w:rPr>
+      </w:pPr>
+    </w:p>
+    <w:p>
+      <w:pPr>
         <w:pStyle w:val="Heading3"/>
         <w:numPr>
           <w:ilvl w:val="2"/>
@@ -11557,10 +13012,13 @@
           <w:rFonts w:ascii="Calibri" w:hAnsi="Calibri" w:cs="Times New Roman"/>
           <w:color w:val="auto"/>
         </w:rPr>
+        <w:lastRenderedPageBreak/>
         <w:t>Tables</w:t>
       </w:r>
       <w:bookmarkEnd w:id="22"/>
     </w:p>
+    <w:p/>
+    <w:p/>
     <w:tbl>
       <w:tblPr>
         <w:tblW w:w="0" w:type="auto"/>
@@ -11743,14 +13201,12 @@
                 <w:rFonts w:ascii="Arial" w:hAnsi="Arial" w:cs="Arial"/>
               </w:rPr>
             </w:pPr>
-            <w:proofErr w:type="spellStart"/>
             <w:r>
               <w:rPr>
                 <w:rFonts w:ascii="Arial" w:hAnsi="Arial" w:cs="Arial"/>
               </w:rPr>
               <w:t>Employee_Hierarchy</w:t>
             </w:r>
-            <w:proofErr w:type="spellEnd"/>
           </w:p>
         </w:tc>
         <w:tc>
@@ -11831,14 +13287,12 @@
                 <w:rFonts w:ascii="Arial" w:hAnsi="Arial" w:cs="Arial"/>
               </w:rPr>
             </w:pPr>
-            <w:proofErr w:type="spellStart"/>
             <w:r>
               <w:rPr>
                 <w:rFonts w:ascii="Arial" w:hAnsi="Arial" w:cs="Arial"/>
               </w:rPr>
               <w:t>Employee_Hierarchy_Stage</w:t>
             </w:r>
-            <w:proofErr w:type="spellEnd"/>
           </w:p>
         </w:tc>
         <w:tc>
@@ -11917,14 +13371,12 @@
                 <w:rFonts w:ascii="Arial" w:hAnsi="Arial" w:cs="Arial"/>
               </w:rPr>
             </w:pPr>
-            <w:proofErr w:type="spellStart"/>
             <w:r>
               <w:rPr>
                 <w:rFonts w:ascii="Arial" w:hAnsi="Arial" w:cs="Arial"/>
               </w:rPr>
               <w:t>EmpID_To_SupID_Stage</w:t>
             </w:r>
-            <w:proofErr w:type="spellEnd"/>
           </w:p>
         </w:tc>
         <w:tc>
@@ -11949,21 +13401,7 @@
               <w:rPr>
                 <w:rFonts w:ascii="Arial" w:hAnsi="Arial" w:cs="Arial"/>
               </w:rPr>
-              <w:t xml:space="preserve">Table used for staging the Sup Ids from Aspect </w:t>
-            </w:r>
-            <w:proofErr w:type="spellStart"/>
-            <w:r>
-              <w:rPr>
-                <w:rFonts w:ascii="Arial" w:hAnsi="Arial" w:cs="Arial"/>
-              </w:rPr>
-              <w:t>eWFM</w:t>
-            </w:r>
-            <w:proofErr w:type="spellEnd"/>
-            <w:r>
-              <w:rPr>
-                <w:rFonts w:ascii="Arial" w:hAnsi="Arial" w:cs="Arial"/>
-              </w:rPr>
-              <w:t xml:space="preserve"> during the Employee Hierarchy load process.</w:t>
+              <w:t>Table used for staging the Sup Ids from Aspect eWFM during the Employee Hierarchy load process.</w:t>
             </w:r>
           </w:p>
         </w:tc>
@@ -12017,14 +13455,12 @@
                 <w:rFonts w:ascii="Arial" w:hAnsi="Arial" w:cs="Arial"/>
               </w:rPr>
             </w:pPr>
-            <w:proofErr w:type="spellStart"/>
             <w:r>
               <w:rPr>
                 <w:rFonts w:ascii="Arial" w:hAnsi="Arial" w:cs="Arial"/>
               </w:rPr>
               <w:t>EmployeeID_To_LanID</w:t>
             </w:r>
-            <w:proofErr w:type="spellEnd"/>
           </w:p>
         </w:tc>
         <w:tc>
@@ -12103,14 +13539,12 @@
                 <w:rFonts w:ascii="Arial" w:hAnsi="Arial" w:cs="Arial"/>
               </w:rPr>
             </w:pPr>
-            <w:proofErr w:type="spellStart"/>
             <w:r>
               <w:rPr>
                 <w:rFonts w:ascii="Arial" w:hAnsi="Arial" w:cs="Arial"/>
               </w:rPr>
               <w:t>CSR_Hierarchy</w:t>
             </w:r>
-            <w:proofErr w:type="spellEnd"/>
           </w:p>
         </w:tc>
         <w:tc>
@@ -12166,7 +13600,6 @@
               <w:rPr>
                 <w:rFonts w:ascii="Arial" w:hAnsi="Arial" w:cs="Arial"/>
               </w:rPr>
-              <w:lastRenderedPageBreak/>
               <w:t>6.</w:t>
             </w:r>
           </w:p>
@@ -12190,14 +13623,12 @@
                 <w:rFonts w:ascii="Arial" w:hAnsi="Arial" w:cs="Arial"/>
               </w:rPr>
             </w:pPr>
-            <w:proofErr w:type="spellStart"/>
             <w:r>
               <w:rPr>
                 <w:rFonts w:ascii="Arial" w:hAnsi="Arial" w:cs="Arial"/>
               </w:rPr>
               <w:t>HR_Hierarchy_Stage</w:t>
             </w:r>
-            <w:proofErr w:type="spellEnd"/>
           </w:p>
         </w:tc>
         <w:tc>
@@ -12223,6 +13654,90 @@
                 <w:rFonts w:ascii="Arial" w:hAnsi="Arial" w:cs="Arial"/>
               </w:rPr>
               <w:t>Table used to stage HR Hierarchy records</w:t>
+            </w:r>
+          </w:p>
+        </w:tc>
+      </w:tr>
+      <w:tr>
+        <w:trPr>
+          <w:trHeight w:val="279"/>
+          <w:jc w:val="center"/>
+        </w:trPr>
+        <w:tc>
+          <w:tcPr>
+            <w:tcW w:w="745" w:type="dxa"/>
+            <w:tcBorders>
+              <w:top w:val="single" w:sz="8" w:space="0" w:color="auto"/>
+              <w:left w:val="single" w:sz="8" w:space="0" w:color="auto"/>
+              <w:bottom w:val="single" w:sz="8" w:space="0" w:color="auto"/>
+              <w:right w:val="single" w:sz="8" w:space="0" w:color="auto"/>
+            </w:tcBorders>
+          </w:tcPr>
+          <w:p>
+            <w:pPr>
+              <w:spacing w:line="240" w:lineRule="auto"/>
+              <w:rPr>
+                <w:rFonts w:ascii="Arial" w:hAnsi="Arial" w:cs="Arial"/>
+              </w:rPr>
+            </w:pPr>
+            <w:r>
+              <w:rPr>
+                <w:rFonts w:ascii="Arial" w:hAnsi="Arial" w:cs="Arial"/>
+              </w:rPr>
+              <w:t>7.</w:t>
+            </w:r>
+          </w:p>
+        </w:tc>
+        <w:tc>
+          <w:tcPr>
+            <w:tcW w:w="4209" w:type="dxa"/>
+            <w:tcBorders>
+              <w:top w:val="single" w:sz="8" w:space="0" w:color="auto"/>
+              <w:left w:val="single" w:sz="8" w:space="0" w:color="auto"/>
+              <w:bottom w:val="single" w:sz="8" w:space="0" w:color="auto"/>
+              <w:right w:val="single" w:sz="8" w:space="0" w:color="auto"/>
+            </w:tcBorders>
+            <w:shd w:val="clear" w:color="auto" w:fill="auto"/>
+            <w:noWrap/>
+          </w:tcPr>
+          <w:p>
+            <w:pPr>
+              <w:spacing w:line="240" w:lineRule="auto"/>
+              <w:rPr>
+                <w:rFonts w:ascii="Arial" w:hAnsi="Arial" w:cs="Arial"/>
+              </w:rPr>
+            </w:pPr>
+            <w:r>
+              <w:rPr>
+                <w:rFonts w:ascii="Arial" w:hAnsi="Arial" w:cs="Arial"/>
+              </w:rPr>
+              <w:t>AT_User</w:t>
+            </w:r>
+          </w:p>
+        </w:tc>
+        <w:tc>
+          <w:tcPr>
+            <w:tcW w:w="4456" w:type="dxa"/>
+            <w:tcBorders>
+              <w:top w:val="single" w:sz="8" w:space="0" w:color="auto"/>
+              <w:left w:val="single" w:sz="8" w:space="0" w:color="auto"/>
+              <w:bottom w:val="single" w:sz="8" w:space="0" w:color="auto"/>
+              <w:right w:val="single" w:sz="8" w:space="0" w:color="auto"/>
+            </w:tcBorders>
+            <w:shd w:val="clear" w:color="auto" w:fill="auto"/>
+          </w:tcPr>
+          <w:p>
+            <w:pPr>
+              <w:spacing w:line="240" w:lineRule="auto"/>
+              <w:rPr>
+                <w:rFonts w:ascii="Arial" w:hAnsi="Arial" w:cs="Arial"/>
+              </w:rPr>
+            </w:pPr>
+            <w:r>
+              <w:rPr>
+                <w:rFonts w:ascii="Arial" w:hAnsi="Arial" w:cs="Arial"/>
+              </w:rPr>
+              <w:t>Table for storing Admin Tool users</w:t>
             </w:r>
           </w:p>
         </w:tc>
@@ -12489,14 +14004,12 @@
                 <w:color w:val="000000"/>
               </w:rPr>
             </w:pPr>
-            <w:proofErr w:type="spellStart"/>
             <w:r>
               <w:rPr>
                 <w:color w:val="000000"/>
               </w:rPr>
               <w:t>sp_Populate_Employee_Hierarchy</w:t>
             </w:r>
-            <w:proofErr w:type="spellEnd"/>
           </w:p>
         </w:tc>
         <w:tc>
@@ -12577,14 +14090,12 @@
                 <w:color w:val="000000"/>
               </w:rPr>
             </w:pPr>
-            <w:proofErr w:type="spellStart"/>
             <w:r>
               <w:rPr>
                 <w:color w:val="000000"/>
               </w:rPr>
               <w:t>sp_Update_CSR_Hierarchy</w:t>
             </w:r>
-            <w:proofErr w:type="spellEnd"/>
           </w:p>
         </w:tc>
         <w:tc>
@@ -12657,14 +14168,12 @@
                 <w:color w:val="000000"/>
               </w:rPr>
             </w:pPr>
-            <w:proofErr w:type="spellStart"/>
             <w:r>
               <w:rPr>
                 <w:color w:val="000000"/>
               </w:rPr>
               <w:t>sp_Update_Employee_Hierarchy_Stage</w:t>
             </w:r>
-            <w:proofErr w:type="spellEnd"/>
           </w:p>
         </w:tc>
         <w:tc>
@@ -12714,6 +14223,7 @@
               <w:rPr>
                 <w:rFonts w:ascii="Arial" w:hAnsi="Arial" w:cs="Arial"/>
               </w:rPr>
+              <w:lastRenderedPageBreak/>
               <w:t>4.</w:t>
             </w:r>
           </w:p>
@@ -12737,14 +14247,12 @@
                 <w:color w:val="000000"/>
               </w:rPr>
             </w:pPr>
-            <w:proofErr w:type="spellStart"/>
             <w:r>
               <w:rPr>
                 <w:color w:val="000000"/>
               </w:rPr>
               <w:t>sp_Update_EmployeeID_To_LanID</w:t>
             </w:r>
-            <w:proofErr w:type="spellEnd"/>
           </w:p>
         </w:tc>
         <w:tc>
@@ -12829,14 +14337,12 @@
                 <w:color w:val="000000"/>
               </w:rPr>
             </w:pPr>
-            <w:proofErr w:type="spellStart"/>
             <w:r>
               <w:rPr>
                 <w:color w:val="000000"/>
               </w:rPr>
               <w:t>sp_Update_Migrated_User_Logs</w:t>
             </w:r>
-            <w:proofErr w:type="spellEnd"/>
           </w:p>
         </w:tc>
         <w:tc>
@@ -12915,14 +14421,12 @@
                 <w:color w:val="000000"/>
               </w:rPr>
             </w:pPr>
-            <w:proofErr w:type="spellStart"/>
             <w:r>
               <w:rPr>
                 <w:color w:val="000000"/>
               </w:rPr>
               <w:t>sp_Merge_HR_Employee_Hierarchy_Stage</w:t>
             </w:r>
-            <w:proofErr w:type="spellEnd"/>
           </w:p>
         </w:tc>
         <w:tc>
@@ -12947,16 +14451,94 @@
               <w:rPr>
                 <w:rFonts w:ascii="Arial" w:hAnsi="Arial" w:cs="Arial"/>
               </w:rPr>
-              <w:t>Load: Employee D</w:t>
+              <w:t>Load: Employee Data</w:t>
+            </w:r>
+          </w:p>
+        </w:tc>
+      </w:tr>
+      <w:tr>
+        <w:trPr>
+          <w:trHeight w:val="279"/>
+          <w:jc w:val="center"/>
+        </w:trPr>
+        <w:tc>
+          <w:tcPr>
+            <w:tcW w:w="745" w:type="dxa"/>
+            <w:tcBorders>
+              <w:top w:val="single" w:sz="8" w:space="0" w:color="auto"/>
+              <w:left w:val="single" w:sz="8" w:space="0" w:color="auto"/>
+              <w:bottom w:val="single" w:sz="8" w:space="0" w:color="auto"/>
+              <w:right w:val="single" w:sz="8" w:space="0" w:color="auto"/>
+            </w:tcBorders>
+          </w:tcPr>
+          <w:p>
+            <w:pPr>
+              <w:spacing w:line="240" w:lineRule="auto"/>
+              <w:rPr>
+                <w:rFonts w:ascii="Arial" w:hAnsi="Arial" w:cs="Arial"/>
+              </w:rPr>
+            </w:pPr>
+            <w:r>
+              <w:rPr>
+                <w:rFonts w:ascii="Arial" w:hAnsi="Arial" w:cs="Arial"/>
+              </w:rPr>
+              <w:t>7.</w:t>
+            </w:r>
+          </w:p>
+        </w:tc>
+        <w:tc>
+          <w:tcPr>
+            <w:tcW w:w="4209" w:type="dxa"/>
+            <w:tcBorders>
+              <w:top w:val="single" w:sz="8" w:space="0" w:color="auto"/>
+              <w:left w:val="single" w:sz="8" w:space="0" w:color="auto"/>
+              <w:bottom w:val="single" w:sz="8" w:space="0" w:color="auto"/>
+              <w:right w:val="single" w:sz="8" w:space="0" w:color="auto"/>
+            </w:tcBorders>
+            <w:shd w:val="clear" w:color="auto" w:fill="auto"/>
+            <w:noWrap/>
+            <w:vAlign w:val="bottom"/>
+          </w:tcPr>
+          <w:p>
+            <w:pPr>
+              <w:rPr>
+                <w:color w:val="000000"/>
+              </w:rPr>
+            </w:pPr>
+            <w:r>
+              <w:rPr>
+                <w:noProof/>
+              </w:rPr>
+              <w:t>sp_AT_Populate_User</w:t>
+            </w:r>
+          </w:p>
+        </w:tc>
+        <w:tc>
+          <w:tcPr>
+            <w:tcW w:w="4456" w:type="dxa"/>
+            <w:tcBorders>
+              <w:top w:val="single" w:sz="8" w:space="0" w:color="auto"/>
+              <w:left w:val="single" w:sz="8" w:space="0" w:color="auto"/>
+              <w:bottom w:val="single" w:sz="8" w:space="0" w:color="auto"/>
+              <w:right w:val="single" w:sz="8" w:space="0" w:color="auto"/>
+            </w:tcBorders>
+            <w:shd w:val="clear" w:color="auto" w:fill="auto"/>
+          </w:tcPr>
+          <w:p>
+            <w:pPr>
+              <w:spacing w:line="240" w:lineRule="auto"/>
+              <w:rPr>
+                <w:rFonts w:ascii="Arial" w:hAnsi="Arial" w:cs="Arial"/>
+              </w:rPr>
+            </w:pPr>
+            <w:r>
+              <w:rPr>
+                <w:rFonts w:ascii="Arial" w:hAnsi="Arial" w:cs="Arial"/>
+              </w:rPr>
+              <w:t>Load: AT user Data</w:t>
             </w:r>
             <w:bookmarkStart w:id="24" w:name="_GoBack"/>
             <w:bookmarkEnd w:id="24"/>
-            <w:r>
-              <w:rPr>
-                <w:rFonts w:ascii="Arial" w:hAnsi="Arial" w:cs="Arial"/>
-              </w:rPr>
-              <w:t>ata</w:t>
-            </w:r>
           </w:p>
         </w:tc>
       </w:tr>
@@ -13874,7 +15456,7 @@
       </w:pPr>
     </w:p>
     <w:sectPr>
-      <w:footerReference w:type="default" r:id="rId55"/>
+      <w:footerReference w:type="default" r:id="rId56"/>
       <w:pgSz w:w="12240" w:h="15840"/>
       <w:pgMar w:top="1440" w:right="1440" w:bottom="1440" w:left="1440" w:header="720" w:footer="720" w:gutter="0"/>
       <w:cols w:space="720"/>
@@ -13986,7 +15568,7 @@
         </mc:Choice>
         <mc:Fallback>
           <w:pict>
-            <v:line w14:anchorId="7E0C72F6" id="Line 1" o:spid="_x0000_s1026" style="position:absolute;z-index:251657728;visibility:visible;mso-wrap-style:square;mso-width-percent:0;mso-height-percent:0;mso-wrap-distance-left:9pt;mso-wrap-distance-top:0;mso-wrap-distance-right:9pt;mso-wrap-distance-bottom:0;mso-position-horizontal:absolute;mso-position-horizontal-relative:text;mso-position-vertical:absolute;mso-position-vertical-relative:text;mso-width-percent:0;mso-height-percent:0;mso-width-relative:page;mso-height-relative:page" from="0,1.8pt" to="475.2pt,1.8pt" o:gfxdata="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" o:allowincell="f"/>
+            <v:line w14:anchorId="37999090" id="Line 1" o:spid="_x0000_s1026" style="position:absolute;z-index:251657728;visibility:visible;mso-wrap-style:square;mso-width-percent:0;mso-height-percent:0;mso-wrap-distance-left:9pt;mso-wrap-distance-top:0;mso-wrap-distance-right:9pt;mso-wrap-distance-bottom:0;mso-position-horizontal:absolute;mso-position-horizontal-relative:text;mso-position-vertical:absolute;mso-position-vertical-relative:text;mso-width-percent:0;mso-height-percent:0;mso-width-relative:page;mso-height-relative:page" from="0,1.8pt" to="475.2pt,1.8pt" o:gfxdata="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" o:allowincell="f"/>
           </w:pict>
         </mc:Fallback>
       </mc:AlternateContent>
@@ -14020,20 +15602,7 @@
         <w:sz w:val="18"/>
       </w:rPr>
       <w:tab/>
-    </w:r>
-    <w:r>
-      <w:rPr>
-        <w:b/>
-        <w:sz w:val="18"/>
-      </w:rPr>
-      <w:t xml:space="preserve">Employee Hierarchy </w:t>
-    </w:r>
-    <w:r>
-      <w:rPr>
-        <w:b/>
-        <w:sz w:val="18"/>
-      </w:rPr>
-      <w:t xml:space="preserve">SSIS </w:t>
+      <w:t xml:space="preserve">Employee Hierarchy SSIS </w:t>
     </w:r>
     <w:r>
       <w:rPr>
@@ -14088,7 +15657,7 @@
         <w:noProof/>
         <w:sz w:val="18"/>
       </w:rPr>
-      <w:t>4/15/16</w:t>
+      <w:t>5/19/16</w:t>
     </w:r>
     <w:r>
       <w:rPr>
@@ -14143,7 +15712,7 @@
         <w:noProof/>
         <w:sz w:val="18"/>
       </w:rPr>
-      <w:t>48</w:t>
+      <w:t>47</w:t>
     </w:r>
     <w:r>
       <w:rPr>
@@ -18159,7 +19728,7 @@
 </file>
 
 <file path=customXml/itemProps1.xml><?xml version="1.0" encoding="utf-8"?>
-<ds:datastoreItem xmlns:ds="http://schemas.openxmlformats.org/officeDocument/2006/customXml" ds:itemID="{8D0C2827-1A0C-4BC8-833E-BFF5EECAC15E}">
+<ds:datastoreItem xmlns:ds="http://schemas.openxmlformats.org/officeDocument/2006/customXml" ds:itemID="{CDAB16F0-B85C-432A-B352-2022F527E86F}">
   <ds:schemaRefs>
     <ds:schemaRef ds:uri="http://schemas.openxmlformats.org/officeDocument/2006/bibliography"/>
   </ds:schemaRefs>

</xml_diff>